<commit_message>
- Version 1.1. - Updated Word documentation. - Added function to modify Jira Cloud Project access (add/remove project role members). - -c split into -cc (Confluence Cloud Space permission) and -cj (Jira Cloud Project permission). - Paged split into PagedWithCursor and PagedWithNumber (i.e. startAt).
</commit_message>
<xml_diff>
--- a/doc/Confluence Space Permission.docx
+++ b/doc/Confluence Space Permission.docx
@@ -45,13 +45,7 @@
         <w:t xml:space="preserve">This </w:t>
       </w:r>
       <w:r>
-        <w:t xml:space="preserve">tool is used to batch modify space permissions in both Confluence Data Center/Server and </w:t>
-      </w:r>
-      <w:r>
-        <w:t xml:space="preserve">Confluence </w:t>
-      </w:r>
-      <w:r>
-        <w:t>Cloud.</w:t>
+        <w:t>tool is used to batch modify space permissions in both Confluence Data Center/Server and Confluence Cloud.</w:t>
       </w:r>
     </w:p>
     <w:p>
@@ -214,6 +208,9 @@
       <w:r>
         <w:t>Data Center/Server</w:t>
       </w:r>
+      <w:r>
+        <w:t xml:space="preserve"> Space Permission</w:t>
+      </w:r>
     </w:p>
     <w:p>
       <w:pPr>
@@ -275,6 +272,9 @@
         <w:br/>
       </w:r>
       <w:r>
+        <w:rPr>
+          <w:noProof/>
+        </w:rPr>
         <w:drawing>
           <wp:inline distT="0" distB="0" distL="0" distR="0" wp14:anchorId="22DF08BA" wp14:editId="09C7257B">
             <wp:extent cx="4482346" cy="2985031"/>
@@ -339,6 +339,9 @@
         <w:br/>
       </w:r>
       <w:r>
+        <w:rPr>
+          <w:noProof/>
+        </w:rPr>
         <w:drawing>
           <wp:inline distT="0" distB="0" distL="0" distR="0" wp14:anchorId="4ED35AE3" wp14:editId="30946B4F">
             <wp:extent cx="5163385" cy="4114925"/>
@@ -820,33 +823,21 @@
             </w:r>
           </w:p>
           <w:p>
-            <w:pPr>
-              <w:spacing w:after="0" w:line="240" w:lineRule="auto"/>
-            </w:pPr>
             <w:r>
               <w:t>EDITSPACE - Edit space</w:t>
             </w:r>
           </w:p>
           <w:p>
-            <w:pPr>
-              <w:spacing w:after="0" w:line="240" w:lineRule="auto"/>
-            </w:pPr>
             <w:r>
               <w:t>VIEWSPACE - View space</w:t>
             </w:r>
           </w:p>
           <w:p>
-            <w:pPr>
-              <w:spacing w:after="0" w:line="240" w:lineRule="auto"/>
-            </w:pPr>
             <w:r>
               <w:t>EXPORTPAGE - Export page</w:t>
             </w:r>
           </w:p>
           <w:p>
-            <w:pPr>
-              <w:spacing w:after="0" w:line="240" w:lineRule="auto"/>
-            </w:pPr>
             <w:r>
               <w:t>SETPAGEPERMISSIONS - Set page</w:t>
             </w:r>
@@ -858,73 +849,46 @@
             </w:r>
           </w:p>
           <w:p>
-            <w:pPr>
-              <w:spacing w:after="0" w:line="240" w:lineRule="auto"/>
-            </w:pPr>
             <w:r>
               <w:t>REMOVEPAGE - Remove page</w:t>
             </w:r>
           </w:p>
           <w:p>
-            <w:pPr>
-              <w:spacing w:after="0" w:line="240" w:lineRule="auto"/>
-            </w:pPr>
             <w:r>
               <w:t>EDITBLOG - Edit blog</w:t>
             </w:r>
           </w:p>
           <w:p>
-            <w:pPr>
-              <w:spacing w:after="0" w:line="240" w:lineRule="auto"/>
-            </w:pPr>
             <w:r>
               <w:t>REMOVEBLOG - Remove blog</w:t>
             </w:r>
           </w:p>
           <w:p>
-            <w:pPr>
-              <w:spacing w:after="0" w:line="240" w:lineRule="auto"/>
-            </w:pPr>
             <w:r>
               <w:t>COMMENT - Comment</w:t>
             </w:r>
           </w:p>
           <w:p>
-            <w:pPr>
-              <w:spacing w:after="0" w:line="240" w:lineRule="auto"/>
-            </w:pPr>
             <w:r>
               <w:t>REMOVECOMMENT - Remove comment</w:t>
             </w:r>
           </w:p>
           <w:p>
-            <w:pPr>
-              <w:spacing w:after="0" w:line="240" w:lineRule="auto"/>
-            </w:pPr>
             <w:r>
               <w:t>CREATEATTACHMENT - Create attachment</w:t>
             </w:r>
           </w:p>
           <w:p>
-            <w:pPr>
-              <w:spacing w:after="0" w:line="240" w:lineRule="auto"/>
-            </w:pPr>
             <w:r>
               <w:t>REMOVEATTACHMENT - Remove attachment</w:t>
             </w:r>
           </w:p>
           <w:p>
-            <w:pPr>
-              <w:spacing w:after="0" w:line="240" w:lineRule="auto"/>
-            </w:pPr>
             <w:r>
               <w:t>REMOVEMAIL - Remove email</w:t>
             </w:r>
           </w:p>
           <w:p>
-            <w:pPr>
-              <w:spacing w:after="0" w:line="240" w:lineRule="auto"/>
-            </w:pPr>
             <w:r>
               <w:t>EXPORTSPACE - Export space</w:t>
             </w:r>
@@ -1024,13 +988,7 @@
           </w:p>
           <w:p>
             <w:r>
-              <w:t xml:space="preserve">You can specify multiple </w:t>
-            </w:r>
-            <w:r>
-              <w:t>groups</w:t>
-            </w:r>
-            <w:r>
-              <w:t xml:space="preserve"> delimited by space.</w:t>
+              <w:t>You can specify multiple groups delimited by space.</w:t>
             </w:r>
           </w:p>
         </w:tc>
@@ -1067,10 +1025,7 @@
           </w:tcPr>
           <w:p>
             <w:r>
-              <w:t>Remove</w:t>
-            </w:r>
-            <w:r>
-              <w:t xml:space="preserve"> user. </w:t>
+              <w:t xml:space="preserve">Remove user. </w:t>
             </w:r>
           </w:p>
           <w:p>
@@ -1112,10 +1067,7 @@
           </w:tcPr>
           <w:p>
             <w:r>
-              <w:t xml:space="preserve">Remove </w:t>
-            </w:r>
-            <w:r>
-              <w:t>group.</w:t>
+              <w:t>Remove group.</w:t>
             </w:r>
           </w:p>
           <w:p>
@@ -1133,6 +1085,9 @@
       <w:r>
         <w:lastRenderedPageBreak/>
         <w:t>Cloud</w:t>
+      </w:r>
+      <w:r>
+        <w:t xml:space="preserve"> Space Permission</w:t>
       </w:r>
     </w:p>
     <w:p>
@@ -1201,6 +1156,9 @@
         <w:br/>
       </w:r>
       <w:r>
+        <w:rPr>
+          <w:noProof/>
+        </w:rPr>
         <w:drawing>
           <wp:inline distT="0" distB="0" distL="0" distR="0" wp14:anchorId="3C1B2029" wp14:editId="66A5F6D3">
             <wp:extent cx="5278170" cy="1640970"/>
@@ -1253,6 +1211,9 @@
         <w:br/>
       </w:r>
       <w:r>
+        <w:rPr>
+          <w:noProof/>
+        </w:rPr>
         <w:drawing>
           <wp:inline distT="0" distB="0" distL="0" distR="0" wp14:anchorId="200D0B35" wp14:editId="72708B87">
             <wp:extent cx="5495453" cy="1557632"/>
@@ -1305,6 +1266,9 @@
         <w:br/>
       </w:r>
       <w:r>
+        <w:rPr>
+          <w:noProof/>
+        </w:rPr>
         <w:drawing>
           <wp:inline distT="0" distB="0" distL="0" distR="0" wp14:anchorId="4C13E54B" wp14:editId="6BFCFDF7">
             <wp:extent cx="5490927" cy="1495926"/>
@@ -1421,6 +1385,9 @@
         <w:br/>
       </w:r>
       <w:r>
+        <w:rPr>
+          <w:noProof/>
+        </w:rPr>
         <w:drawing>
           <wp:inline distT="0" distB="0" distL="0" distR="0" wp14:anchorId="48BC7A6A" wp14:editId="17E768F3">
             <wp:extent cx="5138356" cy="2570825"/>
@@ -1497,6 +1464,9 @@
         <w:br/>
       </w:r>
       <w:r>
+        <w:rPr>
+          <w:noProof/>
+        </w:rPr>
         <w:drawing>
           <wp:inline distT="0" distB="0" distL="0" distR="0" wp14:anchorId="4A92D630" wp14:editId="48EE8258">
             <wp:extent cx="5468293" cy="2595102"/>
@@ -1555,6 +1525,9 @@
         <w:t>c</w:t>
       </w:r>
       <w:r>
+        <w:t>c</w:t>
+      </w:r>
+      <w:r>
         <w:t xml:space="preserve"> [-s Scheme] -h &lt;Confluence hostname&gt; -u &lt;Admin user name&gt; [-w Password] -k &lt;Space key&gt; -p &lt;Permission&gt; [-au AddUser] [-ru RemoveUser] [-ag AddGroup] [-rg RemoveGroup]</w:t>
       </w:r>
     </w:p>
@@ -1643,6 +1616,9 @@
             <w:r>
               <w:t>c</w:t>
             </w:r>
+            <w:r>
+              <w:t>c</w:t>
+            </w:r>
           </w:p>
         </w:tc>
         <w:tc>
@@ -1662,6 +1638,9 @@
           <w:p>
             <w:r>
               <w:t xml:space="preserve">Cloud </w:t>
+            </w:r>
+            <w:r>
+              <w:t xml:space="preserve">Confluence </w:t>
             </w:r>
             <w:r>
               <w:t>mode.</w:t>
@@ -1957,9 +1936,6 @@
             </w:r>
           </w:p>
           <w:p>
-            <w:pPr>
-              <w:spacing w:after="0" w:line="240" w:lineRule="auto"/>
-            </w:pPr>
             <w:r>
               <w:t>readspace - Read space</w:t>
             </w:r>
@@ -2104,6 +2080,1052 @@
           </w:tcPr>
           <w:p>
             <w:r>
+              <w:t>-rg</w:t>
+            </w:r>
+          </w:p>
+          <w:p>
+            <w:r>
+              <w:t>--removegroup</w:t>
+            </w:r>
+          </w:p>
+        </w:tc>
+        <w:tc>
+          <w:tcPr>
+            <w:tcW w:w="1043" w:type="dxa"/>
+          </w:tcPr>
+          <w:p>
+            <w:r>
+              <w:t>No</w:t>
+            </w:r>
+          </w:p>
+        </w:tc>
+        <w:tc>
+          <w:tcPr>
+            <w:tcW w:w="6237" w:type="dxa"/>
+          </w:tcPr>
+          <w:p>
+            <w:r>
+              <w:t>Remove group.</w:t>
+            </w:r>
+          </w:p>
+          <w:p>
+            <w:r>
+              <w:t>You can specify multiple groups delimited by space.</w:t>
+            </w:r>
+          </w:p>
+        </w:tc>
+      </w:tr>
+    </w:tbl>
+    <w:p>
+      <w:pPr>
+        <w:pStyle w:val="Heading2"/>
+      </w:pPr>
+      <w:r>
+        <w:t xml:space="preserve">Cloud </w:t>
+      </w:r>
+      <w:r>
+        <w:t xml:space="preserve">Project </w:t>
+      </w:r>
+      <w:r>
+        <w:t>Permission</w:t>
+      </w:r>
+    </w:p>
+    <w:p>
+      <w:pPr>
+        <w:pStyle w:val="Heading3"/>
+      </w:pPr>
+      <w:r>
+        <w:t>Generate API Token</w:t>
+      </w:r>
+    </w:p>
+    <w:p>
+      <w:r>
+        <w:t>Cloud REST API uses API token instead of password for authentication.</w:t>
+      </w:r>
+    </w:p>
+    <w:p>
+      <w:pPr>
+        <w:pStyle w:val="ListParagraph"/>
+        <w:numPr>
+          <w:ilvl w:val="0"/>
+          <w:numId w:val="6"/>
+        </w:numPr>
+      </w:pPr>
+      <w:r>
+        <w:t xml:space="preserve">Go to </w:t>
+      </w:r>
+      <w:hyperlink r:id="rId14" w:history="1">
+        <w:r>
+          <w:rPr>
+            <w:rStyle w:val="Hyperlink"/>
+          </w:rPr>
+          <w:t>https://id.atlassian.com/manage-profile/security/api-tokens</w:t>
+        </w:r>
+      </w:hyperlink>
+      <w:r>
+        <w:t xml:space="preserve"> and login as an administrator user with sufficient access to modify space permissions. </w:t>
+      </w:r>
+    </w:p>
+    <w:p>
+      <w:pPr>
+        <w:pStyle w:val="ListParagraph"/>
+        <w:numPr>
+          <w:ilvl w:val="0"/>
+          <w:numId w:val="6"/>
+        </w:numPr>
+      </w:pPr>
+      <w:r>
+        <w:t xml:space="preserve">Click “Create API Token”. Enter a name for reference, then click “Create”. </w:t>
+      </w:r>
+      <w:r>
+        <w:br/>
+      </w:r>
+      <w:r>
+        <w:rPr>
+          <w:noProof/>
+        </w:rPr>
+        <w:drawing>
+          <wp:inline distT="0" distB="0" distL="0" distR="0" wp14:anchorId="59E5F409" wp14:editId="65CFF17B">
+            <wp:extent cx="5278170" cy="1640970"/>
+            <wp:effectExtent l="0" t="0" r="0" b="0"/>
+            <wp:docPr id="1820058416" name="Picture 1820058416" descr="A screenshot of a computer&#10;&#10;Description automatically generated"/>
+            <wp:cNvGraphicFramePr>
+              <a:graphicFrameLocks xmlns:a="http://schemas.openxmlformats.org/drawingml/2006/main" noChangeAspect="1"/>
+            </wp:cNvGraphicFramePr>
+            <a:graphic xmlns:a="http://schemas.openxmlformats.org/drawingml/2006/main">
+              <a:graphicData uri="http://schemas.openxmlformats.org/drawingml/2006/picture">
+                <pic:pic xmlns:pic="http://schemas.openxmlformats.org/drawingml/2006/picture">
+                  <pic:nvPicPr>
+                    <pic:cNvPr id="407176933" name="Picture 1" descr="A screenshot of a computer&#10;&#10;Description automatically generated"/>
+                    <pic:cNvPicPr/>
+                  </pic:nvPicPr>
+                  <pic:blipFill>
+                    <a:blip r:embed="rId8"/>
+                    <a:stretch>
+                      <a:fillRect/>
+                    </a:stretch>
+                  </pic:blipFill>
+                  <pic:spPr>
+                    <a:xfrm>
+                      <a:off x="0" y="0"/>
+                      <a:ext cx="5283095" cy="1642501"/>
+                    </a:xfrm>
+                    <a:prstGeom prst="rect">
+                      <a:avLst/>
+                    </a:prstGeom>
+                  </pic:spPr>
+                </pic:pic>
+              </a:graphicData>
+            </a:graphic>
+          </wp:inline>
+        </w:drawing>
+      </w:r>
+    </w:p>
+    <w:p>
+      <w:pPr>
+        <w:pStyle w:val="ListParagraph"/>
+        <w:numPr>
+          <w:ilvl w:val="0"/>
+          <w:numId w:val="6"/>
+        </w:numPr>
+      </w:pPr>
+      <w:r>
+        <w:lastRenderedPageBreak/>
+        <w:t xml:space="preserve">Copy the API token value. Atlassian will never show you the value after this screen is closed. </w:t>
+      </w:r>
+      <w:r>
+        <w:br/>
+      </w:r>
+      <w:r>
+        <w:rPr>
+          <w:noProof/>
+        </w:rPr>
+        <w:drawing>
+          <wp:inline distT="0" distB="0" distL="0" distR="0" wp14:anchorId="756FF151" wp14:editId="6289B75F">
+            <wp:extent cx="5495453" cy="1557632"/>
+            <wp:effectExtent l="0" t="0" r="0" b="5080"/>
+            <wp:docPr id="77271971" name="Picture 77271971" descr="A screenshot of a computer&#10;&#10;Description automatically generated"/>
+            <wp:cNvGraphicFramePr>
+              <a:graphicFrameLocks xmlns:a="http://schemas.openxmlformats.org/drawingml/2006/main" noChangeAspect="1"/>
+            </wp:cNvGraphicFramePr>
+            <a:graphic xmlns:a="http://schemas.openxmlformats.org/drawingml/2006/main">
+              <a:graphicData uri="http://schemas.openxmlformats.org/drawingml/2006/picture">
+                <pic:pic xmlns:pic="http://schemas.openxmlformats.org/drawingml/2006/picture">
+                  <pic:nvPicPr>
+                    <pic:cNvPr id="581039973" name="Picture 1" descr="A screenshot of a computer&#10;&#10;Description automatically generated"/>
+                    <pic:cNvPicPr/>
+                  </pic:nvPicPr>
+                  <pic:blipFill>
+                    <a:blip r:embed="rId9"/>
+                    <a:stretch>
+                      <a:fillRect/>
+                    </a:stretch>
+                  </pic:blipFill>
+                  <pic:spPr>
+                    <a:xfrm>
+                      <a:off x="0" y="0"/>
+                      <a:ext cx="5523223" cy="1565503"/>
+                    </a:xfrm>
+                    <a:prstGeom prst="rect">
+                      <a:avLst/>
+                    </a:prstGeom>
+                  </pic:spPr>
+                </pic:pic>
+              </a:graphicData>
+            </a:graphic>
+          </wp:inline>
+        </w:drawing>
+      </w:r>
+    </w:p>
+    <w:p>
+      <w:pPr>
+        <w:pStyle w:val="ListParagraph"/>
+        <w:numPr>
+          <w:ilvl w:val="0"/>
+          <w:numId w:val="6"/>
+        </w:numPr>
+      </w:pPr>
+      <w:r>
+        <w:t xml:space="preserve">Your tokens are displayed on this screen. You can click “Revoke” to revoke the token. You can have up to 25 tokens at a time.   </w:t>
+      </w:r>
+      <w:r>
+        <w:br/>
+      </w:r>
+      <w:r>
+        <w:rPr>
+          <w:noProof/>
+        </w:rPr>
+        <w:drawing>
+          <wp:inline distT="0" distB="0" distL="0" distR="0" wp14:anchorId="584C9698" wp14:editId="0D3A3251">
+            <wp:extent cx="5490927" cy="1495926"/>
+            <wp:effectExtent l="0" t="0" r="0" b="9525"/>
+            <wp:docPr id="874411662" name="Picture 874411662" descr="A screenshot of a computer&#10;&#10;Description automatically generated"/>
+            <wp:cNvGraphicFramePr>
+              <a:graphicFrameLocks xmlns:a="http://schemas.openxmlformats.org/drawingml/2006/main" noChangeAspect="1"/>
+            </wp:cNvGraphicFramePr>
+            <a:graphic xmlns:a="http://schemas.openxmlformats.org/drawingml/2006/main">
+              <a:graphicData uri="http://schemas.openxmlformats.org/drawingml/2006/picture">
+                <pic:pic xmlns:pic="http://schemas.openxmlformats.org/drawingml/2006/picture">
+                  <pic:nvPicPr>
+                    <pic:cNvPr id="1538747042" name="Picture 1" descr="A screenshot of a computer&#10;&#10;Description automatically generated"/>
+                    <pic:cNvPicPr/>
+                  </pic:nvPicPr>
+                  <pic:blipFill>
+                    <a:blip r:embed="rId10"/>
+                    <a:stretch>
+                      <a:fillRect/>
+                    </a:stretch>
+                  </pic:blipFill>
+                  <pic:spPr>
+                    <a:xfrm>
+                      <a:off x="0" y="0"/>
+                      <a:ext cx="5499699" cy="1498316"/>
+                    </a:xfrm>
+                    <a:prstGeom prst="rect">
+                      <a:avLst/>
+                    </a:prstGeom>
+                  </pic:spPr>
+                </pic:pic>
+              </a:graphicData>
+            </a:graphic>
+          </wp:inline>
+        </w:drawing>
+      </w:r>
+    </w:p>
+    <w:p>
+      <w:pPr>
+        <w:pStyle w:val="Heading3"/>
+      </w:pPr>
+      <w:r>
+        <w:t>Retrieve User/Group ID</w:t>
+      </w:r>
+    </w:p>
+    <w:p>
+      <w:r>
+        <w:t>Atlassian Cloud no longer uses username and instead uses account ID for privacy reasons. So you will need to obtain the account IDs of the users/groups.</w:t>
+      </w:r>
+    </w:p>
+    <w:p>
+      <w:pPr>
+        <w:pStyle w:val="ListParagraph"/>
+        <w:numPr>
+          <w:ilvl w:val="0"/>
+          <w:numId w:val="7"/>
+        </w:numPr>
+      </w:pPr>
+      <w:r>
+        <w:t xml:space="preserve">Login </w:t>
+      </w:r>
+      <w:hyperlink r:id="rId15" w:history="1">
+        <w:r>
+          <w:rPr>
+            <w:rStyle w:val="Hyperlink"/>
+          </w:rPr>
+          <w:t>https://admin.atlassian.com/</w:t>
+        </w:r>
+      </w:hyperlink>
+      <w:r>
+        <w:t xml:space="preserve"> as site administrator user.</w:t>
+      </w:r>
+    </w:p>
+    <w:p>
+      <w:pPr>
+        <w:pStyle w:val="ListParagraph"/>
+        <w:numPr>
+          <w:ilvl w:val="0"/>
+          <w:numId w:val="7"/>
+        </w:numPr>
+      </w:pPr>
+      <w:r>
+        <w:t xml:space="preserve">Click “Directory” from top navigator bar, then “Users” in the left panel. </w:t>
+      </w:r>
+    </w:p>
+    <w:p>
+      <w:pPr>
+        <w:pStyle w:val="ListParagraph"/>
+        <w:numPr>
+          <w:ilvl w:val="0"/>
+          <w:numId w:val="7"/>
+        </w:numPr>
+      </w:pPr>
+      <w:r>
+        <w:t xml:space="preserve">Click on a target user. You can find the account ID in the last segment of the URL: </w:t>
+      </w:r>
+      <w:r>
+        <w:br/>
+      </w:r>
+      <w:r>
+        <w:rPr>
+          <w:noProof/>
+        </w:rPr>
+        <w:drawing>
+          <wp:inline distT="0" distB="0" distL="0" distR="0" wp14:anchorId="0CA912E3" wp14:editId="4D46508D">
+            <wp:extent cx="5138356" cy="2570825"/>
+            <wp:effectExtent l="0" t="0" r="5715" b="1270"/>
+            <wp:docPr id="1526984979" name="Picture 1526984979" descr="A screenshot of a computer&#10;&#10;Description automatically generated"/>
+            <wp:cNvGraphicFramePr>
+              <a:graphicFrameLocks xmlns:a="http://schemas.openxmlformats.org/drawingml/2006/main" noChangeAspect="1"/>
+            </wp:cNvGraphicFramePr>
+            <a:graphic xmlns:a="http://schemas.openxmlformats.org/drawingml/2006/main">
+              <a:graphicData uri="http://schemas.openxmlformats.org/drawingml/2006/picture">
+                <pic:pic xmlns:pic="http://schemas.openxmlformats.org/drawingml/2006/picture">
+                  <pic:nvPicPr>
+                    <pic:cNvPr id="403773269" name="Picture 1" descr="A screenshot of a computer&#10;&#10;Description automatically generated"/>
+                    <pic:cNvPicPr/>
+                  </pic:nvPicPr>
+                  <pic:blipFill>
+                    <a:blip r:embed="rId12"/>
+                    <a:stretch>
+                      <a:fillRect/>
+                    </a:stretch>
+                  </pic:blipFill>
+                  <pic:spPr>
+                    <a:xfrm>
+                      <a:off x="0" y="0"/>
+                      <a:ext cx="5148535" cy="2575918"/>
+                    </a:xfrm>
+                    <a:prstGeom prst="rect">
+                      <a:avLst/>
+                    </a:prstGeom>
+                  </pic:spPr>
+                </pic:pic>
+              </a:graphicData>
+            </a:graphic>
+          </wp:inline>
+        </w:drawing>
+      </w:r>
+    </w:p>
+    <w:p>
+      <w:pPr>
+        <w:pStyle w:val="ListParagraph"/>
+        <w:numPr>
+          <w:ilvl w:val="0"/>
+          <w:numId w:val="7"/>
+        </w:numPr>
+      </w:pPr>
+      <w:r>
+        <w:t xml:space="preserve">Note that there are multiple account ID formats (Atlassian keeps changing it without altering account IDs for existing users).  </w:t>
+      </w:r>
+    </w:p>
+    <w:p>
+      <w:pPr>
+        <w:pStyle w:val="ListParagraph"/>
+        <w:numPr>
+          <w:ilvl w:val="0"/>
+          <w:numId w:val="7"/>
+        </w:numPr>
+      </w:pPr>
+      <w:r>
+        <w:t xml:space="preserve">Click “Groups” in the left panel. </w:t>
+      </w:r>
+    </w:p>
+    <w:p>
+      <w:pPr>
+        <w:pStyle w:val="ListParagraph"/>
+        <w:numPr>
+          <w:ilvl w:val="0"/>
+          <w:numId w:val="7"/>
+        </w:numPr>
+      </w:pPr>
+      <w:r>
+        <w:lastRenderedPageBreak/>
+        <w:t xml:space="preserve">Click on a target group. You can find the group ID in the last segment of the URL: </w:t>
+      </w:r>
+      <w:r>
+        <w:br/>
+      </w:r>
+      <w:r>
+        <w:rPr>
+          <w:noProof/>
+        </w:rPr>
+        <w:drawing>
+          <wp:inline distT="0" distB="0" distL="0" distR="0" wp14:anchorId="1D8D1302" wp14:editId="481EE8C7">
+            <wp:extent cx="5468293" cy="2595102"/>
+            <wp:effectExtent l="0" t="0" r="0" b="0"/>
+            <wp:docPr id="578303211" name="Picture 578303211" descr="A screenshot of a computer&#10;&#10;Description automatically generated"/>
+            <wp:cNvGraphicFramePr>
+              <a:graphicFrameLocks xmlns:a="http://schemas.openxmlformats.org/drawingml/2006/main" noChangeAspect="1"/>
+            </wp:cNvGraphicFramePr>
+            <a:graphic xmlns:a="http://schemas.openxmlformats.org/drawingml/2006/main">
+              <a:graphicData uri="http://schemas.openxmlformats.org/drawingml/2006/picture">
+                <pic:pic xmlns:pic="http://schemas.openxmlformats.org/drawingml/2006/picture">
+                  <pic:nvPicPr>
+                    <pic:cNvPr id="576505624" name="Picture 1" descr="A screenshot of a computer&#10;&#10;Description automatically generated"/>
+                    <pic:cNvPicPr/>
+                  </pic:nvPicPr>
+                  <pic:blipFill>
+                    <a:blip r:embed="rId13"/>
+                    <a:stretch>
+                      <a:fillRect/>
+                    </a:stretch>
+                  </pic:blipFill>
+                  <pic:spPr>
+                    <a:xfrm>
+                      <a:off x="0" y="0"/>
+                      <a:ext cx="5486694" cy="2603835"/>
+                    </a:xfrm>
+                    <a:prstGeom prst="rect">
+                      <a:avLst/>
+                    </a:prstGeom>
+                  </pic:spPr>
+                </pic:pic>
+              </a:graphicData>
+            </a:graphic>
+          </wp:inline>
+        </w:drawing>
+      </w:r>
+    </w:p>
+    <w:p>
+      <w:pPr>
+        <w:pStyle w:val="Heading3"/>
+      </w:pPr>
+      <w:r>
+        <w:t>Command</w:t>
+      </w:r>
+    </w:p>
+    <w:p>
+      <w:r>
+        <w:t xml:space="preserve">Execute the following command: </w:t>
+      </w:r>
+    </w:p>
+    <w:p>
+      <w:r>
+        <w:t>java -jar ConfluenceCloudPermission.jar -c</w:t>
+      </w:r>
+      <w:r>
+        <w:t>j</w:t>
+      </w:r>
+      <w:r>
+        <w:t xml:space="preserve"> [-s Scheme] -h &lt;Confluence hostname&gt; -u &lt;Admin user name&gt; [-w Password] -k &lt;</w:t>
+      </w:r>
+      <w:r>
+        <w:t>Project</w:t>
+      </w:r>
+      <w:r>
+        <w:t xml:space="preserve"> key&gt; -p &lt;Permission&gt; [-au AddUser] [-ru RemoveUser] [-ag AddGroup] [-rg RemoveGroup]</w:t>
+      </w:r>
+    </w:p>
+    <w:tbl>
+      <w:tblPr>
+        <w:tblStyle w:val="TableGrid"/>
+        <w:tblW w:w="0" w:type="auto"/>
+        <w:tblLook w:val="04A0" w:firstRow="1" w:lastRow="0" w:firstColumn="1" w:lastColumn="0" w:noHBand="0" w:noVBand="1"/>
+      </w:tblPr>
+      <w:tblGrid>
+        <w:gridCol w:w="1980"/>
+        <w:gridCol w:w="1043"/>
+        <w:gridCol w:w="6237"/>
+      </w:tblGrid>
+      <w:tr>
+        <w:tc>
+          <w:tcPr>
+            <w:tcW w:w="1980" w:type="dxa"/>
+          </w:tcPr>
+          <w:p>
+            <w:pPr>
+              <w:rPr>
+                <w:b/>
+                <w:bCs/>
+              </w:rPr>
+            </w:pPr>
+            <w:r>
+              <w:rPr>
+                <w:b/>
+                <w:bCs/>
+              </w:rPr>
+              <w:t>Argument</w:t>
+            </w:r>
+          </w:p>
+        </w:tc>
+        <w:tc>
+          <w:tcPr>
+            <w:tcW w:w="1043" w:type="dxa"/>
+          </w:tcPr>
+          <w:p>
+            <w:pPr>
+              <w:rPr>
+                <w:b/>
+                <w:bCs/>
+              </w:rPr>
+            </w:pPr>
+            <w:r>
+              <w:rPr>
+                <w:b/>
+                <w:bCs/>
+              </w:rPr>
+              <w:t>Required</w:t>
+            </w:r>
+          </w:p>
+        </w:tc>
+        <w:tc>
+          <w:tcPr>
+            <w:tcW w:w="6237" w:type="dxa"/>
+          </w:tcPr>
+          <w:p>
+            <w:pPr>
+              <w:rPr>
+                <w:b/>
+                <w:bCs/>
+              </w:rPr>
+            </w:pPr>
+            <w:r>
+              <w:rPr>
+                <w:b/>
+                <w:bCs/>
+              </w:rPr>
+              <w:t>Description</w:t>
+            </w:r>
+          </w:p>
+        </w:tc>
+      </w:tr>
+      <w:tr>
+        <w:tc>
+          <w:tcPr>
+            <w:tcW w:w="1980" w:type="dxa"/>
+          </w:tcPr>
+          <w:p>
+            <w:r>
+              <w:t>-</w:t>
+            </w:r>
+            <w:r>
+              <w:t>c</w:t>
+            </w:r>
+            <w:r>
+              <w:t>j</w:t>
+            </w:r>
+          </w:p>
+        </w:tc>
+        <w:tc>
+          <w:tcPr>
+            <w:tcW w:w="1043" w:type="dxa"/>
+          </w:tcPr>
+          <w:p>
+            <w:r>
+              <w:t>Yes</w:t>
+            </w:r>
+          </w:p>
+        </w:tc>
+        <w:tc>
+          <w:tcPr>
+            <w:tcW w:w="6237" w:type="dxa"/>
+          </w:tcPr>
+          <w:p>
+            <w:r>
+              <w:t xml:space="preserve">Cloud </w:t>
+            </w:r>
+            <w:r>
+              <w:t xml:space="preserve">Jira </w:t>
+            </w:r>
+            <w:r>
+              <w:t>mode.</w:t>
+            </w:r>
+          </w:p>
+        </w:tc>
+      </w:tr>
+      <w:tr>
+        <w:tc>
+          <w:tcPr>
+            <w:tcW w:w="1980" w:type="dxa"/>
+          </w:tcPr>
+          <w:p>
+            <w:r>
+              <w:t>-s</w:t>
+            </w:r>
+            <w:r>
+              <w:br/>
+              <w:t>--scheme</w:t>
+            </w:r>
+          </w:p>
+        </w:tc>
+        <w:tc>
+          <w:tcPr>
+            <w:tcW w:w="1043" w:type="dxa"/>
+          </w:tcPr>
+          <w:p>
+            <w:r>
+              <w:t>No</w:t>
+            </w:r>
+          </w:p>
+        </w:tc>
+        <w:tc>
+          <w:tcPr>
+            <w:tcW w:w="6237" w:type="dxa"/>
+          </w:tcPr>
+          <w:p>
+            <w:r>
+              <w:t xml:space="preserve">Scheme to use. </w:t>
+            </w:r>
+          </w:p>
+          <w:p>
+            <w:r>
+              <w:t>Defaults to “https”.</w:t>
+            </w:r>
+          </w:p>
+        </w:tc>
+      </w:tr>
+      <w:tr>
+        <w:tc>
+          <w:tcPr>
+            <w:tcW w:w="1980" w:type="dxa"/>
+          </w:tcPr>
+          <w:p>
+            <w:r>
+              <w:t>-h</w:t>
+            </w:r>
+          </w:p>
+          <w:p>
+            <w:r>
+              <w:t>--host</w:t>
+            </w:r>
+          </w:p>
+        </w:tc>
+        <w:tc>
+          <w:tcPr>
+            <w:tcW w:w="1043" w:type="dxa"/>
+          </w:tcPr>
+          <w:p>
+            <w:r>
+              <w:t>Yes</w:t>
+            </w:r>
+          </w:p>
+        </w:tc>
+        <w:tc>
+          <w:tcPr>
+            <w:tcW w:w="6237" w:type="dxa"/>
+          </w:tcPr>
+          <w:p>
+            <w:r>
+              <w:t>Cloud host.</w:t>
+            </w:r>
+          </w:p>
+          <w:p>
+            <w:r>
+              <w:t xml:space="preserve">e.g. </w:t>
+            </w:r>
+            <w:r>
+              <w:t>consoleconnect-sandbox-824.atlassian.net</w:t>
+            </w:r>
+          </w:p>
+        </w:tc>
+      </w:tr>
+      <w:tr>
+        <w:tc>
+          <w:tcPr>
+            <w:tcW w:w="1980" w:type="dxa"/>
+          </w:tcPr>
+          <w:p>
+            <w:r>
+              <w:t>-u</w:t>
+            </w:r>
+          </w:p>
+          <w:p>
+            <w:r>
+              <w:t>--user</w:t>
+            </w:r>
+          </w:p>
+        </w:tc>
+        <w:tc>
+          <w:tcPr>
+            <w:tcW w:w="1043" w:type="dxa"/>
+          </w:tcPr>
+          <w:p>
+            <w:r>
+              <w:t>Yes</w:t>
+            </w:r>
+          </w:p>
+        </w:tc>
+        <w:tc>
+          <w:tcPr>
+            <w:tcW w:w="6237" w:type="dxa"/>
+          </w:tcPr>
+          <w:p>
+            <w:r>
+              <w:t>Administrator user email.</w:t>
+            </w:r>
+          </w:p>
+          <w:p>
+            <w:r>
+              <w:t>e.g. admin@company.com</w:t>
+            </w:r>
+          </w:p>
+        </w:tc>
+      </w:tr>
+      <w:tr>
+        <w:tc>
+          <w:tcPr>
+            <w:tcW w:w="1980" w:type="dxa"/>
+          </w:tcPr>
+          <w:p>
+            <w:r>
+              <w:t>-w</w:t>
+            </w:r>
+          </w:p>
+          <w:p>
+            <w:r>
+              <w:t>--password</w:t>
+            </w:r>
+          </w:p>
+        </w:tc>
+        <w:tc>
+          <w:tcPr>
+            <w:tcW w:w="1043" w:type="dxa"/>
+          </w:tcPr>
+          <w:p>
+            <w:r>
+              <w:t>No</w:t>
+            </w:r>
+          </w:p>
+        </w:tc>
+        <w:tc>
+          <w:tcPr>
+            <w:tcW w:w="6237" w:type="dxa"/>
+          </w:tcPr>
+          <w:p>
+            <w:r>
+              <w:t>API token for administrator user.</w:t>
+            </w:r>
+          </w:p>
+          <w:p>
+            <w:r>
+              <w:t>You will be prompted to input API token if omitted.</w:t>
+            </w:r>
+          </w:p>
+        </w:tc>
+      </w:tr>
+      <w:tr>
+        <w:tc>
+          <w:tcPr>
+            <w:tcW w:w="1980" w:type="dxa"/>
+          </w:tcPr>
+          <w:p>
+            <w:r>
+              <w:t>-k</w:t>
+            </w:r>
+          </w:p>
+          <w:p>
+            <w:r>
+              <w:t>--</w:t>
+            </w:r>
+            <w:r>
+              <w:t>project</w:t>
+            </w:r>
+            <w:r>
+              <w:t>key</w:t>
+            </w:r>
+          </w:p>
+        </w:tc>
+        <w:tc>
+          <w:tcPr>
+            <w:tcW w:w="1043" w:type="dxa"/>
+          </w:tcPr>
+          <w:p>
+            <w:r>
+              <w:t>Yes</w:t>
+            </w:r>
+          </w:p>
+        </w:tc>
+        <w:tc>
+          <w:tcPr>
+            <w:tcW w:w="6237" w:type="dxa"/>
+          </w:tcPr>
+          <w:p>
+            <w:r>
+              <w:t>Project</w:t>
+            </w:r>
+            <w:r>
+              <w:t xml:space="preserve"> key.</w:t>
+            </w:r>
+          </w:p>
+          <w:p>
+            <w:r>
+              <w:t xml:space="preserve">You can specify multiple </w:t>
+            </w:r>
+            <w:r>
+              <w:t>project</w:t>
+            </w:r>
+            <w:r>
+              <w:t xml:space="preserve"> keys delimited by space.</w:t>
+            </w:r>
+          </w:p>
+          <w:p>
+            <w:r>
+              <w:t xml:space="preserve">Specify % to modify all </w:t>
+            </w:r>
+            <w:r>
+              <w:t xml:space="preserve">projects </w:t>
+            </w:r>
+            <w:r>
+              <w:t>accessible by administrator user.</w:t>
+            </w:r>
+          </w:p>
+        </w:tc>
+      </w:tr>
+      <w:tr>
+        <w:tc>
+          <w:tcPr>
+            <w:tcW w:w="1980" w:type="dxa"/>
+          </w:tcPr>
+          <w:p>
+            <w:r>
+              <w:t>-p</w:t>
+            </w:r>
+          </w:p>
+          <w:p>
+            <w:r>
+              <w:t>--permission</w:t>
+            </w:r>
+          </w:p>
+        </w:tc>
+        <w:tc>
+          <w:tcPr>
+            <w:tcW w:w="1043" w:type="dxa"/>
+          </w:tcPr>
+          <w:p>
+            <w:r>
+              <w:t>Yes</w:t>
+            </w:r>
+          </w:p>
+        </w:tc>
+        <w:tc>
+          <w:tcPr>
+            <w:tcW w:w="6237" w:type="dxa"/>
+          </w:tcPr>
+          <w:p>
+            <w:r>
+              <w:t>Project role</w:t>
+            </w:r>
+            <w:r>
+              <w:t xml:space="preserve"> to add/remove</w:t>
+            </w:r>
+            <w:r>
+              <w:t xml:space="preserve"> user/group </w:t>
+            </w:r>
+            <w:r>
+              <w:t>to/</w:t>
+            </w:r>
+            <w:r>
+              <w:t>from</w:t>
+            </w:r>
+            <w:r>
+              <w:t xml:space="preserve">. </w:t>
+            </w:r>
+          </w:p>
+          <w:p>
+            <w:r>
+              <w:t xml:space="preserve">You can specify multiple </w:t>
+            </w:r>
+            <w:r>
+              <w:t>roles</w:t>
+            </w:r>
+            <w:r>
+              <w:t xml:space="preserve"> delimited by space.</w:t>
+            </w:r>
+          </w:p>
+          <w:p>
+            <w:r>
+              <w:t xml:space="preserve">The following </w:t>
+            </w:r>
+            <w:r>
+              <w:t>roles</w:t>
+            </w:r>
+            <w:r>
+              <w:t xml:space="preserve"> are supported: </w:t>
+            </w:r>
+          </w:p>
+          <w:p>
+            <w:r>
+              <w:t>ADMINISTRATOR</w:t>
+            </w:r>
+          </w:p>
+          <w:p>
+            <w:r>
+              <w:t>MEMBER</w:t>
+            </w:r>
+          </w:p>
+          <w:p>
+            <w:r>
+              <w:t>VIEWER</w:t>
+            </w:r>
+          </w:p>
+        </w:tc>
+      </w:tr>
+      <w:tr>
+        <w:tc>
+          <w:tcPr>
+            <w:tcW w:w="1980" w:type="dxa"/>
+          </w:tcPr>
+          <w:p>
+            <w:r>
+              <w:t>-au</w:t>
+            </w:r>
+          </w:p>
+          <w:p>
+            <w:r>
+              <w:t>--adduser</w:t>
+            </w:r>
+          </w:p>
+        </w:tc>
+        <w:tc>
+          <w:tcPr>
+            <w:tcW w:w="1043" w:type="dxa"/>
+          </w:tcPr>
+          <w:p>
+            <w:r>
+              <w:t>No</w:t>
+            </w:r>
+          </w:p>
+        </w:tc>
+        <w:tc>
+          <w:tcPr>
+            <w:tcW w:w="6237" w:type="dxa"/>
+          </w:tcPr>
+          <w:p>
+            <w:r>
+              <w:t xml:space="preserve">Add user. </w:t>
+            </w:r>
+          </w:p>
+          <w:p>
+            <w:r>
+              <w:t>You can specify multiple users delimited by space.</w:t>
+            </w:r>
+          </w:p>
+        </w:tc>
+      </w:tr>
+      <w:tr>
+        <w:tc>
+          <w:tcPr>
+            <w:tcW w:w="1980" w:type="dxa"/>
+          </w:tcPr>
+          <w:p>
+            <w:r>
+              <w:t>-ru</w:t>
+            </w:r>
+          </w:p>
+          <w:p>
+            <w:r>
+              <w:t>--removeuser</w:t>
+            </w:r>
+          </w:p>
+        </w:tc>
+        <w:tc>
+          <w:tcPr>
+            <w:tcW w:w="1043" w:type="dxa"/>
+          </w:tcPr>
+          <w:p>
+            <w:r>
+              <w:t>No</w:t>
+            </w:r>
+          </w:p>
+        </w:tc>
+        <w:tc>
+          <w:tcPr>
+            <w:tcW w:w="6237" w:type="dxa"/>
+          </w:tcPr>
+          <w:p>
+            <w:r>
+              <w:t>Add group.</w:t>
+            </w:r>
+          </w:p>
+          <w:p>
+            <w:r>
+              <w:t>You can specify multiple groups delimited by space.</w:t>
+            </w:r>
+          </w:p>
+        </w:tc>
+      </w:tr>
+      <w:tr>
+        <w:tc>
+          <w:tcPr>
+            <w:tcW w:w="1980" w:type="dxa"/>
+          </w:tcPr>
+          <w:p>
+            <w:r>
+              <w:t>-ag</w:t>
+            </w:r>
+          </w:p>
+          <w:p>
+            <w:r>
+              <w:lastRenderedPageBreak/>
+              <w:t>--addgroup</w:t>
+            </w:r>
+          </w:p>
+        </w:tc>
+        <w:tc>
+          <w:tcPr>
+            <w:tcW w:w="1043" w:type="dxa"/>
+          </w:tcPr>
+          <w:p>
+            <w:r>
+              <w:lastRenderedPageBreak/>
+              <w:t>No</w:t>
+            </w:r>
+          </w:p>
+        </w:tc>
+        <w:tc>
+          <w:tcPr>
+            <w:tcW w:w="6237" w:type="dxa"/>
+          </w:tcPr>
+          <w:p>
+            <w:r>
+              <w:t xml:space="preserve">Remove user. </w:t>
+            </w:r>
+          </w:p>
+          <w:p>
+            <w:r>
+              <w:lastRenderedPageBreak/>
+              <w:t>You can specify multiple users delimited by space.</w:t>
+            </w:r>
+          </w:p>
+        </w:tc>
+      </w:tr>
+      <w:tr>
+        <w:tc>
+          <w:tcPr>
+            <w:tcW w:w="1980" w:type="dxa"/>
+          </w:tcPr>
+          <w:p>
+            <w:r>
+              <w:lastRenderedPageBreak/>
               <w:t>-rg</w:t>
             </w:r>
           </w:p>
@@ -2499,10 +3521,7 @@
         <w:pStyle w:val="Heading3"/>
       </w:pPr>
       <w:r>
-        <w:t xml:space="preserve">Example Command </w:t>
-      </w:r>
-      <w:r>
-        <w:t>2</w:t>
+        <w:t>Example Command 2</w:t>
       </w:r>
     </w:p>
     <w:p>
@@ -2541,11 +3560,7 @@
         <w:pStyle w:val="Heading3"/>
       </w:pPr>
       <w:r>
-        <w:lastRenderedPageBreak/>
-        <w:t xml:space="preserve">Example Output </w:t>
-      </w:r>
-      <w:r>
-        <w:t>2</w:t>
+        <w:t>Example Output 2</w:t>
       </w:r>
     </w:p>
     <w:p>
@@ -2948,6 +3963,7 @@
           <w:szCs w:val="20"/>
           <w:u w:val="single"/>
         </w:rPr>
+        <w:lastRenderedPageBreak/>
         <w:t>permissions.","args":[]}}],"successful":false},"message":"com.atlassian.confluence.api.service.exceptions.PermissionException</w:t>
       </w:r>
       <w:r>
@@ -3298,6 +4314,95 @@
     </w:lvl>
   </w:abstractNum>
   <w:abstractNum w:abstractNumId="3" w15:restartNumberingAfterBreak="0">
+    <w:nsid w:val="33F90ECD"/>
+    <w:multiLevelType w:val="hybridMultilevel"/>
+    <w:tmpl w:val="3FC4A6DE"/>
+    <w:lvl w:ilvl="0" w:tplc="FFFFFFFF">
+      <w:start w:val="1"/>
+      <w:numFmt w:val="decimal"/>
+      <w:lvlText w:val="%1."/>
+      <w:lvlJc w:val="left"/>
+      <w:pPr>
+        <w:ind w:left="720" w:hanging="360"/>
+      </w:pPr>
+      <w:rPr>
+        <w:rFonts w:hint="default"/>
+      </w:rPr>
+    </w:lvl>
+    <w:lvl w:ilvl="1" w:tplc="FFFFFFFF" w:tentative="1">
+      <w:start w:val="1"/>
+      <w:numFmt w:val="lowerLetter"/>
+      <w:lvlText w:val="%2."/>
+      <w:lvlJc w:val="left"/>
+      <w:pPr>
+        <w:ind w:left="1440" w:hanging="360"/>
+      </w:pPr>
+    </w:lvl>
+    <w:lvl w:ilvl="2" w:tplc="FFFFFFFF" w:tentative="1">
+      <w:start w:val="1"/>
+      <w:numFmt w:val="lowerRoman"/>
+      <w:lvlText w:val="%3."/>
+      <w:lvlJc w:val="right"/>
+      <w:pPr>
+        <w:ind w:left="2160" w:hanging="180"/>
+      </w:pPr>
+    </w:lvl>
+    <w:lvl w:ilvl="3" w:tplc="FFFFFFFF" w:tentative="1">
+      <w:start w:val="1"/>
+      <w:numFmt w:val="decimal"/>
+      <w:lvlText w:val="%4."/>
+      <w:lvlJc w:val="left"/>
+      <w:pPr>
+        <w:ind w:left="2880" w:hanging="360"/>
+      </w:pPr>
+    </w:lvl>
+    <w:lvl w:ilvl="4" w:tplc="FFFFFFFF" w:tentative="1">
+      <w:start w:val="1"/>
+      <w:numFmt w:val="lowerLetter"/>
+      <w:lvlText w:val="%5."/>
+      <w:lvlJc w:val="left"/>
+      <w:pPr>
+        <w:ind w:left="3600" w:hanging="360"/>
+      </w:pPr>
+    </w:lvl>
+    <w:lvl w:ilvl="5" w:tplc="FFFFFFFF" w:tentative="1">
+      <w:start w:val="1"/>
+      <w:numFmt w:val="lowerRoman"/>
+      <w:lvlText w:val="%6."/>
+      <w:lvlJc w:val="right"/>
+      <w:pPr>
+        <w:ind w:left="4320" w:hanging="180"/>
+      </w:pPr>
+    </w:lvl>
+    <w:lvl w:ilvl="6" w:tplc="FFFFFFFF" w:tentative="1">
+      <w:start w:val="1"/>
+      <w:numFmt w:val="decimal"/>
+      <w:lvlText w:val="%7."/>
+      <w:lvlJc w:val="left"/>
+      <w:pPr>
+        <w:ind w:left="5040" w:hanging="360"/>
+      </w:pPr>
+    </w:lvl>
+    <w:lvl w:ilvl="7" w:tplc="FFFFFFFF" w:tentative="1">
+      <w:start w:val="1"/>
+      <w:numFmt w:val="lowerLetter"/>
+      <w:lvlText w:val="%8."/>
+      <w:lvlJc w:val="left"/>
+      <w:pPr>
+        <w:ind w:left="5760" w:hanging="360"/>
+      </w:pPr>
+    </w:lvl>
+    <w:lvl w:ilvl="8" w:tplc="FFFFFFFF" w:tentative="1">
+      <w:start w:val="1"/>
+      <w:numFmt w:val="lowerRoman"/>
+      <w:lvlText w:val="%9."/>
+      <w:lvlJc w:val="right"/>
+      <w:pPr>
+        <w:ind w:left="6480" w:hanging="180"/>
+      </w:pPr>
+    </w:lvl>
+  </w:abstractNum>
+  <w:abstractNum w:abstractNumId="4" w15:restartNumberingAfterBreak="0">
     <w:nsid w:val="41F34D96"/>
     <w:multiLevelType w:val="hybridMultilevel"/>
     <w:tmpl w:val="9A5887B4"/>
@@ -3386,7 +4491,96 @@
       </w:pPr>
     </w:lvl>
   </w:abstractNum>
-  <w:abstractNum w:abstractNumId="4" w15:restartNumberingAfterBreak="0">
+  <w:abstractNum w:abstractNumId="5" w15:restartNumberingAfterBreak="0">
+    <w:nsid w:val="471D7084"/>
+    <w:multiLevelType w:val="hybridMultilevel"/>
+    <w:tmpl w:val="3E1404E0"/>
+    <w:lvl w:ilvl="0" w:tplc="FFFFFFFF">
+      <w:start w:val="1"/>
+      <w:numFmt w:val="decimal"/>
+      <w:lvlText w:val="%1."/>
+      <w:lvlJc w:val="left"/>
+      <w:pPr>
+        <w:ind w:left="720" w:hanging="360"/>
+      </w:pPr>
+      <w:rPr>
+        <w:rFonts w:hint="default"/>
+      </w:rPr>
+    </w:lvl>
+    <w:lvl w:ilvl="1" w:tplc="FFFFFFFF" w:tentative="1">
+      <w:start w:val="1"/>
+      <w:numFmt w:val="lowerLetter"/>
+      <w:lvlText w:val="%2."/>
+      <w:lvlJc w:val="left"/>
+      <w:pPr>
+        <w:ind w:left="1440" w:hanging="360"/>
+      </w:pPr>
+    </w:lvl>
+    <w:lvl w:ilvl="2" w:tplc="FFFFFFFF" w:tentative="1">
+      <w:start w:val="1"/>
+      <w:numFmt w:val="lowerRoman"/>
+      <w:lvlText w:val="%3."/>
+      <w:lvlJc w:val="right"/>
+      <w:pPr>
+        <w:ind w:left="2160" w:hanging="180"/>
+      </w:pPr>
+    </w:lvl>
+    <w:lvl w:ilvl="3" w:tplc="FFFFFFFF" w:tentative="1">
+      <w:start w:val="1"/>
+      <w:numFmt w:val="decimal"/>
+      <w:lvlText w:val="%4."/>
+      <w:lvlJc w:val="left"/>
+      <w:pPr>
+        <w:ind w:left="2880" w:hanging="360"/>
+      </w:pPr>
+    </w:lvl>
+    <w:lvl w:ilvl="4" w:tplc="FFFFFFFF" w:tentative="1">
+      <w:start w:val="1"/>
+      <w:numFmt w:val="lowerLetter"/>
+      <w:lvlText w:val="%5."/>
+      <w:lvlJc w:val="left"/>
+      <w:pPr>
+        <w:ind w:left="3600" w:hanging="360"/>
+      </w:pPr>
+    </w:lvl>
+    <w:lvl w:ilvl="5" w:tplc="FFFFFFFF" w:tentative="1">
+      <w:start w:val="1"/>
+      <w:numFmt w:val="lowerRoman"/>
+      <w:lvlText w:val="%6."/>
+      <w:lvlJc w:val="right"/>
+      <w:pPr>
+        <w:ind w:left="4320" w:hanging="180"/>
+      </w:pPr>
+    </w:lvl>
+    <w:lvl w:ilvl="6" w:tplc="FFFFFFFF" w:tentative="1">
+      <w:start w:val="1"/>
+      <w:numFmt w:val="decimal"/>
+      <w:lvlText w:val="%7."/>
+      <w:lvlJc w:val="left"/>
+      <w:pPr>
+        <w:ind w:left="5040" w:hanging="360"/>
+      </w:pPr>
+    </w:lvl>
+    <w:lvl w:ilvl="7" w:tplc="FFFFFFFF" w:tentative="1">
+      <w:start w:val="1"/>
+      <w:numFmt w:val="lowerLetter"/>
+      <w:lvlText w:val="%8."/>
+      <w:lvlJc w:val="left"/>
+      <w:pPr>
+        <w:ind w:left="5760" w:hanging="360"/>
+      </w:pPr>
+    </w:lvl>
+    <w:lvl w:ilvl="8" w:tplc="FFFFFFFF" w:tentative="1">
+      <w:start w:val="1"/>
+      <w:numFmt w:val="lowerRoman"/>
+      <w:lvlText w:val="%9."/>
+      <w:lvlJc w:val="right"/>
+      <w:pPr>
+        <w:ind w:left="6480" w:hanging="180"/>
+      </w:pPr>
+    </w:lvl>
+  </w:abstractNum>
+  <w:abstractNum w:abstractNumId="6" w15:restartNumberingAfterBreak="0">
     <w:nsid w:val="72D22A4E"/>
     <w:multiLevelType w:val="hybridMultilevel"/>
     <w:tmpl w:val="CF9E7E32"/>
@@ -3476,10 +4670,10 @@
     </w:lvl>
   </w:abstractNum>
   <w:num w:numId="1" w16cid:durableId="1975939241">
-    <w:abstractNumId w:val="3"/>
+    <w:abstractNumId w:val="4"/>
   </w:num>
   <w:num w:numId="2" w16cid:durableId="2063751596">
-    <w:abstractNumId w:val="4"/>
+    <w:abstractNumId w:val="6"/>
   </w:num>
   <w:num w:numId="3" w16cid:durableId="472022214">
     <w:abstractNumId w:val="0"/>
@@ -3489,6 +4683,12 @@
   </w:num>
   <w:num w:numId="5" w16cid:durableId="951015320">
     <w:abstractNumId w:val="1"/>
+  </w:num>
+  <w:num w:numId="6" w16cid:durableId="1035037871">
+    <w:abstractNumId w:val="5"/>
+  </w:num>
+  <w:num w:numId="7" w16cid:durableId="182090401">
+    <w:abstractNumId w:val="3"/>
   </w:num>
 </w:numbering>
 </file>

</xml_diff>

<commit_message>
- Version 1.2.0. - Added ADMINISTRATORS along with ADMINISTRATOR for project role. Either can be valid depending on the project's setup. - Log4j2 config updated. - Document updated.
</commit_message>
<xml_diff>
--- a/doc/Confluence Space Permission.docx
+++ b/doc/Confluence Space Permission.docx
@@ -2121,13 +2121,7 @@
         <w:pStyle w:val="Heading2"/>
       </w:pPr>
       <w:r>
-        <w:t xml:space="preserve">Cloud </w:t>
-      </w:r>
-      <w:r>
-        <w:t xml:space="preserve">Project </w:t>
-      </w:r>
-      <w:r>
-        <w:t>Permission</w:t>
+        <w:t>Cloud Project Permission</w:t>
       </w:r>
     </w:p>
     <w:p>
@@ -2976,6 +2970,14 @@
             <w:r>
               <w:t>ADMINISTRATOR</w:t>
             </w:r>
+            <w:r>
+              <w:t>S</w:t>
+            </w:r>
+          </w:p>
+          <w:p>
+            <w:r>
+              <w:t>ADMINISTRATOR</w:t>
+            </w:r>
           </w:p>
           <w:p>
             <w:r>
@@ -3080,12 +3082,12 @@
           </w:tcPr>
           <w:p>
             <w:r>
+              <w:lastRenderedPageBreak/>
               <w:t>-ag</w:t>
             </w:r>
           </w:p>
           <w:p>
             <w:r>
-              <w:lastRenderedPageBreak/>
               <w:t>--addgroup</w:t>
             </w:r>
           </w:p>
@@ -3096,7 +3098,6 @@
           </w:tcPr>
           <w:p>
             <w:r>
-              <w:lastRenderedPageBreak/>
               <w:t>No</w:t>
             </w:r>
           </w:p>
@@ -3112,7 +3113,6 @@
           </w:p>
           <w:p>
             <w:r>
-              <w:lastRenderedPageBreak/>
               <w:t>You can specify multiple users delimited by space.</w:t>
             </w:r>
           </w:p>
@@ -3125,7 +3125,6 @@
           </w:tcPr>
           <w:p>
             <w:r>
-              <w:lastRenderedPageBreak/>
               <w:t>-rg</w:t>
             </w:r>
           </w:p>
@@ -3952,7 +3951,18 @@
           <w:sz w:val="20"/>
           <w:szCs w:val="20"/>
         </w:rPr>
-        <w:t xml:space="preserve">Failed to add Target: 62a037af954f50006fcbfef6 Permission: space:read Space: UTS: 403 {"statusCode":403,"data":{"authorized":false,"valid":false,"errors":[{"message":{"translation":"User isn't authorized to modify </w:t>
+        <w:t>Failed to add Target: 62a037af954f50006fcbfef6 Permission: space:read Space: UTS: 403 {"statusCode":403,"data":{"authorized":false,"valid":false,"errors":[{"message":{"tra</w:t>
+      </w:r>
+      <w:r>
+        <w:rPr>
+          <w:rFonts w:ascii="Consolas" w:hAnsi="Consolas" w:cs="Consolas"/>
+          <w:color w:val="000000"/>
+          <w:kern w:val="0"/>
+          <w:sz w:val="20"/>
+          <w:szCs w:val="20"/>
+        </w:rPr>
+        <w:lastRenderedPageBreak/>
+        <w:t xml:space="preserve">nslation":"User isn't authorized to modify </w:t>
       </w:r>
       <w:r>
         <w:rPr>
@@ -3963,7 +3973,6 @@
           <w:szCs w:val="20"/>
           <w:u w:val="single"/>
         </w:rPr>
-        <w:lastRenderedPageBreak/>
         <w:t>permissions.","args":[]}}],"successful":false},"message":"com.atlassian.confluence.api.service.exceptions.PermissionException</w:t>
       </w:r>
       <w:r>

</xml_diff>

<commit_message>
- Version 1.3.0. - Project name changed. - Log4j config updated. - Added support to modify Cloud Confluence page restrictions. - Renamed main class from ConfluenceSpacePermission to PermissionTool.
</commit_message>
<xml_diff>
--- a/doc/Confluence Space Permission.docx
+++ b/doc/Confluence Space Permission.docx
@@ -206,18 +206,27 @@
         <w:pStyle w:val="Heading2"/>
       </w:pPr>
       <w:r>
-        <w:t>Data Center/Server</w:t>
-      </w:r>
-      <w:r>
-        <w:t xml:space="preserve"> Space Permission</w:t>
-      </w:r>
-    </w:p>
+        <w:t>ID Retrieval</w:t>
+      </w:r>
+    </w:p>
+    <w:p/>
     <w:p>
       <w:pPr>
         <w:pStyle w:val="Heading3"/>
       </w:pPr>
       <w:r>
-        <w:t>Retrieve User/Group Name</w:t>
+        <w:t xml:space="preserve">Generate </w:t>
+      </w:r>
+      <w:r>
+        <w:t xml:space="preserve">Cloud </w:t>
+      </w:r>
+      <w:r>
+        <w:t>API Token</w:t>
+      </w:r>
+    </w:p>
+    <w:p>
+      <w:r>
+        <w:t>Cloud REST API uses API token instead of password for authentication.</w:t>
       </w:r>
     </w:p>
     <w:p>
@@ -225,11 +234,22 @@
         <w:pStyle w:val="ListParagraph"/>
         <w:numPr>
           <w:ilvl w:val="0"/>
-          <w:numId w:val="3"/>
+          <w:numId w:val="6"/>
         </w:numPr>
       </w:pPr>
       <w:r>
-        <w:t>Login Confluence using administrator account.</w:t>
+        <w:t xml:space="preserve">Go to </w:t>
+      </w:r>
+      <w:hyperlink r:id="rId5" w:history="1">
+        <w:r>
+          <w:rPr>
+            <w:rStyle w:val="Hyperlink"/>
+          </w:rPr>
+          <w:t>https://id.atlassian.com/manage-profile/security/api-tokens</w:t>
+        </w:r>
+      </w:hyperlink>
+      <w:r>
+        <w:t xml:space="preserve"> and login as an administrator user with sufficient access to modify space permissions. </w:t>
       </w:r>
     </w:p>
     <w:p>
@@ -237,36 +257,11 @@
         <w:pStyle w:val="ListParagraph"/>
         <w:numPr>
           <w:ilvl w:val="0"/>
-          <w:numId w:val="3"/>
+          <w:numId w:val="6"/>
         </w:numPr>
       </w:pPr>
       <w:r>
-        <w:t xml:space="preserve">Gear | </w:t>
-      </w:r>
-      <w:r>
-        <w:t>User Management.</w:t>
-      </w:r>
-    </w:p>
-    <w:p>
-      <w:pPr>
-        <w:pStyle w:val="ListParagraph"/>
-        <w:numPr>
-          <w:ilvl w:val="0"/>
-          <w:numId w:val="3"/>
-        </w:numPr>
-      </w:pPr>
-      <w:r>
-        <w:lastRenderedPageBreak/>
-        <w:t>Click “User</w:t>
-      </w:r>
-      <w:r>
-        <w:t>s</w:t>
-      </w:r>
-      <w:r>
-        <w:t xml:space="preserve">” in the left panel. Locate the target user and copy its </w:t>
-      </w:r>
-      <w:r>
-        <w:t>username in “Username” column.</w:t>
+        <w:t xml:space="preserve">Click “Create API Token”. Enter a name for reference, then click “Create”. </w:t>
       </w:r>
       <w:r>
         <w:br/>
@@ -276,10 +271,10 @@
           <w:noProof/>
         </w:rPr>
         <w:drawing>
-          <wp:inline distT="0" distB="0" distL="0" distR="0" wp14:anchorId="22DF08BA" wp14:editId="09C7257B">
-            <wp:extent cx="4482346" cy="2985031"/>
-            <wp:effectExtent l="0" t="0" r="0" b="6350"/>
-            <wp:docPr id="383089036" name="Picture 1"/>
+          <wp:inline distT="0" distB="0" distL="0" distR="0" wp14:anchorId="70414263" wp14:editId="129CC3E2">
+            <wp:extent cx="5278170" cy="1640970"/>
+            <wp:effectExtent l="0" t="0" r="0" b="0"/>
+            <wp:docPr id="1820058416" name="Picture 1820058416" descr="A screenshot of a computer&#10;&#10;Description automatically generated"/>
             <wp:cNvGraphicFramePr>
               <a:graphicFrameLocks xmlns:a="http://schemas.openxmlformats.org/drawingml/2006/main" noChangeAspect="1"/>
             </wp:cNvGraphicFramePr>
@@ -287,11 +282,507 @@
               <a:graphicData uri="http://schemas.openxmlformats.org/drawingml/2006/picture">
                 <pic:pic xmlns:pic="http://schemas.openxmlformats.org/drawingml/2006/picture">
                   <pic:nvPicPr>
-                    <pic:cNvPr id="383089036" name=""/>
+                    <pic:cNvPr id="407176933" name="Picture 1" descr="A screenshot of a computer&#10;&#10;Description automatically generated"/>
                     <pic:cNvPicPr/>
                   </pic:nvPicPr>
                   <pic:blipFill>
-                    <a:blip r:embed="rId5"/>
+                    <a:blip r:embed="rId6"/>
+                    <a:stretch>
+                      <a:fillRect/>
+                    </a:stretch>
+                  </pic:blipFill>
+                  <pic:spPr>
+                    <a:xfrm>
+                      <a:off x="0" y="0"/>
+                      <a:ext cx="5283095" cy="1642501"/>
+                    </a:xfrm>
+                    <a:prstGeom prst="rect">
+                      <a:avLst/>
+                    </a:prstGeom>
+                  </pic:spPr>
+                </pic:pic>
+              </a:graphicData>
+            </a:graphic>
+          </wp:inline>
+        </w:drawing>
+      </w:r>
+    </w:p>
+    <w:p>
+      <w:pPr>
+        <w:pStyle w:val="ListParagraph"/>
+        <w:numPr>
+          <w:ilvl w:val="0"/>
+          <w:numId w:val="6"/>
+        </w:numPr>
+      </w:pPr>
+      <w:r>
+        <w:lastRenderedPageBreak/>
+        <w:t xml:space="preserve">Copy the API token value. Atlassian will never show you the value after this screen is closed. </w:t>
+      </w:r>
+      <w:r>
+        <w:br/>
+      </w:r>
+      <w:r>
+        <w:rPr>
+          <w:noProof/>
+        </w:rPr>
+        <w:drawing>
+          <wp:inline distT="0" distB="0" distL="0" distR="0" wp14:anchorId="23136894" wp14:editId="3A9FC770">
+            <wp:extent cx="5495453" cy="1557632"/>
+            <wp:effectExtent l="0" t="0" r="0" b="5080"/>
+            <wp:docPr id="77271971" name="Picture 77271971" descr="A screenshot of a computer&#10;&#10;Description automatically generated"/>
+            <wp:cNvGraphicFramePr>
+              <a:graphicFrameLocks xmlns:a="http://schemas.openxmlformats.org/drawingml/2006/main" noChangeAspect="1"/>
+            </wp:cNvGraphicFramePr>
+            <a:graphic xmlns:a="http://schemas.openxmlformats.org/drawingml/2006/main">
+              <a:graphicData uri="http://schemas.openxmlformats.org/drawingml/2006/picture">
+                <pic:pic xmlns:pic="http://schemas.openxmlformats.org/drawingml/2006/picture">
+                  <pic:nvPicPr>
+                    <pic:cNvPr id="581039973" name="Picture 1" descr="A screenshot of a computer&#10;&#10;Description automatically generated"/>
+                    <pic:cNvPicPr/>
+                  </pic:nvPicPr>
+                  <pic:blipFill>
+                    <a:blip r:embed="rId7"/>
+                    <a:stretch>
+                      <a:fillRect/>
+                    </a:stretch>
+                  </pic:blipFill>
+                  <pic:spPr>
+                    <a:xfrm>
+                      <a:off x="0" y="0"/>
+                      <a:ext cx="5523223" cy="1565503"/>
+                    </a:xfrm>
+                    <a:prstGeom prst="rect">
+                      <a:avLst/>
+                    </a:prstGeom>
+                  </pic:spPr>
+                </pic:pic>
+              </a:graphicData>
+            </a:graphic>
+          </wp:inline>
+        </w:drawing>
+      </w:r>
+    </w:p>
+    <w:p>
+      <w:pPr>
+        <w:pStyle w:val="ListParagraph"/>
+        <w:numPr>
+          <w:ilvl w:val="0"/>
+          <w:numId w:val="6"/>
+        </w:numPr>
+      </w:pPr>
+      <w:r>
+        <w:t xml:space="preserve">Your tokens are displayed on this screen. You can click “Revoke” to revoke the token. You can have up to 25 tokens at a time.   </w:t>
+      </w:r>
+      <w:r>
+        <w:br/>
+      </w:r>
+      <w:r>
+        <w:rPr>
+          <w:noProof/>
+        </w:rPr>
+        <w:drawing>
+          <wp:inline distT="0" distB="0" distL="0" distR="0" wp14:anchorId="1EB2ED14" wp14:editId="513DE67D">
+            <wp:extent cx="5490927" cy="1495926"/>
+            <wp:effectExtent l="0" t="0" r="0" b="9525"/>
+            <wp:docPr id="874411662" name="Picture 874411662" descr="A screenshot of a computer&#10;&#10;Description automatically generated"/>
+            <wp:cNvGraphicFramePr>
+              <a:graphicFrameLocks xmlns:a="http://schemas.openxmlformats.org/drawingml/2006/main" noChangeAspect="1"/>
+            </wp:cNvGraphicFramePr>
+            <a:graphic xmlns:a="http://schemas.openxmlformats.org/drawingml/2006/main">
+              <a:graphicData uri="http://schemas.openxmlformats.org/drawingml/2006/picture">
+                <pic:pic xmlns:pic="http://schemas.openxmlformats.org/drawingml/2006/picture">
+                  <pic:nvPicPr>
+                    <pic:cNvPr id="1538747042" name="Picture 1" descr="A screenshot of a computer&#10;&#10;Description automatically generated"/>
+                    <pic:cNvPicPr/>
+                  </pic:nvPicPr>
+                  <pic:blipFill>
+                    <a:blip r:embed="rId8"/>
+                    <a:stretch>
+                      <a:fillRect/>
+                    </a:stretch>
+                  </pic:blipFill>
+                  <pic:spPr>
+                    <a:xfrm>
+                      <a:off x="0" y="0"/>
+                      <a:ext cx="5499699" cy="1498316"/>
+                    </a:xfrm>
+                    <a:prstGeom prst="rect">
+                      <a:avLst/>
+                    </a:prstGeom>
+                  </pic:spPr>
+                </pic:pic>
+              </a:graphicData>
+            </a:graphic>
+          </wp:inline>
+        </w:drawing>
+      </w:r>
+    </w:p>
+    <w:p>
+      <w:pPr>
+        <w:pStyle w:val="Heading3"/>
+      </w:pPr>
+      <w:r>
+        <w:t xml:space="preserve">Retrieve </w:t>
+      </w:r>
+      <w:r>
+        <w:t xml:space="preserve">Cloud </w:t>
+      </w:r>
+      <w:r>
+        <w:t xml:space="preserve">Confluence </w:t>
+      </w:r>
+      <w:r>
+        <w:t>Page</w:t>
+      </w:r>
+      <w:r>
+        <w:t xml:space="preserve"> ID</w:t>
+      </w:r>
+    </w:p>
+    <w:p>
+      <w:pPr>
+        <w:pStyle w:val="ListParagraph"/>
+        <w:numPr>
+          <w:ilvl w:val="0"/>
+          <w:numId w:val="10"/>
+        </w:numPr>
+      </w:pPr>
+      <w:r>
+        <w:t xml:space="preserve">Login Confluence site. </w:t>
+      </w:r>
+    </w:p>
+    <w:p>
+      <w:pPr>
+        <w:pStyle w:val="ListParagraph"/>
+        <w:numPr>
+          <w:ilvl w:val="0"/>
+          <w:numId w:val="10"/>
+        </w:numPr>
+      </w:pPr>
+      <w:r>
+        <w:t xml:space="preserve">Open </w:t>
+      </w:r>
+      <w:r>
+        <w:t>required page</w:t>
+      </w:r>
+      <w:r>
+        <w:t>.</w:t>
+      </w:r>
+    </w:p>
+    <w:p>
+      <w:pPr>
+        <w:pStyle w:val="ListParagraph"/>
+        <w:numPr>
+          <w:ilvl w:val="0"/>
+          <w:numId w:val="10"/>
+        </w:numPr>
+      </w:pPr>
+      <w:r>
+        <w:t>The page’s page ID is in the URL, between /pages and /[Page title].</w:t>
+      </w:r>
+      <w:r>
+        <w:br/>
+      </w:r>
+      <w:r>
+        <w:drawing>
+          <wp:inline distT="0" distB="0" distL="0" distR="0" wp14:anchorId="3F2230FF" wp14:editId="1DBE88DF">
+            <wp:extent cx="5397777" cy="495325"/>
+            <wp:effectExtent l="0" t="0" r="0" b="0"/>
+            <wp:docPr id="826561894" name="Picture 1"/>
+            <wp:cNvGraphicFramePr>
+              <a:graphicFrameLocks xmlns:a="http://schemas.openxmlformats.org/drawingml/2006/main" noChangeAspect="1"/>
+            </wp:cNvGraphicFramePr>
+            <a:graphic xmlns:a="http://schemas.openxmlformats.org/drawingml/2006/main">
+              <a:graphicData uri="http://schemas.openxmlformats.org/drawingml/2006/picture">
+                <pic:pic xmlns:pic="http://schemas.openxmlformats.org/drawingml/2006/picture">
+                  <pic:nvPicPr>
+                    <pic:cNvPr id="826561894" name=""/>
+                    <pic:cNvPicPr/>
+                  </pic:nvPicPr>
+                  <pic:blipFill>
+                    <a:blip r:embed="rId9"/>
+                    <a:stretch>
+                      <a:fillRect/>
+                    </a:stretch>
+                  </pic:blipFill>
+                  <pic:spPr>
+                    <a:xfrm>
+                      <a:off x="0" y="0"/>
+                      <a:ext cx="5397777" cy="495325"/>
+                    </a:xfrm>
+                    <a:prstGeom prst="rect">
+                      <a:avLst/>
+                    </a:prstGeom>
+                  </pic:spPr>
+                </pic:pic>
+              </a:graphicData>
+            </a:graphic>
+          </wp:inline>
+        </w:drawing>
+      </w:r>
+    </w:p>
+    <w:p>
+      <w:pPr>
+        <w:pStyle w:val="Heading3"/>
+      </w:pPr>
+      <w:r>
+        <w:t xml:space="preserve">Retrieve </w:t>
+      </w:r>
+      <w:r>
+        <w:t xml:space="preserve">Cloud </w:t>
+      </w:r>
+      <w:r>
+        <w:t>User/Group ID</w:t>
+      </w:r>
+    </w:p>
+    <w:p>
+      <w:r>
+        <w:t>Atlassian Cloud no longer uses username and instead uses account ID for privacy reasons. So you will need to obtain the account IDs of the users/groups.</w:t>
+      </w:r>
+    </w:p>
+    <w:p>
+      <w:pPr>
+        <w:pStyle w:val="ListParagraph"/>
+        <w:numPr>
+          <w:ilvl w:val="0"/>
+          <w:numId w:val="7"/>
+        </w:numPr>
+      </w:pPr>
+      <w:r>
+        <w:t xml:space="preserve">Login </w:t>
+      </w:r>
+      <w:hyperlink r:id="rId10" w:history="1">
+        <w:r>
+          <w:rPr>
+            <w:rStyle w:val="Hyperlink"/>
+          </w:rPr>
+          <w:t>https://admin.atlassian.com/</w:t>
+        </w:r>
+      </w:hyperlink>
+      <w:r>
+        <w:t xml:space="preserve"> as site administrator user.</w:t>
+      </w:r>
+    </w:p>
+    <w:p>
+      <w:pPr>
+        <w:pStyle w:val="ListParagraph"/>
+        <w:numPr>
+          <w:ilvl w:val="0"/>
+          <w:numId w:val="7"/>
+        </w:numPr>
+      </w:pPr>
+      <w:r>
+        <w:t xml:space="preserve">Click “Directory” from top navigator bar, then “Users” in the left panel. </w:t>
+      </w:r>
+    </w:p>
+    <w:p>
+      <w:pPr>
+        <w:pStyle w:val="ListParagraph"/>
+        <w:numPr>
+          <w:ilvl w:val="0"/>
+          <w:numId w:val="7"/>
+        </w:numPr>
+      </w:pPr>
+      <w:r>
+        <w:lastRenderedPageBreak/>
+        <w:t xml:space="preserve">Click on a target user. You can find the account ID in the last segment of the URL: </w:t>
+      </w:r>
+      <w:r>
+        <w:br/>
+      </w:r>
+      <w:r>
+        <w:rPr>
+          <w:noProof/>
+        </w:rPr>
+        <w:drawing>
+          <wp:inline distT="0" distB="0" distL="0" distR="0" wp14:anchorId="092B4F40" wp14:editId="5D8C007F">
+            <wp:extent cx="5138356" cy="2570825"/>
+            <wp:effectExtent l="0" t="0" r="5715" b="1270"/>
+            <wp:docPr id="1526984979" name="Picture 1526984979" descr="A screenshot of a computer&#10;&#10;Description automatically generated"/>
+            <wp:cNvGraphicFramePr>
+              <a:graphicFrameLocks xmlns:a="http://schemas.openxmlformats.org/drawingml/2006/main" noChangeAspect="1"/>
+            </wp:cNvGraphicFramePr>
+            <a:graphic xmlns:a="http://schemas.openxmlformats.org/drawingml/2006/main">
+              <a:graphicData uri="http://schemas.openxmlformats.org/drawingml/2006/picture">
+                <pic:pic xmlns:pic="http://schemas.openxmlformats.org/drawingml/2006/picture">
+                  <pic:nvPicPr>
+                    <pic:cNvPr id="403773269" name="Picture 1" descr="A screenshot of a computer&#10;&#10;Description automatically generated"/>
+                    <pic:cNvPicPr/>
+                  </pic:nvPicPr>
+                  <pic:blipFill>
+                    <a:blip r:embed="rId11"/>
+                    <a:stretch>
+                      <a:fillRect/>
+                    </a:stretch>
+                  </pic:blipFill>
+                  <pic:spPr>
+                    <a:xfrm>
+                      <a:off x="0" y="0"/>
+                      <a:ext cx="5148535" cy="2575918"/>
+                    </a:xfrm>
+                    <a:prstGeom prst="rect">
+                      <a:avLst/>
+                    </a:prstGeom>
+                  </pic:spPr>
+                </pic:pic>
+              </a:graphicData>
+            </a:graphic>
+          </wp:inline>
+        </w:drawing>
+      </w:r>
+    </w:p>
+    <w:p>
+      <w:pPr>
+        <w:pStyle w:val="ListParagraph"/>
+        <w:numPr>
+          <w:ilvl w:val="0"/>
+          <w:numId w:val="7"/>
+        </w:numPr>
+      </w:pPr>
+      <w:r>
+        <w:t xml:space="preserve">Note that there are multiple account ID formats (Atlassian keeps changing it without altering account IDs for existing users).  </w:t>
+      </w:r>
+    </w:p>
+    <w:p>
+      <w:pPr>
+        <w:pStyle w:val="ListParagraph"/>
+        <w:numPr>
+          <w:ilvl w:val="0"/>
+          <w:numId w:val="7"/>
+        </w:numPr>
+      </w:pPr>
+      <w:r>
+        <w:t xml:space="preserve">Click “Groups” in the left panel. </w:t>
+      </w:r>
+    </w:p>
+    <w:p>
+      <w:pPr>
+        <w:pStyle w:val="ListParagraph"/>
+        <w:numPr>
+          <w:ilvl w:val="0"/>
+          <w:numId w:val="7"/>
+        </w:numPr>
+      </w:pPr>
+      <w:r>
+        <w:t xml:space="preserve">Click on a target group. You can find the group ID in the last segment of the URL: </w:t>
+      </w:r>
+      <w:r>
+        <w:br/>
+      </w:r>
+      <w:r>
+        <w:rPr>
+          <w:noProof/>
+        </w:rPr>
+        <w:drawing>
+          <wp:inline distT="0" distB="0" distL="0" distR="0" wp14:anchorId="5EFBF575" wp14:editId="030463DF">
+            <wp:extent cx="5468293" cy="2595102"/>
+            <wp:effectExtent l="0" t="0" r="0" b="0"/>
+            <wp:docPr id="578303211" name="Picture 578303211" descr="A screenshot of a computer&#10;&#10;Description automatically generated"/>
+            <wp:cNvGraphicFramePr>
+              <a:graphicFrameLocks xmlns:a="http://schemas.openxmlformats.org/drawingml/2006/main" noChangeAspect="1"/>
+            </wp:cNvGraphicFramePr>
+            <a:graphic xmlns:a="http://schemas.openxmlformats.org/drawingml/2006/main">
+              <a:graphicData uri="http://schemas.openxmlformats.org/drawingml/2006/picture">
+                <pic:pic xmlns:pic="http://schemas.openxmlformats.org/drawingml/2006/picture">
+                  <pic:nvPicPr>
+                    <pic:cNvPr id="576505624" name="Picture 1" descr="A screenshot of a computer&#10;&#10;Description automatically generated"/>
+                    <pic:cNvPicPr/>
+                  </pic:nvPicPr>
+                  <pic:blipFill>
+                    <a:blip r:embed="rId12"/>
+                    <a:stretch>
+                      <a:fillRect/>
+                    </a:stretch>
+                  </pic:blipFill>
+                  <pic:spPr>
+                    <a:xfrm>
+                      <a:off x="0" y="0"/>
+                      <a:ext cx="5486694" cy="2603835"/>
+                    </a:xfrm>
+                    <a:prstGeom prst="rect">
+                      <a:avLst/>
+                    </a:prstGeom>
+                  </pic:spPr>
+                </pic:pic>
+              </a:graphicData>
+            </a:graphic>
+          </wp:inline>
+        </w:drawing>
+      </w:r>
+    </w:p>
+    <w:p>
+      <w:pPr>
+        <w:pStyle w:val="Heading3"/>
+      </w:pPr>
+      <w:r>
+        <w:t xml:space="preserve">Retrieve </w:t>
+      </w:r>
+      <w:r>
+        <w:t xml:space="preserve">Data Center/Server </w:t>
+      </w:r>
+      <w:r>
+        <w:t>User/Group Name</w:t>
+      </w:r>
+    </w:p>
+    <w:p>
+      <w:pPr>
+        <w:pStyle w:val="ListParagraph"/>
+        <w:numPr>
+          <w:ilvl w:val="0"/>
+          <w:numId w:val="3"/>
+        </w:numPr>
+      </w:pPr>
+      <w:r>
+        <w:t>Login Confluence using administrator account.</w:t>
+      </w:r>
+    </w:p>
+    <w:p>
+      <w:pPr>
+        <w:pStyle w:val="ListParagraph"/>
+        <w:numPr>
+          <w:ilvl w:val="0"/>
+          <w:numId w:val="3"/>
+        </w:numPr>
+      </w:pPr>
+      <w:r>
+        <w:t>Gear | User Management.</w:t>
+      </w:r>
+    </w:p>
+    <w:p>
+      <w:pPr>
+        <w:pStyle w:val="ListParagraph"/>
+        <w:numPr>
+          <w:ilvl w:val="0"/>
+          <w:numId w:val="3"/>
+        </w:numPr>
+      </w:pPr>
+      <w:r>
+        <w:lastRenderedPageBreak/>
+        <w:t>Click “Users” in the left panel. Locate the target user and copy its username in “Username” column.</w:t>
+      </w:r>
+      <w:r>
+        <w:br/>
+      </w:r>
+      <w:r>
+        <w:rPr>
+          <w:noProof/>
+        </w:rPr>
+        <w:drawing>
+          <wp:inline distT="0" distB="0" distL="0" distR="0" wp14:anchorId="7D9C540D" wp14:editId="592FA1FB">
+            <wp:extent cx="4482346" cy="2985031"/>
+            <wp:effectExtent l="0" t="0" r="0" b="6350"/>
+            <wp:docPr id="383089036" name="Picture 1" descr="A screenshot of a computer&#10;&#10;Description automatically generated"/>
+            <wp:cNvGraphicFramePr>
+              <a:graphicFrameLocks xmlns:a="http://schemas.openxmlformats.org/drawingml/2006/main" noChangeAspect="1"/>
+            </wp:cNvGraphicFramePr>
+            <a:graphic xmlns:a="http://schemas.openxmlformats.org/drawingml/2006/main">
+              <a:graphicData uri="http://schemas.openxmlformats.org/drawingml/2006/picture">
+                <pic:pic xmlns:pic="http://schemas.openxmlformats.org/drawingml/2006/picture">
+                  <pic:nvPicPr>
+                    <pic:cNvPr id="383089036" name="Picture 1" descr="A screenshot of a computer&#10;&#10;Description automatically generated"/>
+                    <pic:cNvPicPr/>
+                  </pic:nvPicPr>
+                  <pic:blipFill>
+                    <a:blip r:embed="rId13"/>
                     <a:stretch>
                       <a:fillRect/>
                     </a:stretch>
@@ -321,19 +812,7 @@
         </w:numPr>
       </w:pPr>
       <w:r>
-        <w:t xml:space="preserve">Click “Groups” in the left panel. Locate the target group and </w:t>
-      </w:r>
-      <w:r>
-        <w:t xml:space="preserve">copy </w:t>
-      </w:r>
-      <w:r>
-        <w:t xml:space="preserve">the text </w:t>
-      </w:r>
-      <w:r>
-        <w:t>in “Group name” column.</w:t>
-      </w:r>
-      <w:r>
-        <w:t xml:space="preserve"> </w:t>
+        <w:t xml:space="preserve">Click “Groups” in the left panel. Locate the target group and copy the text in “Group name” column. </w:t>
       </w:r>
       <w:r>
         <w:br/>
@@ -343,7 +822,7 @@
           <w:noProof/>
         </w:rPr>
         <w:drawing>
-          <wp:inline distT="0" distB="0" distL="0" distR="0" wp14:anchorId="4ED35AE3" wp14:editId="30946B4F">
+          <wp:inline distT="0" distB="0" distL="0" distR="0" wp14:anchorId="5BA2C6FC" wp14:editId="1365F8AC">
             <wp:extent cx="5163385" cy="4114925"/>
             <wp:effectExtent l="0" t="0" r="0" b="0"/>
             <wp:docPr id="1931069754" name="Picture 1" descr="A screenshot of a group&#10;&#10;Description automatically generated"/>
@@ -358,7 +837,7 @@
                     <pic:cNvPicPr/>
                   </pic:nvPicPr>
                   <pic:blipFill>
-                    <a:blip r:embed="rId6"/>
+                    <a:blip r:embed="rId14"/>
                     <a:stretch>
                       <a:fillRect/>
                     </a:stretch>
@@ -381,11 +860,14 @@
     </w:p>
     <w:p>
       <w:pPr>
-        <w:pStyle w:val="Heading3"/>
+        <w:pStyle w:val="Heading2"/>
       </w:pPr>
       <w:r>
         <w:lastRenderedPageBreak/>
-        <w:t>Command</w:t>
+        <w:t>Data Center/Server</w:t>
+      </w:r>
+      <w:r>
+        <w:t xml:space="preserve"> Space Permission</w:t>
       </w:r>
     </w:p>
     <w:p>
@@ -1083,442 +1565,26 @@
         <w:pStyle w:val="Heading2"/>
       </w:pPr>
       <w:r>
+        <w:t>Cloud</w:t>
+      </w:r>
+      <w:r>
+        <w:t xml:space="preserve"> </w:t>
+      </w:r>
+      <w:r>
+        <w:t xml:space="preserve">Confluence </w:t>
+      </w:r>
+      <w:r>
+        <w:t>Space Permission</w:t>
+      </w:r>
+    </w:p>
+    <w:p>
+      <w:r>
+        <w:t xml:space="preserve">Execute the following command: </w:t>
+      </w:r>
+    </w:p>
+    <w:p>
+      <w:r>
         <w:lastRenderedPageBreak/>
-        <w:t>Cloud</w:t>
-      </w:r>
-      <w:r>
-        <w:t xml:space="preserve"> Space Permission</w:t>
-      </w:r>
-    </w:p>
-    <w:p>
-      <w:pPr>
-        <w:pStyle w:val="Heading3"/>
-      </w:pPr>
-      <w:r>
-        <w:t>Generate API Token</w:t>
-      </w:r>
-    </w:p>
-    <w:p>
-      <w:r>
-        <w:t>Cloud REST API uses API token instead of password</w:t>
-      </w:r>
-      <w:r>
-        <w:t xml:space="preserve"> for authentication</w:t>
-      </w:r>
-      <w:r>
-        <w:t>.</w:t>
-      </w:r>
-    </w:p>
-    <w:p>
-      <w:pPr>
-        <w:pStyle w:val="ListParagraph"/>
-        <w:numPr>
-          <w:ilvl w:val="0"/>
-          <w:numId w:val="4"/>
-        </w:numPr>
-      </w:pPr>
-      <w:r>
-        <w:t xml:space="preserve">Go to </w:t>
-      </w:r>
-      <w:hyperlink r:id="rId7" w:history="1">
-        <w:r>
-          <w:rPr>
-            <w:rStyle w:val="Hyperlink"/>
-          </w:rPr>
-          <w:t>https://id.atlassian.com/manage-profile/security/api-tokens</w:t>
-        </w:r>
-      </w:hyperlink>
-      <w:r>
-        <w:t xml:space="preserve"> and login as an administrator user with </w:t>
-      </w:r>
-      <w:r>
-        <w:t xml:space="preserve">sufficient access to modify space permissions. </w:t>
-      </w:r>
-    </w:p>
-    <w:p>
-      <w:pPr>
-        <w:pStyle w:val="ListParagraph"/>
-        <w:numPr>
-          <w:ilvl w:val="0"/>
-          <w:numId w:val="4"/>
-        </w:numPr>
-      </w:pPr>
-      <w:r>
-        <w:t xml:space="preserve">Click “Create API Token”. </w:t>
-      </w:r>
-      <w:r>
-        <w:t>Enter a name for reference</w:t>
-      </w:r>
-      <w:r>
-        <w:t xml:space="preserve">, then click “Create”. </w:t>
-      </w:r>
-      <w:r>
-        <w:br/>
-      </w:r>
-      <w:r>
-        <w:rPr>
-          <w:noProof/>
-        </w:rPr>
-        <w:drawing>
-          <wp:inline distT="0" distB="0" distL="0" distR="0" wp14:anchorId="3C1B2029" wp14:editId="66A5F6D3">
-            <wp:extent cx="5278170" cy="1640970"/>
-            <wp:effectExtent l="0" t="0" r="0" b="0"/>
-            <wp:docPr id="407176933" name="Picture 1" descr="A screenshot of a computer&#10;&#10;Description automatically generated"/>
-            <wp:cNvGraphicFramePr>
-              <a:graphicFrameLocks xmlns:a="http://schemas.openxmlformats.org/drawingml/2006/main" noChangeAspect="1"/>
-            </wp:cNvGraphicFramePr>
-            <a:graphic xmlns:a="http://schemas.openxmlformats.org/drawingml/2006/main">
-              <a:graphicData uri="http://schemas.openxmlformats.org/drawingml/2006/picture">
-                <pic:pic xmlns:pic="http://schemas.openxmlformats.org/drawingml/2006/picture">
-                  <pic:nvPicPr>
-                    <pic:cNvPr id="407176933" name="Picture 1" descr="A screenshot of a computer&#10;&#10;Description automatically generated"/>
-                    <pic:cNvPicPr/>
-                  </pic:nvPicPr>
-                  <pic:blipFill>
-                    <a:blip r:embed="rId8"/>
-                    <a:stretch>
-                      <a:fillRect/>
-                    </a:stretch>
-                  </pic:blipFill>
-                  <pic:spPr>
-                    <a:xfrm>
-                      <a:off x="0" y="0"/>
-                      <a:ext cx="5283095" cy="1642501"/>
-                    </a:xfrm>
-                    <a:prstGeom prst="rect">
-                      <a:avLst/>
-                    </a:prstGeom>
-                  </pic:spPr>
-                </pic:pic>
-              </a:graphicData>
-            </a:graphic>
-          </wp:inline>
-        </w:drawing>
-      </w:r>
-    </w:p>
-    <w:p>
-      <w:pPr>
-        <w:pStyle w:val="ListParagraph"/>
-        <w:numPr>
-          <w:ilvl w:val="0"/>
-          <w:numId w:val="4"/>
-        </w:numPr>
-      </w:pPr>
-      <w:r>
-        <w:t xml:space="preserve">Copy the API token value. Atlassian will never show you the value after this screen is closed. </w:t>
-      </w:r>
-      <w:r>
-        <w:br/>
-      </w:r>
-      <w:r>
-        <w:rPr>
-          <w:noProof/>
-        </w:rPr>
-        <w:drawing>
-          <wp:inline distT="0" distB="0" distL="0" distR="0" wp14:anchorId="200D0B35" wp14:editId="72708B87">
-            <wp:extent cx="5495453" cy="1557632"/>
-            <wp:effectExtent l="0" t="0" r="0" b="5080"/>
-            <wp:docPr id="581039973" name="Picture 1" descr="A screenshot of a computer&#10;&#10;Description automatically generated"/>
-            <wp:cNvGraphicFramePr>
-              <a:graphicFrameLocks xmlns:a="http://schemas.openxmlformats.org/drawingml/2006/main" noChangeAspect="1"/>
-            </wp:cNvGraphicFramePr>
-            <a:graphic xmlns:a="http://schemas.openxmlformats.org/drawingml/2006/main">
-              <a:graphicData uri="http://schemas.openxmlformats.org/drawingml/2006/picture">
-                <pic:pic xmlns:pic="http://schemas.openxmlformats.org/drawingml/2006/picture">
-                  <pic:nvPicPr>
-                    <pic:cNvPr id="581039973" name="Picture 1" descr="A screenshot of a computer&#10;&#10;Description automatically generated"/>
-                    <pic:cNvPicPr/>
-                  </pic:nvPicPr>
-                  <pic:blipFill>
-                    <a:blip r:embed="rId9"/>
-                    <a:stretch>
-                      <a:fillRect/>
-                    </a:stretch>
-                  </pic:blipFill>
-                  <pic:spPr>
-                    <a:xfrm>
-                      <a:off x="0" y="0"/>
-                      <a:ext cx="5523223" cy="1565503"/>
-                    </a:xfrm>
-                    <a:prstGeom prst="rect">
-                      <a:avLst/>
-                    </a:prstGeom>
-                  </pic:spPr>
-                </pic:pic>
-              </a:graphicData>
-            </a:graphic>
-          </wp:inline>
-        </w:drawing>
-      </w:r>
-    </w:p>
-    <w:p>
-      <w:pPr>
-        <w:pStyle w:val="ListParagraph"/>
-        <w:numPr>
-          <w:ilvl w:val="0"/>
-          <w:numId w:val="4"/>
-        </w:numPr>
-      </w:pPr>
-      <w:r>
-        <w:t xml:space="preserve">Your tokens are displayed on this screen. You can click “Revoke” to revoke the token. You can have up to 25 tokens at a time.   </w:t>
-      </w:r>
-      <w:r>
-        <w:br/>
-      </w:r>
-      <w:r>
-        <w:rPr>
-          <w:noProof/>
-        </w:rPr>
-        <w:drawing>
-          <wp:inline distT="0" distB="0" distL="0" distR="0" wp14:anchorId="4C13E54B" wp14:editId="6BFCFDF7">
-            <wp:extent cx="5490927" cy="1495926"/>
-            <wp:effectExtent l="0" t="0" r="0" b="9525"/>
-            <wp:docPr id="1538747042" name="Picture 1" descr="A screenshot of a computer&#10;&#10;Description automatically generated"/>
-            <wp:cNvGraphicFramePr>
-              <a:graphicFrameLocks xmlns:a="http://schemas.openxmlformats.org/drawingml/2006/main" noChangeAspect="1"/>
-            </wp:cNvGraphicFramePr>
-            <a:graphic xmlns:a="http://schemas.openxmlformats.org/drawingml/2006/main">
-              <a:graphicData uri="http://schemas.openxmlformats.org/drawingml/2006/picture">
-                <pic:pic xmlns:pic="http://schemas.openxmlformats.org/drawingml/2006/picture">
-                  <pic:nvPicPr>
-                    <pic:cNvPr id="1538747042" name="Picture 1" descr="A screenshot of a computer&#10;&#10;Description automatically generated"/>
-                    <pic:cNvPicPr/>
-                  </pic:nvPicPr>
-                  <pic:blipFill>
-                    <a:blip r:embed="rId10"/>
-                    <a:stretch>
-                      <a:fillRect/>
-                    </a:stretch>
-                  </pic:blipFill>
-                  <pic:spPr>
-                    <a:xfrm>
-                      <a:off x="0" y="0"/>
-                      <a:ext cx="5499699" cy="1498316"/>
-                    </a:xfrm>
-                    <a:prstGeom prst="rect">
-                      <a:avLst/>
-                    </a:prstGeom>
-                  </pic:spPr>
-                </pic:pic>
-              </a:graphicData>
-            </a:graphic>
-          </wp:inline>
-        </w:drawing>
-      </w:r>
-    </w:p>
-    <w:p>
-      <w:pPr>
-        <w:pStyle w:val="Heading3"/>
-      </w:pPr>
-      <w:r>
-        <w:t xml:space="preserve">Retrieve </w:t>
-      </w:r>
-      <w:r>
-        <w:t>User/Group ID</w:t>
-      </w:r>
-    </w:p>
-    <w:p>
-      <w:r>
-        <w:t>Atlassian Cloud no longer uses username and instead uses account ID for privacy reasons. So you will need to obtain the account IDs of the users/groups.</w:t>
-      </w:r>
-    </w:p>
-    <w:p>
-      <w:pPr>
-        <w:pStyle w:val="ListParagraph"/>
-        <w:numPr>
-          <w:ilvl w:val="0"/>
-          <w:numId w:val="5"/>
-        </w:numPr>
-      </w:pPr>
-      <w:r>
-        <w:t xml:space="preserve">Login </w:t>
-      </w:r>
-      <w:hyperlink r:id="rId11" w:history="1">
-        <w:r>
-          <w:rPr>
-            <w:rStyle w:val="Hyperlink"/>
-          </w:rPr>
-          <w:t>https://admin.atlassian.com/</w:t>
-        </w:r>
-      </w:hyperlink>
-      <w:r>
-        <w:t xml:space="preserve"> as </w:t>
-      </w:r>
-      <w:r>
-        <w:t>site administrator</w:t>
-      </w:r>
-      <w:r>
-        <w:t xml:space="preserve"> user.</w:t>
-      </w:r>
-    </w:p>
-    <w:p>
-      <w:pPr>
-        <w:pStyle w:val="ListParagraph"/>
-        <w:numPr>
-          <w:ilvl w:val="0"/>
-          <w:numId w:val="5"/>
-        </w:numPr>
-      </w:pPr>
-      <w:r>
-        <w:t xml:space="preserve">Click “Directory” from top navigator bar, then “Users” in the left panel. </w:t>
-      </w:r>
-    </w:p>
-    <w:p>
-      <w:pPr>
-        <w:pStyle w:val="ListParagraph"/>
-        <w:numPr>
-          <w:ilvl w:val="0"/>
-          <w:numId w:val="5"/>
-        </w:numPr>
-      </w:pPr>
-      <w:r>
-        <w:lastRenderedPageBreak/>
-        <w:t xml:space="preserve">Click on a target user. You can find the account ID in the </w:t>
-      </w:r>
-      <w:r>
-        <w:t xml:space="preserve">last segment of the </w:t>
-      </w:r>
-      <w:r>
-        <w:t xml:space="preserve">URL: </w:t>
-      </w:r>
-      <w:r>
-        <w:br/>
-      </w:r>
-      <w:r>
-        <w:rPr>
-          <w:noProof/>
-        </w:rPr>
-        <w:drawing>
-          <wp:inline distT="0" distB="0" distL="0" distR="0" wp14:anchorId="48BC7A6A" wp14:editId="17E768F3">
-            <wp:extent cx="5138356" cy="2570825"/>
-            <wp:effectExtent l="0" t="0" r="5715" b="1270"/>
-            <wp:docPr id="403773269" name="Picture 1" descr="A screenshot of a computer&#10;&#10;Description automatically generated"/>
-            <wp:cNvGraphicFramePr>
-              <a:graphicFrameLocks xmlns:a="http://schemas.openxmlformats.org/drawingml/2006/main" noChangeAspect="1"/>
-            </wp:cNvGraphicFramePr>
-            <a:graphic xmlns:a="http://schemas.openxmlformats.org/drawingml/2006/main">
-              <a:graphicData uri="http://schemas.openxmlformats.org/drawingml/2006/picture">
-                <pic:pic xmlns:pic="http://schemas.openxmlformats.org/drawingml/2006/picture">
-                  <pic:nvPicPr>
-                    <pic:cNvPr id="403773269" name="Picture 1" descr="A screenshot of a computer&#10;&#10;Description automatically generated"/>
-                    <pic:cNvPicPr/>
-                  </pic:nvPicPr>
-                  <pic:blipFill>
-                    <a:blip r:embed="rId12"/>
-                    <a:stretch>
-                      <a:fillRect/>
-                    </a:stretch>
-                  </pic:blipFill>
-                  <pic:spPr>
-                    <a:xfrm>
-                      <a:off x="0" y="0"/>
-                      <a:ext cx="5148535" cy="2575918"/>
-                    </a:xfrm>
-                    <a:prstGeom prst="rect">
-                      <a:avLst/>
-                    </a:prstGeom>
-                  </pic:spPr>
-                </pic:pic>
-              </a:graphicData>
-            </a:graphic>
-          </wp:inline>
-        </w:drawing>
-      </w:r>
-    </w:p>
-    <w:p>
-      <w:pPr>
-        <w:pStyle w:val="ListParagraph"/>
-        <w:numPr>
-          <w:ilvl w:val="0"/>
-          <w:numId w:val="5"/>
-        </w:numPr>
-      </w:pPr>
-      <w:r>
-        <w:t xml:space="preserve">Note that there are multiple account ID formats (Atlassian keeps changing it without altering account IDs for existing users).  </w:t>
-      </w:r>
-    </w:p>
-    <w:p>
-      <w:pPr>
-        <w:pStyle w:val="ListParagraph"/>
-        <w:numPr>
-          <w:ilvl w:val="0"/>
-          <w:numId w:val="5"/>
-        </w:numPr>
-      </w:pPr>
-      <w:r>
-        <w:t xml:space="preserve">Click “Groups” in the left panel. </w:t>
-      </w:r>
-    </w:p>
-    <w:p>
-      <w:pPr>
-        <w:pStyle w:val="ListParagraph"/>
-        <w:numPr>
-          <w:ilvl w:val="0"/>
-          <w:numId w:val="5"/>
-        </w:numPr>
-      </w:pPr>
-      <w:r>
-        <w:t xml:space="preserve">Click on a target group. You can find the group ID in the last segment of the URL: </w:t>
-      </w:r>
-      <w:r>
-        <w:br/>
-      </w:r>
-      <w:r>
-        <w:rPr>
-          <w:noProof/>
-        </w:rPr>
-        <w:drawing>
-          <wp:inline distT="0" distB="0" distL="0" distR="0" wp14:anchorId="4A92D630" wp14:editId="48EE8258">
-            <wp:extent cx="5468293" cy="2595102"/>
-            <wp:effectExtent l="0" t="0" r="0" b="0"/>
-            <wp:docPr id="576505624" name="Picture 1" descr="A screenshot of a computer&#10;&#10;Description automatically generated"/>
-            <wp:cNvGraphicFramePr>
-              <a:graphicFrameLocks xmlns:a="http://schemas.openxmlformats.org/drawingml/2006/main" noChangeAspect="1"/>
-            </wp:cNvGraphicFramePr>
-            <a:graphic xmlns:a="http://schemas.openxmlformats.org/drawingml/2006/main">
-              <a:graphicData uri="http://schemas.openxmlformats.org/drawingml/2006/picture">
-                <pic:pic xmlns:pic="http://schemas.openxmlformats.org/drawingml/2006/picture">
-                  <pic:nvPicPr>
-                    <pic:cNvPr id="576505624" name="Picture 1" descr="A screenshot of a computer&#10;&#10;Description automatically generated"/>
-                    <pic:cNvPicPr/>
-                  </pic:nvPicPr>
-                  <pic:blipFill>
-                    <a:blip r:embed="rId13"/>
-                    <a:stretch>
-                      <a:fillRect/>
-                    </a:stretch>
-                  </pic:blipFill>
-                  <pic:spPr>
-                    <a:xfrm>
-                      <a:off x="0" y="0"/>
-                      <a:ext cx="5486694" cy="2603835"/>
-                    </a:xfrm>
-                    <a:prstGeom prst="rect">
-                      <a:avLst/>
-                    </a:prstGeom>
-                  </pic:spPr>
-                </pic:pic>
-              </a:graphicData>
-            </a:graphic>
-          </wp:inline>
-        </w:drawing>
-      </w:r>
-    </w:p>
-    <w:p>
-      <w:pPr>
-        <w:pStyle w:val="Heading3"/>
-      </w:pPr>
-      <w:r>
-        <w:t>Command</w:t>
-      </w:r>
-    </w:p>
-    <w:p>
-      <w:r>
-        <w:t xml:space="preserve">Execute the following command: </w:t>
-      </w:r>
-    </w:p>
-    <w:p>
-      <w:r>
         <w:t>java -jar ConfluenceCloudPermission.jar -</w:t>
       </w:r>
       <w:r>
@@ -1696,7 +1762,6 @@
           </w:tcPr>
           <w:p>
             <w:r>
-              <w:lastRenderedPageBreak/>
               <w:t>-h</w:t>
             </w:r>
           </w:p>
@@ -2121,400 +2186,13 @@
         <w:pStyle w:val="Heading2"/>
       </w:pPr>
       <w:r>
-        <w:t>Cloud Project Permission</w:t>
-      </w:r>
-    </w:p>
-    <w:p>
-      <w:pPr>
-        <w:pStyle w:val="Heading3"/>
-      </w:pPr>
-      <w:r>
-        <w:t>Generate API Token</w:t>
-      </w:r>
-    </w:p>
-    <w:p>
-      <w:r>
-        <w:t>Cloud REST API uses API token instead of password for authentication.</w:t>
-      </w:r>
-    </w:p>
-    <w:p>
-      <w:pPr>
-        <w:pStyle w:val="ListParagraph"/>
-        <w:numPr>
-          <w:ilvl w:val="0"/>
-          <w:numId w:val="6"/>
-        </w:numPr>
-      </w:pPr>
-      <w:r>
-        <w:t xml:space="preserve">Go to </w:t>
-      </w:r>
-      <w:hyperlink r:id="rId14" w:history="1">
-        <w:r>
-          <w:rPr>
-            <w:rStyle w:val="Hyperlink"/>
-          </w:rPr>
-          <w:t>https://id.atlassian.com/manage-profile/security/api-tokens</w:t>
-        </w:r>
-      </w:hyperlink>
-      <w:r>
-        <w:t xml:space="preserve"> and login as an administrator user with sufficient access to modify space permissions. </w:t>
-      </w:r>
-    </w:p>
-    <w:p>
-      <w:pPr>
-        <w:pStyle w:val="ListParagraph"/>
-        <w:numPr>
-          <w:ilvl w:val="0"/>
-          <w:numId w:val="6"/>
-        </w:numPr>
-      </w:pPr>
-      <w:r>
-        <w:t xml:space="preserve">Click “Create API Token”. Enter a name for reference, then click “Create”. </w:t>
-      </w:r>
-      <w:r>
-        <w:br/>
-      </w:r>
-      <w:r>
-        <w:rPr>
-          <w:noProof/>
-        </w:rPr>
-        <w:drawing>
-          <wp:inline distT="0" distB="0" distL="0" distR="0" wp14:anchorId="59E5F409" wp14:editId="65CFF17B">
-            <wp:extent cx="5278170" cy="1640970"/>
-            <wp:effectExtent l="0" t="0" r="0" b="0"/>
-            <wp:docPr id="1820058416" name="Picture 1820058416" descr="A screenshot of a computer&#10;&#10;Description automatically generated"/>
-            <wp:cNvGraphicFramePr>
-              <a:graphicFrameLocks xmlns:a="http://schemas.openxmlformats.org/drawingml/2006/main" noChangeAspect="1"/>
-            </wp:cNvGraphicFramePr>
-            <a:graphic xmlns:a="http://schemas.openxmlformats.org/drawingml/2006/main">
-              <a:graphicData uri="http://schemas.openxmlformats.org/drawingml/2006/picture">
-                <pic:pic xmlns:pic="http://schemas.openxmlformats.org/drawingml/2006/picture">
-                  <pic:nvPicPr>
-                    <pic:cNvPr id="407176933" name="Picture 1" descr="A screenshot of a computer&#10;&#10;Description automatically generated"/>
-                    <pic:cNvPicPr/>
-                  </pic:nvPicPr>
-                  <pic:blipFill>
-                    <a:blip r:embed="rId8"/>
-                    <a:stretch>
-                      <a:fillRect/>
-                    </a:stretch>
-                  </pic:blipFill>
-                  <pic:spPr>
-                    <a:xfrm>
-                      <a:off x="0" y="0"/>
-                      <a:ext cx="5283095" cy="1642501"/>
-                    </a:xfrm>
-                    <a:prstGeom prst="rect">
-                      <a:avLst/>
-                    </a:prstGeom>
-                  </pic:spPr>
-                </pic:pic>
-              </a:graphicData>
-            </a:graphic>
-          </wp:inline>
-        </w:drawing>
-      </w:r>
-    </w:p>
-    <w:p>
-      <w:pPr>
-        <w:pStyle w:val="ListParagraph"/>
-        <w:numPr>
-          <w:ilvl w:val="0"/>
-          <w:numId w:val="6"/>
-        </w:numPr>
-      </w:pPr>
-      <w:r>
-        <w:lastRenderedPageBreak/>
-        <w:t xml:space="preserve">Copy the API token value. Atlassian will never show you the value after this screen is closed. </w:t>
-      </w:r>
-      <w:r>
-        <w:br/>
-      </w:r>
-      <w:r>
-        <w:rPr>
-          <w:noProof/>
-        </w:rPr>
-        <w:drawing>
-          <wp:inline distT="0" distB="0" distL="0" distR="0" wp14:anchorId="756FF151" wp14:editId="6289B75F">
-            <wp:extent cx="5495453" cy="1557632"/>
-            <wp:effectExtent l="0" t="0" r="0" b="5080"/>
-            <wp:docPr id="77271971" name="Picture 77271971" descr="A screenshot of a computer&#10;&#10;Description automatically generated"/>
-            <wp:cNvGraphicFramePr>
-              <a:graphicFrameLocks xmlns:a="http://schemas.openxmlformats.org/drawingml/2006/main" noChangeAspect="1"/>
-            </wp:cNvGraphicFramePr>
-            <a:graphic xmlns:a="http://schemas.openxmlformats.org/drawingml/2006/main">
-              <a:graphicData uri="http://schemas.openxmlformats.org/drawingml/2006/picture">
-                <pic:pic xmlns:pic="http://schemas.openxmlformats.org/drawingml/2006/picture">
-                  <pic:nvPicPr>
-                    <pic:cNvPr id="581039973" name="Picture 1" descr="A screenshot of a computer&#10;&#10;Description automatically generated"/>
-                    <pic:cNvPicPr/>
-                  </pic:nvPicPr>
-                  <pic:blipFill>
-                    <a:blip r:embed="rId9"/>
-                    <a:stretch>
-                      <a:fillRect/>
-                    </a:stretch>
-                  </pic:blipFill>
-                  <pic:spPr>
-                    <a:xfrm>
-                      <a:off x="0" y="0"/>
-                      <a:ext cx="5523223" cy="1565503"/>
-                    </a:xfrm>
-                    <a:prstGeom prst="rect">
-                      <a:avLst/>
-                    </a:prstGeom>
-                  </pic:spPr>
-                </pic:pic>
-              </a:graphicData>
-            </a:graphic>
-          </wp:inline>
-        </w:drawing>
-      </w:r>
-    </w:p>
-    <w:p>
-      <w:pPr>
-        <w:pStyle w:val="ListParagraph"/>
-        <w:numPr>
-          <w:ilvl w:val="0"/>
-          <w:numId w:val="6"/>
-        </w:numPr>
-      </w:pPr>
-      <w:r>
-        <w:t xml:space="preserve">Your tokens are displayed on this screen. You can click “Revoke” to revoke the token. You can have up to 25 tokens at a time.   </w:t>
-      </w:r>
-      <w:r>
-        <w:br/>
-      </w:r>
-      <w:r>
-        <w:rPr>
-          <w:noProof/>
-        </w:rPr>
-        <w:drawing>
-          <wp:inline distT="0" distB="0" distL="0" distR="0" wp14:anchorId="584C9698" wp14:editId="0D3A3251">
-            <wp:extent cx="5490927" cy="1495926"/>
-            <wp:effectExtent l="0" t="0" r="0" b="9525"/>
-            <wp:docPr id="874411662" name="Picture 874411662" descr="A screenshot of a computer&#10;&#10;Description automatically generated"/>
-            <wp:cNvGraphicFramePr>
-              <a:graphicFrameLocks xmlns:a="http://schemas.openxmlformats.org/drawingml/2006/main" noChangeAspect="1"/>
-            </wp:cNvGraphicFramePr>
-            <a:graphic xmlns:a="http://schemas.openxmlformats.org/drawingml/2006/main">
-              <a:graphicData uri="http://schemas.openxmlformats.org/drawingml/2006/picture">
-                <pic:pic xmlns:pic="http://schemas.openxmlformats.org/drawingml/2006/picture">
-                  <pic:nvPicPr>
-                    <pic:cNvPr id="1538747042" name="Picture 1" descr="A screenshot of a computer&#10;&#10;Description automatically generated"/>
-                    <pic:cNvPicPr/>
-                  </pic:nvPicPr>
-                  <pic:blipFill>
-                    <a:blip r:embed="rId10"/>
-                    <a:stretch>
-                      <a:fillRect/>
-                    </a:stretch>
-                  </pic:blipFill>
-                  <pic:spPr>
-                    <a:xfrm>
-                      <a:off x="0" y="0"/>
-                      <a:ext cx="5499699" cy="1498316"/>
-                    </a:xfrm>
-                    <a:prstGeom prst="rect">
-                      <a:avLst/>
-                    </a:prstGeom>
-                  </pic:spPr>
-                </pic:pic>
-              </a:graphicData>
-            </a:graphic>
-          </wp:inline>
-        </w:drawing>
-      </w:r>
-    </w:p>
-    <w:p>
-      <w:pPr>
-        <w:pStyle w:val="Heading3"/>
-      </w:pPr>
-      <w:r>
-        <w:t>Retrieve User/Group ID</w:t>
-      </w:r>
-    </w:p>
-    <w:p>
-      <w:r>
-        <w:t>Atlassian Cloud no longer uses username and instead uses account ID for privacy reasons. So you will need to obtain the account IDs of the users/groups.</w:t>
-      </w:r>
-    </w:p>
-    <w:p>
-      <w:pPr>
-        <w:pStyle w:val="ListParagraph"/>
-        <w:numPr>
-          <w:ilvl w:val="0"/>
-          <w:numId w:val="7"/>
-        </w:numPr>
-      </w:pPr>
-      <w:r>
-        <w:t xml:space="preserve">Login </w:t>
-      </w:r>
-      <w:hyperlink r:id="rId15" w:history="1">
-        <w:r>
-          <w:rPr>
-            <w:rStyle w:val="Hyperlink"/>
-          </w:rPr>
-          <w:t>https://admin.atlassian.com/</w:t>
-        </w:r>
-      </w:hyperlink>
-      <w:r>
-        <w:t xml:space="preserve"> as site administrator user.</w:t>
-      </w:r>
-    </w:p>
-    <w:p>
-      <w:pPr>
-        <w:pStyle w:val="ListParagraph"/>
-        <w:numPr>
-          <w:ilvl w:val="0"/>
-          <w:numId w:val="7"/>
-        </w:numPr>
-      </w:pPr>
-      <w:r>
-        <w:t xml:space="preserve">Click “Directory” from top navigator bar, then “Users” in the left panel. </w:t>
-      </w:r>
-    </w:p>
-    <w:p>
-      <w:pPr>
-        <w:pStyle w:val="ListParagraph"/>
-        <w:numPr>
-          <w:ilvl w:val="0"/>
-          <w:numId w:val="7"/>
-        </w:numPr>
-      </w:pPr>
-      <w:r>
-        <w:t xml:space="preserve">Click on a target user. You can find the account ID in the last segment of the URL: </w:t>
-      </w:r>
-      <w:r>
-        <w:br/>
-      </w:r>
-      <w:r>
-        <w:rPr>
-          <w:noProof/>
-        </w:rPr>
-        <w:drawing>
-          <wp:inline distT="0" distB="0" distL="0" distR="0" wp14:anchorId="0CA912E3" wp14:editId="4D46508D">
-            <wp:extent cx="5138356" cy="2570825"/>
-            <wp:effectExtent l="0" t="0" r="5715" b="1270"/>
-            <wp:docPr id="1526984979" name="Picture 1526984979" descr="A screenshot of a computer&#10;&#10;Description automatically generated"/>
-            <wp:cNvGraphicFramePr>
-              <a:graphicFrameLocks xmlns:a="http://schemas.openxmlformats.org/drawingml/2006/main" noChangeAspect="1"/>
-            </wp:cNvGraphicFramePr>
-            <a:graphic xmlns:a="http://schemas.openxmlformats.org/drawingml/2006/main">
-              <a:graphicData uri="http://schemas.openxmlformats.org/drawingml/2006/picture">
-                <pic:pic xmlns:pic="http://schemas.openxmlformats.org/drawingml/2006/picture">
-                  <pic:nvPicPr>
-                    <pic:cNvPr id="403773269" name="Picture 1" descr="A screenshot of a computer&#10;&#10;Description automatically generated"/>
-                    <pic:cNvPicPr/>
-                  </pic:nvPicPr>
-                  <pic:blipFill>
-                    <a:blip r:embed="rId12"/>
-                    <a:stretch>
-                      <a:fillRect/>
-                    </a:stretch>
-                  </pic:blipFill>
-                  <pic:spPr>
-                    <a:xfrm>
-                      <a:off x="0" y="0"/>
-                      <a:ext cx="5148535" cy="2575918"/>
-                    </a:xfrm>
-                    <a:prstGeom prst="rect">
-                      <a:avLst/>
-                    </a:prstGeom>
-                  </pic:spPr>
-                </pic:pic>
-              </a:graphicData>
-            </a:graphic>
-          </wp:inline>
-        </w:drawing>
-      </w:r>
-    </w:p>
-    <w:p>
-      <w:pPr>
-        <w:pStyle w:val="ListParagraph"/>
-        <w:numPr>
-          <w:ilvl w:val="0"/>
-          <w:numId w:val="7"/>
-        </w:numPr>
-      </w:pPr>
-      <w:r>
-        <w:t xml:space="preserve">Note that there are multiple account ID formats (Atlassian keeps changing it without altering account IDs for existing users).  </w:t>
-      </w:r>
-    </w:p>
-    <w:p>
-      <w:pPr>
-        <w:pStyle w:val="ListParagraph"/>
-        <w:numPr>
-          <w:ilvl w:val="0"/>
-          <w:numId w:val="7"/>
-        </w:numPr>
-      </w:pPr>
-      <w:r>
-        <w:t xml:space="preserve">Click “Groups” in the left panel. </w:t>
-      </w:r>
-    </w:p>
-    <w:p>
-      <w:pPr>
-        <w:pStyle w:val="ListParagraph"/>
-        <w:numPr>
-          <w:ilvl w:val="0"/>
-          <w:numId w:val="7"/>
-        </w:numPr>
-      </w:pPr>
-      <w:r>
-        <w:lastRenderedPageBreak/>
-        <w:t xml:space="preserve">Click on a target group. You can find the group ID in the last segment of the URL: </w:t>
-      </w:r>
-      <w:r>
-        <w:br/>
-      </w:r>
-      <w:r>
-        <w:rPr>
-          <w:noProof/>
-        </w:rPr>
-        <w:drawing>
-          <wp:inline distT="0" distB="0" distL="0" distR="0" wp14:anchorId="1D8D1302" wp14:editId="481EE8C7">
-            <wp:extent cx="5468293" cy="2595102"/>
-            <wp:effectExtent l="0" t="0" r="0" b="0"/>
-            <wp:docPr id="578303211" name="Picture 578303211" descr="A screenshot of a computer&#10;&#10;Description automatically generated"/>
-            <wp:cNvGraphicFramePr>
-              <a:graphicFrameLocks xmlns:a="http://schemas.openxmlformats.org/drawingml/2006/main" noChangeAspect="1"/>
-            </wp:cNvGraphicFramePr>
-            <a:graphic xmlns:a="http://schemas.openxmlformats.org/drawingml/2006/main">
-              <a:graphicData uri="http://schemas.openxmlformats.org/drawingml/2006/picture">
-                <pic:pic xmlns:pic="http://schemas.openxmlformats.org/drawingml/2006/picture">
-                  <pic:nvPicPr>
-                    <pic:cNvPr id="576505624" name="Picture 1" descr="A screenshot of a computer&#10;&#10;Description automatically generated"/>
-                    <pic:cNvPicPr/>
-                  </pic:nvPicPr>
-                  <pic:blipFill>
-                    <a:blip r:embed="rId13"/>
-                    <a:stretch>
-                      <a:fillRect/>
-                    </a:stretch>
-                  </pic:blipFill>
-                  <pic:spPr>
-                    <a:xfrm>
-                      <a:off x="0" y="0"/>
-                      <a:ext cx="5486694" cy="2603835"/>
-                    </a:xfrm>
-                    <a:prstGeom prst="rect">
-                      <a:avLst/>
-                    </a:prstGeom>
-                  </pic:spPr>
-                </pic:pic>
-              </a:graphicData>
-            </a:graphic>
-          </wp:inline>
-        </w:drawing>
-      </w:r>
-    </w:p>
-    <w:p>
-      <w:pPr>
-        <w:pStyle w:val="Heading3"/>
-      </w:pPr>
-      <w:r>
-        <w:t>Command</w:t>
+        <w:t xml:space="preserve">Cloud </w:t>
+      </w:r>
+      <w:r>
+        <w:t xml:space="preserve">Jira </w:t>
+      </w:r>
+      <w:r>
+        <w:t>Project Permission</w:t>
       </w:r>
     </w:p>
     <w:p>
@@ -2833,6 +2511,7 @@
           </w:tcPr>
           <w:p>
             <w:r>
+              <w:lastRenderedPageBreak/>
               <w:t>-k</w:t>
             </w:r>
           </w:p>
@@ -2968,10 +2647,7 @@
           </w:p>
           <w:p>
             <w:r>
-              <w:t>ADMINISTRATOR</w:t>
-            </w:r>
-            <w:r>
-              <w:t>S</w:t>
+              <w:t>ADMINISTRATORS</w:t>
             </w:r>
           </w:p>
           <w:p>
@@ -3082,7 +2758,722 @@
           </w:tcPr>
           <w:p>
             <w:r>
+              <w:t>-ag</w:t>
+            </w:r>
+          </w:p>
+          <w:p>
+            <w:r>
+              <w:t>--addgroup</w:t>
+            </w:r>
+          </w:p>
+        </w:tc>
+        <w:tc>
+          <w:tcPr>
+            <w:tcW w:w="1043" w:type="dxa"/>
+          </w:tcPr>
+          <w:p>
+            <w:r>
+              <w:t>No</w:t>
+            </w:r>
+          </w:p>
+        </w:tc>
+        <w:tc>
+          <w:tcPr>
+            <w:tcW w:w="6237" w:type="dxa"/>
+          </w:tcPr>
+          <w:p>
+            <w:r>
+              <w:t xml:space="preserve">Remove user. </w:t>
+            </w:r>
+          </w:p>
+          <w:p>
+            <w:r>
+              <w:t>You can specify multiple users delimited by space.</w:t>
+            </w:r>
+          </w:p>
+        </w:tc>
+      </w:tr>
+      <w:tr>
+        <w:tc>
+          <w:tcPr>
+            <w:tcW w:w="1980" w:type="dxa"/>
+          </w:tcPr>
+          <w:p>
+            <w:r>
+              <w:t>-rg</w:t>
+            </w:r>
+          </w:p>
+          <w:p>
+            <w:r>
+              <w:t>--removegroup</w:t>
+            </w:r>
+          </w:p>
+        </w:tc>
+        <w:tc>
+          <w:tcPr>
+            <w:tcW w:w="1043" w:type="dxa"/>
+          </w:tcPr>
+          <w:p>
+            <w:r>
+              <w:t>No</w:t>
+            </w:r>
+          </w:p>
+        </w:tc>
+        <w:tc>
+          <w:tcPr>
+            <w:tcW w:w="6237" w:type="dxa"/>
+          </w:tcPr>
+          <w:p>
+            <w:r>
+              <w:t>Remove group.</w:t>
+            </w:r>
+          </w:p>
+          <w:p>
+            <w:r>
+              <w:t>You can specify multiple groups delimited by space.</w:t>
+            </w:r>
+          </w:p>
+        </w:tc>
+      </w:tr>
+    </w:tbl>
+    <w:p>
+      <w:pPr>
+        <w:pStyle w:val="Heading2"/>
+      </w:pPr>
+      <w:r>
+        <w:t xml:space="preserve">Cloud </w:t>
+      </w:r>
+      <w:r>
+        <w:t xml:space="preserve">Confluence </w:t>
+      </w:r>
+      <w:r>
+        <w:t>Content</w:t>
+      </w:r>
+      <w:r>
+        <w:t xml:space="preserve"> </w:t>
+      </w:r>
+      <w:r>
+        <w:t>Restriction</w:t>
+      </w:r>
+    </w:p>
+    <w:p>
+      <w:r>
+        <w:t xml:space="preserve">Execute the following command: </w:t>
+      </w:r>
+    </w:p>
+    <w:p>
+      <w:r>
+        <w:t>java -jar ConfluenceCloudPermission.jar -c</w:t>
+      </w:r>
+      <w:r>
+        <w:t>o</w:t>
+      </w:r>
+      <w:r>
+        <w:t xml:space="preserve"> [-s Scheme] -h &lt;Confluence hostname&gt; -u &lt;Admin user name&gt; [-w Password] -k &lt;Space key&gt; </w:t>
+      </w:r>
+      <w:r>
+        <w:t xml:space="preserve">-t &lt;Content ID&gt; </w:t>
+      </w:r>
+      <w:r>
+        <w:t>-p &lt;Permission&gt; [-au AddUser] [-ru RemoveUser] [-ag AddGroup] [-rg RemoveGroup]</w:t>
+      </w:r>
+    </w:p>
+    <w:tbl>
+      <w:tblPr>
+        <w:tblStyle w:val="TableGrid"/>
+        <w:tblW w:w="0" w:type="auto"/>
+        <w:tblLook w:val="04A0" w:firstRow="1" w:lastRow="0" w:firstColumn="1" w:lastColumn="0" w:noHBand="0" w:noVBand="1"/>
+      </w:tblPr>
+      <w:tblGrid>
+        <w:gridCol w:w="1980"/>
+        <w:gridCol w:w="1043"/>
+        <w:gridCol w:w="6237"/>
+      </w:tblGrid>
+      <w:tr>
+        <w:tc>
+          <w:tcPr>
+            <w:tcW w:w="1980" w:type="dxa"/>
+          </w:tcPr>
+          <w:p>
+            <w:pPr>
+              <w:rPr>
+                <w:b/>
+                <w:bCs/>
+              </w:rPr>
+            </w:pPr>
+            <w:r>
+              <w:rPr>
+                <w:b/>
+                <w:bCs/>
+              </w:rPr>
+              <w:t>Argument</w:t>
+            </w:r>
+          </w:p>
+        </w:tc>
+        <w:tc>
+          <w:tcPr>
+            <w:tcW w:w="1043" w:type="dxa"/>
+          </w:tcPr>
+          <w:p>
+            <w:pPr>
+              <w:rPr>
+                <w:b/>
+                <w:bCs/>
+              </w:rPr>
+            </w:pPr>
+            <w:r>
+              <w:rPr>
+                <w:b/>
+                <w:bCs/>
+              </w:rPr>
+              <w:t>Required</w:t>
+            </w:r>
+          </w:p>
+        </w:tc>
+        <w:tc>
+          <w:tcPr>
+            <w:tcW w:w="6237" w:type="dxa"/>
+          </w:tcPr>
+          <w:p>
+            <w:pPr>
+              <w:rPr>
+                <w:b/>
+                <w:bCs/>
+              </w:rPr>
+            </w:pPr>
+            <w:r>
+              <w:rPr>
+                <w:b/>
+                <w:bCs/>
+              </w:rPr>
+              <w:t>Description</w:t>
+            </w:r>
+          </w:p>
+        </w:tc>
+      </w:tr>
+      <w:tr>
+        <w:tc>
+          <w:tcPr>
+            <w:tcW w:w="1980" w:type="dxa"/>
+          </w:tcPr>
+          <w:p>
+            <w:r>
+              <w:t>-</w:t>
+            </w:r>
+            <w:r>
+              <w:t>c</w:t>
+            </w:r>
+            <w:r>
+              <w:t>o</w:t>
+            </w:r>
+          </w:p>
+        </w:tc>
+        <w:tc>
+          <w:tcPr>
+            <w:tcW w:w="1043" w:type="dxa"/>
+          </w:tcPr>
+          <w:p>
+            <w:r>
+              <w:t>Yes</w:t>
+            </w:r>
+          </w:p>
+        </w:tc>
+        <w:tc>
+          <w:tcPr>
+            <w:tcW w:w="6237" w:type="dxa"/>
+          </w:tcPr>
+          <w:p>
+            <w:r>
+              <w:t xml:space="preserve">Cloud Confluence </w:t>
+            </w:r>
+            <w:r>
+              <w:t xml:space="preserve">Content Restriction </w:t>
+            </w:r>
+            <w:r>
+              <w:t>mode.</w:t>
+            </w:r>
+          </w:p>
+        </w:tc>
+      </w:tr>
+      <w:tr>
+        <w:tc>
+          <w:tcPr>
+            <w:tcW w:w="1980" w:type="dxa"/>
+          </w:tcPr>
+          <w:p>
+            <w:r>
+              <w:t>-s</w:t>
+            </w:r>
+            <w:r>
+              <w:br/>
+              <w:t>--scheme</w:t>
+            </w:r>
+          </w:p>
+        </w:tc>
+        <w:tc>
+          <w:tcPr>
+            <w:tcW w:w="1043" w:type="dxa"/>
+          </w:tcPr>
+          <w:p>
+            <w:r>
+              <w:t>No</w:t>
+            </w:r>
+          </w:p>
+        </w:tc>
+        <w:tc>
+          <w:tcPr>
+            <w:tcW w:w="6237" w:type="dxa"/>
+          </w:tcPr>
+          <w:p>
+            <w:r>
+              <w:t xml:space="preserve">Scheme to use. </w:t>
+            </w:r>
+          </w:p>
+          <w:p>
+            <w:r>
+              <w:t>Defaults to “https”.</w:t>
+            </w:r>
+          </w:p>
+        </w:tc>
+      </w:tr>
+      <w:tr>
+        <w:tc>
+          <w:tcPr>
+            <w:tcW w:w="1980" w:type="dxa"/>
+          </w:tcPr>
+          <w:p>
+            <w:r>
+              <w:t>-h</w:t>
+            </w:r>
+          </w:p>
+          <w:p>
+            <w:r>
+              <w:t>--host</w:t>
+            </w:r>
+          </w:p>
+        </w:tc>
+        <w:tc>
+          <w:tcPr>
+            <w:tcW w:w="1043" w:type="dxa"/>
+          </w:tcPr>
+          <w:p>
+            <w:r>
+              <w:t>Yes</w:t>
+            </w:r>
+          </w:p>
+        </w:tc>
+        <w:tc>
+          <w:tcPr>
+            <w:tcW w:w="6237" w:type="dxa"/>
+          </w:tcPr>
+          <w:p>
+            <w:r>
+              <w:t>Cloud host.</w:t>
+            </w:r>
+          </w:p>
+          <w:p>
+            <w:r>
+              <w:t xml:space="preserve">e.g. </w:t>
+            </w:r>
+            <w:r>
+              <w:t>consoleconnect-sandbox-824.atlassian.net</w:t>
+            </w:r>
+          </w:p>
+        </w:tc>
+      </w:tr>
+      <w:tr>
+        <w:tc>
+          <w:tcPr>
+            <w:tcW w:w="1980" w:type="dxa"/>
+          </w:tcPr>
+          <w:p>
+            <w:r>
+              <w:t>-u</w:t>
+            </w:r>
+          </w:p>
+          <w:p>
+            <w:r>
+              <w:t>--user</w:t>
+            </w:r>
+          </w:p>
+        </w:tc>
+        <w:tc>
+          <w:tcPr>
+            <w:tcW w:w="1043" w:type="dxa"/>
+          </w:tcPr>
+          <w:p>
+            <w:r>
+              <w:t>Yes</w:t>
+            </w:r>
+          </w:p>
+        </w:tc>
+        <w:tc>
+          <w:tcPr>
+            <w:tcW w:w="6237" w:type="dxa"/>
+          </w:tcPr>
+          <w:p>
+            <w:r>
+              <w:t>Administrator user email.</w:t>
+            </w:r>
+          </w:p>
+          <w:p>
+            <w:r>
+              <w:t>e.g. admin@company.com</w:t>
+            </w:r>
+          </w:p>
+        </w:tc>
+      </w:tr>
+      <w:tr>
+        <w:tc>
+          <w:tcPr>
+            <w:tcW w:w="1980" w:type="dxa"/>
+          </w:tcPr>
+          <w:p>
+            <w:r>
+              <w:t>-w</w:t>
+            </w:r>
+          </w:p>
+          <w:p>
+            <w:r>
+              <w:t>--password</w:t>
+            </w:r>
+          </w:p>
+        </w:tc>
+        <w:tc>
+          <w:tcPr>
+            <w:tcW w:w="1043" w:type="dxa"/>
+          </w:tcPr>
+          <w:p>
+            <w:r>
+              <w:t>No</w:t>
+            </w:r>
+          </w:p>
+        </w:tc>
+        <w:tc>
+          <w:tcPr>
+            <w:tcW w:w="6237" w:type="dxa"/>
+          </w:tcPr>
+          <w:p>
+            <w:r>
+              <w:t>API token for administrator user.</w:t>
+            </w:r>
+          </w:p>
+          <w:p>
+            <w:r>
+              <w:t>You will be prompted to input API token if omitted.</w:t>
+            </w:r>
+          </w:p>
+        </w:tc>
+      </w:tr>
+      <w:tr>
+        <w:tc>
+          <w:tcPr>
+            <w:tcW w:w="1980" w:type="dxa"/>
+          </w:tcPr>
+          <w:p>
+            <w:r>
+              <w:t>-k</w:t>
+            </w:r>
+          </w:p>
+          <w:p>
+            <w:r>
+              <w:t>--spacekey</w:t>
+            </w:r>
+          </w:p>
+        </w:tc>
+        <w:tc>
+          <w:tcPr>
+            <w:tcW w:w="1043" w:type="dxa"/>
+          </w:tcPr>
+          <w:p>
+            <w:r>
+              <w:t>Yes</w:t>
+            </w:r>
+          </w:p>
+        </w:tc>
+        <w:tc>
+          <w:tcPr>
+            <w:tcW w:w="6237" w:type="dxa"/>
+          </w:tcPr>
+          <w:p>
+            <w:r>
+              <w:t>Space key.</w:t>
+            </w:r>
+          </w:p>
+          <w:p>
+            <w:r>
+              <w:t>You can specify multiple space keys delimited by space.</w:t>
+            </w:r>
+          </w:p>
+          <w:p>
+            <w:r>
+              <w:t>Specify % to modify all spaces accessible by administrator user.</w:t>
+            </w:r>
+          </w:p>
+        </w:tc>
+      </w:tr>
+      <w:tr>
+        <w:tc>
+          <w:tcPr>
+            <w:tcW w:w="1980" w:type="dxa"/>
+          </w:tcPr>
+          <w:p>
+            <w:r>
+              <w:t>-t</w:t>
+            </w:r>
+          </w:p>
+          <w:p>
+            <w:r>
+              <w:t>--contentid</w:t>
+            </w:r>
+          </w:p>
+        </w:tc>
+        <w:tc>
+          <w:tcPr>
+            <w:tcW w:w="1043" w:type="dxa"/>
+          </w:tcPr>
+          <w:p>
+            <w:r>
+              <w:t>Yes</w:t>
+            </w:r>
+          </w:p>
+        </w:tc>
+        <w:tc>
+          <w:tcPr>
+            <w:tcW w:w="6237" w:type="dxa"/>
+          </w:tcPr>
+          <w:p>
+            <w:r>
+              <w:t>Page ID.</w:t>
+            </w:r>
+          </w:p>
+          <w:p>
+            <w:r>
+              <w:t>You can specify multiple pages delimited by space.</w:t>
+            </w:r>
+          </w:p>
+          <w:p>
+            <w:r>
+              <w:t xml:space="preserve">Specify % to modify </w:t>
+            </w:r>
+            <w:r>
+              <w:t xml:space="preserve">all pages </w:t>
+            </w:r>
+            <w:r>
+              <w:t xml:space="preserve">accessible by administrator user </w:t>
+            </w:r>
+            <w:r>
+              <w:t>within the specified space</w:t>
+            </w:r>
+            <w:r>
+              <w:t>s</w:t>
+            </w:r>
+            <w:r>
+              <w:t>.</w:t>
+            </w:r>
+          </w:p>
+        </w:tc>
+      </w:tr>
+      <w:tr>
+        <w:tc>
+          <w:tcPr>
+            <w:tcW w:w="1980" w:type="dxa"/>
+          </w:tcPr>
+          <w:p>
+            <w:r>
+              <w:t>-p</w:t>
+            </w:r>
+          </w:p>
+          <w:p>
+            <w:r>
+              <w:t>--permission</w:t>
+            </w:r>
+          </w:p>
+        </w:tc>
+        <w:tc>
+          <w:tcPr>
+            <w:tcW w:w="1043" w:type="dxa"/>
+          </w:tcPr>
+          <w:p>
+            <w:r>
+              <w:t>Yes</w:t>
+            </w:r>
+          </w:p>
+        </w:tc>
+        <w:tc>
+          <w:tcPr>
+            <w:tcW w:w="6237" w:type="dxa"/>
+          </w:tcPr>
+          <w:p>
+            <w:r>
+              <w:t xml:space="preserve">Permission to add/remove. </w:t>
+            </w:r>
+          </w:p>
+          <w:p>
+            <w:r>
+              <w:t>You can specify multiple permissions delimited by space.</w:t>
+            </w:r>
+          </w:p>
+          <w:p>
+            <w:r>
+              <w:t xml:space="preserve">The following permissions are supported: </w:t>
+            </w:r>
+          </w:p>
+          <w:p>
+            <w:r>
+              <w:t>administer</w:t>
+            </w:r>
+          </w:p>
+          <w:p>
+            <w:r>
+              <w:t>copy</w:t>
+            </w:r>
+          </w:p>
+          <w:p>
+            <w:r>
               <w:lastRenderedPageBreak/>
+              <w:t>create</w:t>
+            </w:r>
+          </w:p>
+          <w:p>
+            <w:r>
+              <w:t>delete</w:t>
+            </w:r>
+          </w:p>
+          <w:p>
+            <w:r>
+              <w:t>export</w:t>
+            </w:r>
+          </w:p>
+          <w:p>
+            <w:r>
+              <w:t>move</w:t>
+            </w:r>
+          </w:p>
+          <w:p>
+            <w:r>
+              <w:t>purge</w:t>
+            </w:r>
+          </w:p>
+          <w:p>
+            <w:r>
+              <w:t>purge_version</w:t>
+            </w:r>
+          </w:p>
+          <w:p>
+            <w:r>
+              <w:t>read</w:t>
+            </w:r>
+          </w:p>
+          <w:p>
+            <w:r>
+              <w:t>restore</w:t>
+            </w:r>
+          </w:p>
+          <w:p>
+            <w:r>
+              <w:t>update</w:t>
+            </w:r>
+          </w:p>
+          <w:p>
+            <w:r>
+              <w:t>use</w:t>
+            </w:r>
+          </w:p>
+        </w:tc>
+      </w:tr>
+      <w:tr>
+        <w:tc>
+          <w:tcPr>
+            <w:tcW w:w="1980" w:type="dxa"/>
+          </w:tcPr>
+          <w:p>
+            <w:r>
+              <w:lastRenderedPageBreak/>
+              <w:t>-au</w:t>
+            </w:r>
+          </w:p>
+          <w:p>
+            <w:r>
+              <w:t>--adduser</w:t>
+            </w:r>
+          </w:p>
+        </w:tc>
+        <w:tc>
+          <w:tcPr>
+            <w:tcW w:w="1043" w:type="dxa"/>
+          </w:tcPr>
+          <w:p>
+            <w:r>
+              <w:t>No</w:t>
+            </w:r>
+          </w:p>
+        </w:tc>
+        <w:tc>
+          <w:tcPr>
+            <w:tcW w:w="6237" w:type="dxa"/>
+          </w:tcPr>
+          <w:p>
+            <w:r>
+              <w:t xml:space="preserve">Add user. </w:t>
+            </w:r>
+          </w:p>
+          <w:p>
+            <w:r>
+              <w:t>You can specify multiple users delimited by space.</w:t>
+            </w:r>
+          </w:p>
+        </w:tc>
+      </w:tr>
+      <w:tr>
+        <w:tc>
+          <w:tcPr>
+            <w:tcW w:w="1980" w:type="dxa"/>
+          </w:tcPr>
+          <w:p>
+            <w:r>
+              <w:t>-ru</w:t>
+            </w:r>
+          </w:p>
+          <w:p>
+            <w:r>
+              <w:t>--removeuser</w:t>
+            </w:r>
+          </w:p>
+        </w:tc>
+        <w:tc>
+          <w:tcPr>
+            <w:tcW w:w="1043" w:type="dxa"/>
+          </w:tcPr>
+          <w:p>
+            <w:r>
+              <w:t>No</w:t>
+            </w:r>
+          </w:p>
+        </w:tc>
+        <w:tc>
+          <w:tcPr>
+            <w:tcW w:w="6237" w:type="dxa"/>
+          </w:tcPr>
+          <w:p>
+            <w:r>
+              <w:t>Add group.</w:t>
+            </w:r>
+          </w:p>
+          <w:p>
+            <w:r>
+              <w:t>You can specify multiple groups delimited by space.</w:t>
+            </w:r>
+          </w:p>
+        </w:tc>
+      </w:tr>
+      <w:tr>
+        <w:tc>
+          <w:tcPr>
+            <w:tcW w:w="1980" w:type="dxa"/>
+          </w:tcPr>
+          <w:p>
+            <w:r>
               <w:t>-ag</w:t>
             </w:r>
           </w:p>
@@ -3655,6 +4046,7 @@
           <w:sz w:val="20"/>
           <w:szCs w:val="20"/>
         </w:rPr>
+        <w:lastRenderedPageBreak/>
         <w:t>Removed Target: admin Permission: VIEWSPACE Space: HOME</w:t>
       </w:r>
     </w:p>
@@ -3951,18 +4343,7 @@
           <w:sz w:val="20"/>
           <w:szCs w:val="20"/>
         </w:rPr>
-        <w:t>Failed to add Target: 62a037af954f50006fcbfef6 Permission: space:read Space: UTS: 403 {"statusCode":403,"data":{"authorized":false,"valid":false,"errors":[{"message":{"tra</w:t>
-      </w:r>
-      <w:r>
-        <w:rPr>
-          <w:rFonts w:ascii="Consolas" w:hAnsi="Consolas" w:cs="Consolas"/>
-          <w:color w:val="000000"/>
-          <w:kern w:val="0"/>
-          <w:sz w:val="20"/>
-          <w:szCs w:val="20"/>
-        </w:rPr>
-        <w:lastRenderedPageBreak/>
-        <w:t xml:space="preserve">nslation":"User isn't authorized to modify </w:t>
+        <w:t xml:space="preserve">Failed to add Target: 62a037af954f50006fcbfef6 Permission: space:read Space: UTS: 403 {"statusCode":403,"data":{"authorized":false,"valid":false,"errors":[{"message":{"translation":"User isn't authorized to modify </w:t>
       </w:r>
       <w:r>
         <w:rPr>
@@ -4412,6 +4793,95 @@
     </w:lvl>
   </w:abstractNum>
   <w:abstractNum w:abstractNumId="4" w15:restartNumberingAfterBreak="0">
+    <w:nsid w:val="3CB76784"/>
+    <w:multiLevelType w:val="hybridMultilevel"/>
+    <w:tmpl w:val="B636B4D4"/>
+    <w:lvl w:ilvl="0" w:tplc="0409000F">
+      <w:start w:val="1"/>
+      <w:numFmt w:val="decimal"/>
+      <w:lvlText w:val="%1."/>
+      <w:lvlJc w:val="left"/>
+      <w:pPr>
+        <w:ind w:left="720" w:hanging="360"/>
+      </w:pPr>
+      <w:rPr>
+        <w:rFonts w:hint="default"/>
+      </w:rPr>
+    </w:lvl>
+    <w:lvl w:ilvl="1" w:tplc="04090019" w:tentative="1">
+      <w:start w:val="1"/>
+      <w:numFmt w:val="lowerLetter"/>
+      <w:lvlText w:val="%2."/>
+      <w:lvlJc w:val="left"/>
+      <w:pPr>
+        <w:ind w:left="1440" w:hanging="360"/>
+      </w:pPr>
+    </w:lvl>
+    <w:lvl w:ilvl="2" w:tplc="0409001B" w:tentative="1">
+      <w:start w:val="1"/>
+      <w:numFmt w:val="lowerRoman"/>
+      <w:lvlText w:val="%3."/>
+      <w:lvlJc w:val="right"/>
+      <w:pPr>
+        <w:ind w:left="2160" w:hanging="180"/>
+      </w:pPr>
+    </w:lvl>
+    <w:lvl w:ilvl="3" w:tplc="0409000F" w:tentative="1">
+      <w:start w:val="1"/>
+      <w:numFmt w:val="decimal"/>
+      <w:lvlText w:val="%4."/>
+      <w:lvlJc w:val="left"/>
+      <w:pPr>
+        <w:ind w:left="2880" w:hanging="360"/>
+      </w:pPr>
+    </w:lvl>
+    <w:lvl w:ilvl="4" w:tplc="04090019" w:tentative="1">
+      <w:start w:val="1"/>
+      <w:numFmt w:val="lowerLetter"/>
+      <w:lvlText w:val="%5."/>
+      <w:lvlJc w:val="left"/>
+      <w:pPr>
+        <w:ind w:left="3600" w:hanging="360"/>
+      </w:pPr>
+    </w:lvl>
+    <w:lvl w:ilvl="5" w:tplc="0409001B" w:tentative="1">
+      <w:start w:val="1"/>
+      <w:numFmt w:val="lowerRoman"/>
+      <w:lvlText w:val="%6."/>
+      <w:lvlJc w:val="right"/>
+      <w:pPr>
+        <w:ind w:left="4320" w:hanging="180"/>
+      </w:pPr>
+    </w:lvl>
+    <w:lvl w:ilvl="6" w:tplc="0409000F" w:tentative="1">
+      <w:start w:val="1"/>
+      <w:numFmt w:val="decimal"/>
+      <w:lvlText w:val="%7."/>
+      <w:lvlJc w:val="left"/>
+      <w:pPr>
+        <w:ind w:left="5040" w:hanging="360"/>
+      </w:pPr>
+    </w:lvl>
+    <w:lvl w:ilvl="7" w:tplc="04090019" w:tentative="1">
+      <w:start w:val="1"/>
+      <w:numFmt w:val="lowerLetter"/>
+      <w:lvlText w:val="%8."/>
+      <w:lvlJc w:val="left"/>
+      <w:pPr>
+        <w:ind w:left="5760" w:hanging="360"/>
+      </w:pPr>
+    </w:lvl>
+    <w:lvl w:ilvl="8" w:tplc="0409001B" w:tentative="1">
+      <w:start w:val="1"/>
+      <w:numFmt w:val="lowerRoman"/>
+      <w:lvlText w:val="%9."/>
+      <w:lvlJc w:val="right"/>
+      <w:pPr>
+        <w:ind w:left="6480" w:hanging="180"/>
+      </w:pPr>
+    </w:lvl>
+  </w:abstractNum>
+  <w:abstractNum w:abstractNumId="5" w15:restartNumberingAfterBreak="0">
     <w:nsid w:val="41F34D96"/>
     <w:multiLevelType w:val="hybridMultilevel"/>
     <w:tmpl w:val="9A5887B4"/>
@@ -4500,7 +4970,7 @@
       </w:pPr>
     </w:lvl>
   </w:abstractNum>
-  <w:abstractNum w:abstractNumId="5" w15:restartNumberingAfterBreak="0">
+  <w:abstractNum w:abstractNumId="6" w15:restartNumberingAfterBreak="0">
     <w:nsid w:val="471D7084"/>
     <w:multiLevelType w:val="hybridMultilevel"/>
     <w:tmpl w:val="3E1404E0"/>
@@ -4589,7 +5059,185 @@
       </w:pPr>
     </w:lvl>
   </w:abstractNum>
-  <w:abstractNum w:abstractNumId="6" w15:restartNumberingAfterBreak="0">
+  <w:abstractNum w:abstractNumId="7" w15:restartNumberingAfterBreak="0">
+    <w:nsid w:val="49A57042"/>
+    <w:multiLevelType w:val="hybridMultilevel"/>
+    <w:tmpl w:val="3E1404E0"/>
+    <w:lvl w:ilvl="0" w:tplc="FFFFFFFF">
+      <w:start w:val="1"/>
+      <w:numFmt w:val="decimal"/>
+      <w:lvlText w:val="%1."/>
+      <w:lvlJc w:val="left"/>
+      <w:pPr>
+        <w:ind w:left="720" w:hanging="360"/>
+      </w:pPr>
+      <w:rPr>
+        <w:rFonts w:hint="default"/>
+      </w:rPr>
+    </w:lvl>
+    <w:lvl w:ilvl="1" w:tplc="FFFFFFFF" w:tentative="1">
+      <w:start w:val="1"/>
+      <w:numFmt w:val="lowerLetter"/>
+      <w:lvlText w:val="%2."/>
+      <w:lvlJc w:val="left"/>
+      <w:pPr>
+        <w:ind w:left="1440" w:hanging="360"/>
+      </w:pPr>
+    </w:lvl>
+    <w:lvl w:ilvl="2" w:tplc="FFFFFFFF" w:tentative="1">
+      <w:start w:val="1"/>
+      <w:numFmt w:val="lowerRoman"/>
+      <w:lvlText w:val="%3."/>
+      <w:lvlJc w:val="right"/>
+      <w:pPr>
+        <w:ind w:left="2160" w:hanging="180"/>
+      </w:pPr>
+    </w:lvl>
+    <w:lvl w:ilvl="3" w:tplc="FFFFFFFF" w:tentative="1">
+      <w:start w:val="1"/>
+      <w:numFmt w:val="decimal"/>
+      <w:lvlText w:val="%4."/>
+      <w:lvlJc w:val="left"/>
+      <w:pPr>
+        <w:ind w:left="2880" w:hanging="360"/>
+      </w:pPr>
+    </w:lvl>
+    <w:lvl w:ilvl="4" w:tplc="FFFFFFFF" w:tentative="1">
+      <w:start w:val="1"/>
+      <w:numFmt w:val="lowerLetter"/>
+      <w:lvlText w:val="%5."/>
+      <w:lvlJc w:val="left"/>
+      <w:pPr>
+        <w:ind w:left="3600" w:hanging="360"/>
+      </w:pPr>
+    </w:lvl>
+    <w:lvl w:ilvl="5" w:tplc="FFFFFFFF" w:tentative="1">
+      <w:start w:val="1"/>
+      <w:numFmt w:val="lowerRoman"/>
+      <w:lvlText w:val="%6."/>
+      <w:lvlJc w:val="right"/>
+      <w:pPr>
+        <w:ind w:left="4320" w:hanging="180"/>
+      </w:pPr>
+    </w:lvl>
+    <w:lvl w:ilvl="6" w:tplc="FFFFFFFF" w:tentative="1">
+      <w:start w:val="1"/>
+      <w:numFmt w:val="decimal"/>
+      <w:lvlText w:val="%7."/>
+      <w:lvlJc w:val="left"/>
+      <w:pPr>
+        <w:ind w:left="5040" w:hanging="360"/>
+      </w:pPr>
+    </w:lvl>
+    <w:lvl w:ilvl="7" w:tplc="FFFFFFFF" w:tentative="1">
+      <w:start w:val="1"/>
+      <w:numFmt w:val="lowerLetter"/>
+      <w:lvlText w:val="%8."/>
+      <w:lvlJc w:val="left"/>
+      <w:pPr>
+        <w:ind w:left="5760" w:hanging="360"/>
+      </w:pPr>
+    </w:lvl>
+    <w:lvl w:ilvl="8" w:tplc="FFFFFFFF" w:tentative="1">
+      <w:start w:val="1"/>
+      <w:numFmt w:val="lowerRoman"/>
+      <w:lvlText w:val="%9."/>
+      <w:lvlJc w:val="right"/>
+      <w:pPr>
+        <w:ind w:left="6480" w:hanging="180"/>
+      </w:pPr>
+    </w:lvl>
+  </w:abstractNum>
+  <w:abstractNum w:abstractNumId="8" w15:restartNumberingAfterBreak="0">
+    <w:nsid w:val="503E1A08"/>
+    <w:multiLevelType w:val="hybridMultilevel"/>
+    <w:tmpl w:val="FDF2D596"/>
+    <w:lvl w:ilvl="0" w:tplc="0409000F">
+      <w:start w:val="1"/>
+      <w:numFmt w:val="decimal"/>
+      <w:lvlText w:val="%1."/>
+      <w:lvlJc w:val="left"/>
+      <w:pPr>
+        <w:ind w:left="720" w:hanging="360"/>
+      </w:pPr>
+      <w:rPr>
+        <w:rFonts w:hint="default"/>
+      </w:rPr>
+    </w:lvl>
+    <w:lvl w:ilvl="1" w:tplc="04090019" w:tentative="1">
+      <w:start w:val="1"/>
+      <w:numFmt w:val="lowerLetter"/>
+      <w:lvlText w:val="%2."/>
+      <w:lvlJc w:val="left"/>
+      <w:pPr>
+        <w:ind w:left="1440" w:hanging="360"/>
+      </w:pPr>
+    </w:lvl>
+    <w:lvl w:ilvl="2" w:tplc="0409001B" w:tentative="1">
+      <w:start w:val="1"/>
+      <w:numFmt w:val="lowerRoman"/>
+      <w:lvlText w:val="%3."/>
+      <w:lvlJc w:val="right"/>
+      <w:pPr>
+        <w:ind w:left="2160" w:hanging="180"/>
+      </w:pPr>
+    </w:lvl>
+    <w:lvl w:ilvl="3" w:tplc="0409000F" w:tentative="1">
+      <w:start w:val="1"/>
+      <w:numFmt w:val="decimal"/>
+      <w:lvlText w:val="%4."/>
+      <w:lvlJc w:val="left"/>
+      <w:pPr>
+        <w:ind w:left="2880" w:hanging="360"/>
+      </w:pPr>
+    </w:lvl>
+    <w:lvl w:ilvl="4" w:tplc="04090019" w:tentative="1">
+      <w:start w:val="1"/>
+      <w:numFmt w:val="lowerLetter"/>
+      <w:lvlText w:val="%5."/>
+      <w:lvlJc w:val="left"/>
+      <w:pPr>
+        <w:ind w:left="3600" w:hanging="360"/>
+      </w:pPr>
+    </w:lvl>
+    <w:lvl w:ilvl="5" w:tplc="0409001B" w:tentative="1">
+      <w:start w:val="1"/>
+      <w:numFmt w:val="lowerRoman"/>
+      <w:lvlText w:val="%6."/>
+      <w:lvlJc w:val="right"/>
+      <w:pPr>
+        <w:ind w:left="4320" w:hanging="180"/>
+      </w:pPr>
+    </w:lvl>
+    <w:lvl w:ilvl="6" w:tplc="0409000F" w:tentative="1">
+      <w:start w:val="1"/>
+      <w:numFmt w:val="decimal"/>
+      <w:lvlText w:val="%7."/>
+      <w:lvlJc w:val="left"/>
+      <w:pPr>
+        <w:ind w:left="5040" w:hanging="360"/>
+      </w:pPr>
+    </w:lvl>
+    <w:lvl w:ilvl="7" w:tplc="04090019" w:tentative="1">
+      <w:start w:val="1"/>
+      <w:numFmt w:val="lowerLetter"/>
+      <w:lvlText w:val="%8."/>
+      <w:lvlJc w:val="left"/>
+      <w:pPr>
+        <w:ind w:left="5760" w:hanging="360"/>
+      </w:pPr>
+    </w:lvl>
+    <w:lvl w:ilvl="8" w:tplc="0409001B" w:tentative="1">
+      <w:start w:val="1"/>
+      <w:numFmt w:val="lowerRoman"/>
+      <w:lvlText w:val="%9."/>
+      <w:lvlJc w:val="right"/>
+      <w:pPr>
+        <w:ind w:left="6480" w:hanging="180"/>
+      </w:pPr>
+    </w:lvl>
+  </w:abstractNum>
+  <w:abstractNum w:abstractNumId="9" w15:restartNumberingAfterBreak="0">
     <w:nsid w:val="72D22A4E"/>
     <w:multiLevelType w:val="hybridMultilevel"/>
     <w:tmpl w:val="CF9E7E32"/>
@@ -4679,10 +5327,10 @@
     </w:lvl>
   </w:abstractNum>
   <w:num w:numId="1" w16cid:durableId="1975939241">
-    <w:abstractNumId w:val="4"/>
+    <w:abstractNumId w:val="5"/>
   </w:num>
   <w:num w:numId="2" w16cid:durableId="2063751596">
-    <w:abstractNumId w:val="6"/>
+    <w:abstractNumId w:val="9"/>
   </w:num>
   <w:num w:numId="3" w16cid:durableId="472022214">
     <w:abstractNumId w:val="0"/>
@@ -4694,10 +5342,19 @@
     <w:abstractNumId w:val="1"/>
   </w:num>
   <w:num w:numId="6" w16cid:durableId="1035037871">
-    <w:abstractNumId w:val="5"/>
+    <w:abstractNumId w:val="6"/>
   </w:num>
   <w:num w:numId="7" w16cid:durableId="182090401">
     <w:abstractNumId w:val="3"/>
+  </w:num>
+  <w:num w:numId="8" w16cid:durableId="1921406037">
+    <w:abstractNumId w:val="7"/>
+  </w:num>
+  <w:num w:numId="9" w16cid:durableId="423114907">
+    <w:abstractNumId w:val="4"/>
+  </w:num>
+  <w:num w:numId="10" w16cid:durableId="435640165">
+    <w:abstractNumId w:val="8"/>
   </w:num>
 </w:numbering>
 </file>

</xml_diff>

<commit_message>
- Version 1.3.1. - Documentation updated. - Added support for administer in Cloud Confluence space permission. - Improved Cloud Confluence space processing, to not retrive space IDs we don't need.
</commit_message>
<xml_diff>
--- a/doc/Confluence Space Permission.docx
+++ b/doc/Confluence Space Permission.docx
@@ -483,6 +483,9 @@
         <w:br/>
       </w:r>
       <w:r>
+        <w:rPr>
+          <w:noProof/>
+        </w:rPr>
         <w:drawing>
           <wp:inline distT="0" distB="0" distL="0" distR="0" wp14:anchorId="3F2230FF" wp14:editId="1DBE88DF">
             <wp:extent cx="5397777" cy="495325"/>
@@ -2010,6 +2013,11 @@
               <w:t>createpage - Create or update page</w:t>
             </w:r>
           </w:p>
+          <w:p>
+            <w:r>
+              <w:t>administer - Administer space</w:t>
+            </w:r>
+          </w:p>
         </w:tc>
       </w:tr>
       <w:tr>
@@ -2474,6 +2482,7 @@
           </w:p>
           <w:p>
             <w:r>
+              <w:lastRenderedPageBreak/>
               <w:t>--password</w:t>
             </w:r>
           </w:p>
@@ -2484,6 +2493,7 @@
           </w:tcPr>
           <w:p>
             <w:r>
+              <w:lastRenderedPageBreak/>
               <w:t>No</w:t>
             </w:r>
           </w:p>
@@ -2499,6 +2509,7 @@
           </w:p>
           <w:p>
             <w:r>
+              <w:lastRenderedPageBreak/>
               <w:t>You will be prompted to input API token if omitted.</w:t>
             </w:r>
           </w:p>
@@ -2847,10 +2858,7 @@
         <w:t xml:space="preserve">Confluence </w:t>
       </w:r>
       <w:r>
-        <w:t>Content</w:t>
-      </w:r>
-      <w:r>
-        <w:t xml:space="preserve"> </w:t>
+        <w:t xml:space="preserve">Content </w:t>
       </w:r>
       <w:r>
         <w:t>Restriction</w:t>
@@ -3326,12 +3334,12 @@
           </w:p>
           <w:p>
             <w:r>
+              <w:lastRenderedPageBreak/>
               <w:t>copy</w:t>
             </w:r>
           </w:p>
           <w:p>
             <w:r>
-              <w:lastRenderedPageBreak/>
               <w:t>create</w:t>
             </w:r>
           </w:p>
@@ -4022,6 +4030,7 @@
           <w:sz w:val="20"/>
           <w:szCs w:val="20"/>
         </w:rPr>
+        <w:lastRenderedPageBreak/>
         <w:t>Space found: UTS</w:t>
       </w:r>
     </w:p>
@@ -4046,7 +4055,6 @@
           <w:sz w:val="20"/>
           <w:szCs w:val="20"/>
         </w:rPr>
-        <w:lastRenderedPageBreak/>
         <w:t>Removed Target: admin Permission: VIEWSPACE Space: HOME</w:t>
       </w:r>
     </w:p>

</xml_diff>

<commit_message>
- Version 1.3.2. - Documentation updated. - Content restriction will now check if the content is restricted to begin with. If not, then no add/remove action will be taken.
</commit_message>
<xml_diff>
--- a/doc/Confluence Space Permission.docx
+++ b/doc/Confluence Space Permission.docx
@@ -2865,6 +2865,125 @@
       </w:r>
     </w:p>
     <w:p>
+      <w:pPr>
+        <w:pStyle w:val="Heading3"/>
+      </w:pPr>
+      <w:r>
+        <w:t>Incomplete Implementation</w:t>
+      </w:r>
+    </w:p>
+    <w:p>
+      <w:pPr>
+        <w:pStyle w:val="ListParagraph"/>
+        <w:numPr>
+          <w:ilvl w:val="0"/>
+          <w:numId w:val="11"/>
+        </w:numPr>
+      </w:pPr>
+      <w:r>
+        <w:t>Anonymous and known (space owner) users are not supported.</w:t>
+      </w:r>
+    </w:p>
+    <w:p>
+      <w:pPr>
+        <w:pStyle w:val="ListParagraph"/>
+        <w:numPr>
+          <w:ilvl w:val="0"/>
+          <w:numId w:val="11"/>
+        </w:numPr>
+      </w:pPr>
+      <w:r>
+        <w:t>Content restriction in Confluence web UI</w:t>
+      </w:r>
+      <w:r>
+        <w:t xml:space="preserve"> only uses </w:t>
+      </w:r>
+      <w:r>
+        <w:t xml:space="preserve">read and update permissions. </w:t>
+      </w:r>
+      <w:r>
+        <w:t>The others seem to be not used.</w:t>
+      </w:r>
+    </w:p>
+    <w:p>
+      <w:pPr>
+        <w:pStyle w:val="ListParagraph"/>
+        <w:numPr>
+          <w:ilvl w:val="0"/>
+          <w:numId w:val="11"/>
+        </w:numPr>
+      </w:pPr>
+      <w:r>
+        <w:t>Content restriction in Confluence web UI has three states:</w:t>
+      </w:r>
+    </w:p>
+    <w:p>
+      <w:pPr>
+        <w:pStyle w:val="ListParagraph"/>
+        <w:numPr>
+          <w:ilvl w:val="1"/>
+          <w:numId w:val="11"/>
+        </w:numPr>
+      </w:pPr>
+      <w:r>
+        <w:t xml:space="preserve">Everyone can view and edit. </w:t>
+      </w:r>
+      <w:r>
+        <w:t xml:space="preserve">Read and update permissions are associated with 0 users and groups. </w:t>
+      </w:r>
+    </w:p>
+    <w:p>
+      <w:pPr>
+        <w:pStyle w:val="ListParagraph"/>
+        <w:numPr>
+          <w:ilvl w:val="1"/>
+          <w:numId w:val="11"/>
+        </w:numPr>
+      </w:pPr>
+      <w:r>
+        <w:t xml:space="preserve">Everyone can view and only some can edit. </w:t>
+      </w:r>
+      <w:r>
+        <w:t>Read permission is associated with 0 users. Update permission is associated with users</w:t>
+      </w:r>
+      <w:r>
+        <w:t>, with space owner as known</w:t>
+      </w:r>
+      <w:r>
+        <w:t>.</w:t>
+      </w:r>
+    </w:p>
+    <w:p>
+      <w:pPr>
+        <w:pStyle w:val="ListParagraph"/>
+        <w:numPr>
+          <w:ilvl w:val="1"/>
+          <w:numId w:val="11"/>
+        </w:numPr>
+      </w:pPr>
+      <w:r>
+        <w:t xml:space="preserve">Only specific users can view and edit. </w:t>
+      </w:r>
+      <w:r>
+        <w:t xml:space="preserve">Read and update permissions are associated with users. Space owner is listed as known in both. </w:t>
+      </w:r>
+    </w:p>
+    <w:p>
+      <w:pPr>
+        <w:pStyle w:val="ListParagraph"/>
+        <w:numPr>
+          <w:ilvl w:val="0"/>
+          <w:numId w:val="11"/>
+        </w:numPr>
+      </w:pPr>
+      <w:r>
+        <w:t>For case</w:t>
+      </w:r>
+      <w:r>
+        <w:t xml:space="preserve"> A, the program will not perform any update and treat the actions as successful. </w:t>
+      </w:r>
+    </w:p>
+    <w:p>
       <w:r>
         <w:t xml:space="preserve">Execute the following command: </w:t>
       </w:r>
@@ -3138,6 +3257,7 @@
           </w:tcPr>
           <w:p>
             <w:r>
+              <w:lastRenderedPageBreak/>
               <w:t>-w</w:t>
             </w:r>
           </w:p>
@@ -3334,7 +3454,6 @@
           </w:p>
           <w:p>
             <w:r>
-              <w:lastRenderedPageBreak/>
               <w:t>copy</w:t>
             </w:r>
           </w:p>
@@ -3397,7 +3516,6 @@
           </w:tcPr>
           <w:p>
             <w:r>
-              <w:lastRenderedPageBreak/>
               <w:t>-au</w:t>
             </w:r>
           </w:p>
@@ -3791,6 +3909,7 @@
           <w:sz w:val="20"/>
           <w:szCs w:val="20"/>
         </w:rPr>
+        <w:lastRenderedPageBreak/>
         <w:t>Added Target: confluence-users Permission: EDITSPACE Space: HOME</w:t>
       </w:r>
     </w:p>
@@ -4030,7 +4149,6 @@
           <w:sz w:val="20"/>
           <w:szCs w:val="20"/>
         </w:rPr>
-        <w:lastRenderedPageBreak/>
         <w:t>Space found: UTS</w:t>
       </w:r>
     </w:p>
@@ -5246,6 +5364,95 @@
     </w:lvl>
   </w:abstractNum>
   <w:abstractNum w:abstractNumId="9" w15:restartNumberingAfterBreak="0">
+    <w:nsid w:val="6A1D2019"/>
+    <w:multiLevelType w:val="hybridMultilevel"/>
+    <w:tmpl w:val="7634284C"/>
+    <w:lvl w:ilvl="0" w:tplc="0409000F">
+      <w:start w:val="1"/>
+      <w:numFmt w:val="decimal"/>
+      <w:lvlText w:val="%1."/>
+      <w:lvlJc w:val="left"/>
+      <w:pPr>
+        <w:ind w:left="720" w:hanging="360"/>
+      </w:pPr>
+      <w:rPr>
+        <w:rFonts w:hint="default"/>
+      </w:rPr>
+    </w:lvl>
+    <w:lvl w:ilvl="1" w:tplc="04090019">
+      <w:start w:val="1"/>
+      <w:numFmt w:val="lowerLetter"/>
+      <w:lvlText w:val="%2."/>
+      <w:lvlJc w:val="left"/>
+      <w:pPr>
+        <w:ind w:left="1440" w:hanging="360"/>
+      </w:pPr>
+    </w:lvl>
+    <w:lvl w:ilvl="2" w:tplc="0409001B" w:tentative="1">
+      <w:start w:val="1"/>
+      <w:numFmt w:val="lowerRoman"/>
+      <w:lvlText w:val="%3."/>
+      <w:lvlJc w:val="right"/>
+      <w:pPr>
+        <w:ind w:left="2160" w:hanging="180"/>
+      </w:pPr>
+    </w:lvl>
+    <w:lvl w:ilvl="3" w:tplc="0409000F" w:tentative="1">
+      <w:start w:val="1"/>
+      <w:numFmt w:val="decimal"/>
+      <w:lvlText w:val="%4."/>
+      <w:lvlJc w:val="left"/>
+      <w:pPr>
+        <w:ind w:left="2880" w:hanging="360"/>
+      </w:pPr>
+    </w:lvl>
+    <w:lvl w:ilvl="4" w:tplc="04090019" w:tentative="1">
+      <w:start w:val="1"/>
+      <w:numFmt w:val="lowerLetter"/>
+      <w:lvlText w:val="%5."/>
+      <w:lvlJc w:val="left"/>
+      <w:pPr>
+        <w:ind w:left="3600" w:hanging="360"/>
+      </w:pPr>
+    </w:lvl>
+    <w:lvl w:ilvl="5" w:tplc="0409001B" w:tentative="1">
+      <w:start w:val="1"/>
+      <w:numFmt w:val="lowerRoman"/>
+      <w:lvlText w:val="%6."/>
+      <w:lvlJc w:val="right"/>
+      <w:pPr>
+        <w:ind w:left="4320" w:hanging="180"/>
+      </w:pPr>
+    </w:lvl>
+    <w:lvl w:ilvl="6" w:tplc="0409000F" w:tentative="1">
+      <w:start w:val="1"/>
+      <w:numFmt w:val="decimal"/>
+      <w:lvlText w:val="%7."/>
+      <w:lvlJc w:val="left"/>
+      <w:pPr>
+        <w:ind w:left="5040" w:hanging="360"/>
+      </w:pPr>
+    </w:lvl>
+    <w:lvl w:ilvl="7" w:tplc="04090019" w:tentative="1">
+      <w:start w:val="1"/>
+      <w:numFmt w:val="lowerLetter"/>
+      <w:lvlText w:val="%8."/>
+      <w:lvlJc w:val="left"/>
+      <w:pPr>
+        <w:ind w:left="5760" w:hanging="360"/>
+      </w:pPr>
+    </w:lvl>
+    <w:lvl w:ilvl="8" w:tplc="0409001B" w:tentative="1">
+      <w:start w:val="1"/>
+      <w:numFmt w:val="lowerRoman"/>
+      <w:lvlText w:val="%9."/>
+      <w:lvlJc w:val="right"/>
+      <w:pPr>
+        <w:ind w:left="6480" w:hanging="180"/>
+      </w:pPr>
+    </w:lvl>
+  </w:abstractNum>
+  <w:abstractNum w:abstractNumId="10" w15:restartNumberingAfterBreak="0">
     <w:nsid w:val="72D22A4E"/>
     <w:multiLevelType w:val="hybridMultilevel"/>
     <w:tmpl w:val="CF9E7E32"/>
@@ -5338,7 +5545,7 @@
     <w:abstractNumId w:val="5"/>
   </w:num>
   <w:num w:numId="2" w16cid:durableId="2063751596">
-    <w:abstractNumId w:val="9"/>
+    <w:abstractNumId w:val="10"/>
   </w:num>
   <w:num w:numId="3" w16cid:durableId="472022214">
     <w:abstractNumId w:val="0"/>
@@ -5363,6 +5570,9 @@
   </w:num>
   <w:num w:numId="10" w16cid:durableId="435640165">
     <w:abstractNumId w:val="8"/>
+  </w:num>
+  <w:num w:numId="11" w16cid:durableId="1477185311">
+    <w:abstractNumId w:val="9"/>
   </w:num>
 </w:numbering>
 </file>
@@ -5952,6 +6162,15 @@
       <w:shd w:val="clear" w:color="auto" w:fill="E1DFDD"/>
     </w:rPr>
   </w:style>
+  <w:style w:type="paragraph" w:styleId="NoSpacing">
+    <w:name w:val="No Spacing"/>
+    <w:uiPriority w:val="1"/>
+    <w:qFormat/>
+    <w:rsid w:val="00E51F2B"/>
+    <w:pPr>
+      <w:spacing w:after="0" w:line="240" w:lineRule="auto"/>
+    </w:pPr>
+  </w:style>
 </w:styles>
 </file>
 

</xml_diff>

<commit_message>
- Version 1.4.0. - Documentation updated. - Added support for restrict_content" Cloud space permission. - Added support for modifying DC content restriction. - Added REST API rate limiter.
</commit_message>
<xml_diff>
--- a/doc/Confluence Space Permission.docx
+++ b/doc/Confluence Space Permission.docx
@@ -316,7 +316,6 @@
         </w:numPr>
       </w:pPr>
       <w:r>
-        <w:lastRenderedPageBreak/>
         <w:t xml:space="preserve">Copy the API token value. Atlassian will never show you the value after this screen is closed. </w:t>
       </w:r>
       <w:r>
@@ -586,7 +585,6 @@
         </w:numPr>
       </w:pPr>
       <w:r>
-        <w:lastRenderedPageBreak/>
         <w:t xml:space="preserve">Click on a target user. You can find the account ID in the last segment of the URL: </w:t>
       </w:r>
       <w:r>
@@ -759,7 +757,6 @@
         </w:numPr>
       </w:pPr>
       <w:r>
-        <w:lastRenderedPageBreak/>
         <w:t>Click “Users” in the left panel. Locate the target user and copy its username in “Username” column.</w:t>
       </w:r>
       <w:r>
@@ -863,10 +860,114 @@
     </w:p>
     <w:p>
       <w:pPr>
+        <w:pStyle w:val="Heading3"/>
+      </w:pPr>
+      <w:r>
+        <w:t>Retrieve Data Center/Server Confluence Page ID</w:t>
+      </w:r>
+    </w:p>
+    <w:p>
+      <w:pPr>
+        <w:pStyle w:val="ListParagraph"/>
+        <w:numPr>
+          <w:ilvl w:val="0"/>
+          <w:numId w:val="12"/>
+        </w:numPr>
+      </w:pPr>
+      <w:r>
+        <w:t xml:space="preserve">Login Confluence site. </w:t>
+      </w:r>
+    </w:p>
+    <w:p>
+      <w:pPr>
+        <w:pStyle w:val="ListParagraph"/>
+        <w:numPr>
+          <w:ilvl w:val="0"/>
+          <w:numId w:val="12"/>
+        </w:numPr>
+      </w:pPr>
+      <w:r>
+        <w:t>Open required page.</w:t>
+      </w:r>
+    </w:p>
+    <w:p>
+      <w:pPr>
+        <w:pStyle w:val="ListParagraph"/>
+        <w:numPr>
+          <w:ilvl w:val="0"/>
+          <w:numId w:val="12"/>
+        </w:numPr>
+      </w:pPr>
+      <w:r>
+        <w:t xml:space="preserve">Click 3-dots in upper right corner, click “Page information”. </w:t>
+      </w:r>
+    </w:p>
+    <w:p>
+      <w:pPr>
+        <w:pStyle w:val="ListParagraph"/>
+        <w:numPr>
+          <w:ilvl w:val="0"/>
+          <w:numId w:val="12"/>
+        </w:numPr>
+      </w:pPr>
+      <w:r>
+        <w:t xml:space="preserve">The page’s page ID is in the </w:t>
+      </w:r>
+      <w:r>
+        <w:t>value of pageId query parameter</w:t>
+      </w:r>
+      <w:r>
+        <w:t>.</w:t>
+      </w:r>
+      <w:r>
+        <w:br/>
+      </w:r>
+      <w:r>
+        <w:rPr>
+          <w:noProof/>
+        </w:rPr>
+        <w:drawing>
+          <wp:inline distT="0" distB="0" distL="0" distR="0" wp14:anchorId="48F79E7A" wp14:editId="5E8781F0">
+            <wp:extent cx="3911801" cy="381020"/>
+            <wp:effectExtent l="0" t="0" r="0" b="0"/>
+            <wp:docPr id="1996044615" name="Picture 1"/>
+            <wp:cNvGraphicFramePr>
+              <a:graphicFrameLocks xmlns:a="http://schemas.openxmlformats.org/drawingml/2006/main" noChangeAspect="1"/>
+            </wp:cNvGraphicFramePr>
+            <a:graphic xmlns:a="http://schemas.openxmlformats.org/drawingml/2006/main">
+              <a:graphicData uri="http://schemas.openxmlformats.org/drawingml/2006/picture">
+                <pic:pic xmlns:pic="http://schemas.openxmlformats.org/drawingml/2006/picture">
+                  <pic:nvPicPr>
+                    <pic:cNvPr id="1996044615" name=""/>
+                    <pic:cNvPicPr/>
+                  </pic:nvPicPr>
+                  <pic:blipFill>
+                    <a:blip r:embed="rId15"/>
+                    <a:stretch>
+                      <a:fillRect/>
+                    </a:stretch>
+                  </pic:blipFill>
+                  <pic:spPr>
+                    <a:xfrm>
+                      <a:off x="0" y="0"/>
+                      <a:ext cx="3911801" cy="381020"/>
+                    </a:xfrm>
+                    <a:prstGeom prst="rect">
+                      <a:avLst/>
+                    </a:prstGeom>
+                  </pic:spPr>
+                </pic:pic>
+              </a:graphicData>
+            </a:graphic>
+          </wp:inline>
+        </w:drawing>
+      </w:r>
+    </w:p>
+    <w:p>
+      <w:pPr>
         <w:pStyle w:val="Heading2"/>
       </w:pPr>
       <w:r>
-        <w:lastRenderedPageBreak/>
         <w:t>Data Center/Server</w:t>
       </w:r>
       <w:r>
@@ -1568,16 +1669,153 @@
         <w:pStyle w:val="Heading2"/>
       </w:pPr>
       <w:r>
-        <w:t>Cloud</w:t>
+        <w:t>Data Center/Server Confluence Content Restriction</w:t>
+      </w:r>
+    </w:p>
+    <w:p>
+      <w:pPr>
+        <w:pStyle w:val="Heading3"/>
+      </w:pPr>
+      <w:r>
+        <w:t>Note</w:t>
+      </w:r>
+    </w:p>
+    <w:p>
+      <w:pPr>
+        <w:pStyle w:val="ListParagraph"/>
+        <w:numPr>
+          <w:ilvl w:val="0"/>
+          <w:numId w:val="11"/>
+        </w:numPr>
+      </w:pPr>
+      <w:r>
+        <w:t>This is implemented with an experimental API provided by Atlassian.</w:t>
+      </w:r>
+    </w:p>
+    <w:p>
+      <w:pPr>
+        <w:pStyle w:val="ListParagraph"/>
+        <w:numPr>
+          <w:ilvl w:val="0"/>
+          <w:numId w:val="11"/>
+        </w:numPr>
+      </w:pPr>
+      <w:r>
+        <w:t xml:space="preserve">If the page is not restricted, no add/remove actions will be performed. </w:t>
+      </w:r>
+    </w:p>
+    <w:p>
+      <w:pPr>
+        <w:pStyle w:val="ListParagraph"/>
+        <w:numPr>
+          <w:ilvl w:val="0"/>
+          <w:numId w:val="11"/>
+        </w:numPr>
+      </w:pPr>
+      <w:r>
+        <w:t xml:space="preserve">When adding </w:t>
+      </w:r>
+      <w:r>
+        <w:t>restriction</w:t>
+      </w:r>
+      <w:r>
+        <w:t xml:space="preserve">s, </w:t>
+      </w:r>
+      <w:r>
+        <w:t xml:space="preserve">you </w:t>
+      </w:r>
+      <w:r>
+        <w:t xml:space="preserve">should </w:t>
+      </w:r>
+      <w:r>
+        <w:t>include the administrator user used.</w:t>
       </w:r>
       <w:r>
         <w:t xml:space="preserve"> </w:t>
       </w:r>
-      <w:r>
-        <w:t xml:space="preserve">Confluence </w:t>
-      </w:r>
-      <w:r>
-        <w:t>Space Permission</w:t>
+    </w:p>
+    <w:p>
+      <w:pPr>
+        <w:pStyle w:val="ListParagraph"/>
+        <w:numPr>
+          <w:ilvl w:val="1"/>
+          <w:numId w:val="11"/>
+        </w:numPr>
+      </w:pPr>
+      <w:r>
+        <w:t xml:space="preserve">The restriction update is not performed as an addition or removal, but overwrites. </w:t>
+      </w:r>
+    </w:p>
+    <w:p>
+      <w:pPr>
+        <w:pStyle w:val="ListParagraph"/>
+        <w:numPr>
+          <w:ilvl w:val="1"/>
+          <w:numId w:val="11"/>
+        </w:numPr>
+      </w:pPr>
+      <w:r>
+        <w:t>This program will retrieve the original restrictions and modify it.</w:t>
+      </w:r>
+    </w:p>
+    <w:p>
+      <w:pPr>
+        <w:pStyle w:val="ListParagraph"/>
+        <w:numPr>
+          <w:ilvl w:val="1"/>
+          <w:numId w:val="11"/>
+        </w:numPr>
+      </w:pPr>
+      <w:r>
+        <w:t>But if the original restriction</w:t>
+      </w:r>
+      <w:r>
+        <w:t xml:space="preserve"> is </w:t>
+      </w:r>
+      <w:r>
+        <w:t>empty</w:t>
+      </w:r>
+      <w:r>
+        <w:t xml:space="preserve">, </w:t>
+      </w:r>
+      <w:r>
+        <w:t>it will be overwritten by the users specified in the parameters. If those parameters do not include the administrator user, the API will return error</w:t>
+      </w:r>
+      <w:r>
+        <w:t xml:space="preserve"> as it does not allow </w:t>
+      </w:r>
+      <w:r>
+        <w:t xml:space="preserve">a user </w:t>
+      </w:r>
+      <w:r>
+        <w:t>to remove his own access</w:t>
+      </w:r>
+      <w:r>
+        <w:t xml:space="preserve">. </w:t>
+      </w:r>
+    </w:p>
+    <w:p>
+      <w:pPr>
+        <w:pStyle w:val="ListParagraph"/>
+        <w:numPr>
+          <w:ilvl w:val="0"/>
+          <w:numId w:val="11"/>
+        </w:numPr>
+      </w:pPr>
+      <w:r>
+        <w:t>This command uses username instead of email.</w:t>
+      </w:r>
+    </w:p>
+    <w:p>
+      <w:pPr>
+        <w:pStyle w:val="ListParagraph"/>
+        <w:numPr>
+          <w:ilvl w:val="0"/>
+          <w:numId w:val="11"/>
+        </w:numPr>
+      </w:pPr>
+      <w:r>
+        <w:t>This command uses group name instead of group ID.</w:t>
       </w:r>
     </w:p>
     <w:p>
@@ -1587,17 +1825,13 @@
     </w:p>
     <w:p>
       <w:r>
-        <w:lastRenderedPageBreak/>
         <w:t>java -jar ConfluenceCloudPermission.jar -</w:t>
       </w:r>
       <w:r>
-        <w:t>c</w:t>
-      </w:r>
-      <w:r>
-        <w:t>c</w:t>
-      </w:r>
-      <w:r>
-        <w:t xml:space="preserve"> [-s Scheme] -h &lt;Confluence hostname&gt; -u &lt;Admin user name&gt; [-w Password] -k &lt;Space key&gt; -p &lt;Permission&gt; [-au AddUser] [-ru RemoveUser] [-ag AddGroup] [-rg RemoveGroup]</w:t>
+        <w:t>d</w:t>
+      </w:r>
+      <w:r>
+        <w:t>o [-s Scheme] -h &lt;Confluence hostname&gt; -u &lt;Admin user name&gt; [-w Password] -k &lt;Space key&gt; -t &lt;Content ID&gt; -p &lt;Permission&gt; [-au AddUser] [-ru RemoveUser] [-ag AddGroup] [-rg RemoveGroup]</w:t>
       </w:r>
     </w:p>
     <w:tbl>
@@ -1683,10 +1917,7 @@
               <w:t>-</w:t>
             </w:r>
             <w:r>
-              <w:t>c</w:t>
-            </w:r>
-            <w:r>
-              <w:t>c</w:t>
+              <w:t>co</w:t>
             </w:r>
           </w:p>
         </w:tc>
@@ -1706,13 +1937,10 @@
           </w:tcPr>
           <w:p>
             <w:r>
-              <w:t xml:space="preserve">Cloud </w:t>
-            </w:r>
-            <w:r>
-              <w:t xml:space="preserve">Confluence </w:t>
-            </w:r>
-            <w:r>
-              <w:t>mode.</w:t>
+              <w:t xml:space="preserve">Data Center/Server </w:t>
+            </w:r>
+            <w:r>
+              <w:t>Confluence Content Restriction mode.</w:t>
             </w:r>
           </w:p>
         </w:tc>
@@ -1790,7 +2018,10 @@
           </w:tcPr>
           <w:p>
             <w:r>
-              <w:t>Cloud host.</w:t>
+              <w:t>Data Center/Server</w:t>
+            </w:r>
+            <w:r>
+              <w:t xml:space="preserve"> host.</w:t>
             </w:r>
           </w:p>
           <w:p>
@@ -1798,7 +2029,7 @@
               <w:t xml:space="preserve">e.g. </w:t>
             </w:r>
             <w:r>
-              <w:t>consoleconnect-sandbox-824.atlassian.net</w:t>
+              <w:t>localhost:8090</w:t>
             </w:r>
           </w:p>
         </w:tc>
@@ -1835,10 +2066,10 @@
           </w:tcPr>
           <w:p>
             <w:r>
-              <w:t>Administrator user</w:t>
-            </w:r>
-            <w:r>
-              <w:t xml:space="preserve"> email</w:t>
+              <w:t xml:space="preserve">Administrator user </w:t>
+            </w:r>
+            <w:r>
+              <w:t>name</w:t>
             </w:r>
             <w:r>
               <w:t>.</w:t>
@@ -1846,10 +2077,7 @@
           </w:p>
           <w:p>
             <w:r>
-              <w:t xml:space="preserve">e.g. </w:t>
-            </w:r>
-            <w:r>
-              <w:t>admin@company.com</w:t>
+              <w:t>e.g. admin</w:t>
             </w:r>
           </w:p>
         </w:tc>
@@ -1886,7 +2114,7 @@
           </w:tcPr>
           <w:p>
             <w:r>
-              <w:t>API token</w:t>
+              <w:t>Password</w:t>
             </w:r>
             <w:r>
               <w:t xml:space="preserve"> for administrator user.</w:t>
@@ -1894,16 +2122,10 @@
           </w:p>
           <w:p>
             <w:r>
-              <w:t xml:space="preserve">You will be prompted </w:t>
-            </w:r>
-            <w:r>
-              <w:t>to input</w:t>
-            </w:r>
-            <w:r>
-              <w:t xml:space="preserve"> </w:t>
-            </w:r>
-            <w:r>
-              <w:t xml:space="preserve">API token </w:t>
+              <w:t xml:space="preserve">You will be prompted to input </w:t>
+            </w:r>
+            <w:r>
+              <w:t xml:space="preserve">password </w:t>
             </w:r>
             <w:r>
               <w:t>if omitted.</w:t>
@@ -1965,12 +2187,12 @@
           </w:tcPr>
           <w:p>
             <w:r>
-              <w:t>-p</w:t>
-            </w:r>
-          </w:p>
-          <w:p>
-            <w:r>
-              <w:t>--permission</w:t>
+              <w:t>-t</w:t>
+            </w:r>
+          </w:p>
+          <w:p>
+            <w:r>
+              <w:t>--contentid</w:t>
             </w:r>
           </w:p>
         </w:tc>
@@ -1990,32 +2212,17 @@
           </w:tcPr>
           <w:p>
             <w:r>
-              <w:t xml:space="preserve">Permission to add/remove. </w:t>
-            </w:r>
-          </w:p>
-          <w:p>
-            <w:r>
-              <w:t>You can specify multiple permissions delimited by space.</w:t>
-            </w:r>
-          </w:p>
-          <w:p>
-            <w:r>
-              <w:t xml:space="preserve">The following permissions are supported: </w:t>
-            </w:r>
-          </w:p>
-          <w:p>
-            <w:r>
-              <w:t>readspace - Read space</w:t>
-            </w:r>
-          </w:p>
-          <w:p>
-            <w:r>
-              <w:t>createpage - Create or update page</w:t>
-            </w:r>
-          </w:p>
-          <w:p>
-            <w:r>
-              <w:t>administer - Administer space</w:t>
+              <w:t>Page ID.</w:t>
+            </w:r>
+          </w:p>
+          <w:p>
+            <w:r>
+              <w:t>You can specify multiple pages delimited by space.</w:t>
+            </w:r>
+          </w:p>
+          <w:p>
+            <w:r>
+              <w:t>Specify % to modify all pages accessible by administrator user within the specified spaces.</w:t>
             </w:r>
           </w:p>
         </w:tc>
@@ -2027,12 +2234,12 @@
           </w:tcPr>
           <w:p>
             <w:r>
-              <w:t>-au</w:t>
-            </w:r>
-          </w:p>
-          <w:p>
-            <w:r>
-              <w:t>--adduser</w:t>
+              <w:t>-p</w:t>
+            </w:r>
+          </w:p>
+          <w:p>
+            <w:r>
+              <w:t>--permission</w:t>
             </w:r>
           </w:p>
         </w:tc>
@@ -2042,7 +2249,7 @@
           </w:tcPr>
           <w:p>
             <w:r>
-              <w:t>No</w:t>
+              <w:t>Yes</w:t>
             </w:r>
           </w:p>
         </w:tc>
@@ -2052,12 +2259,27 @@
           </w:tcPr>
           <w:p>
             <w:r>
-              <w:t xml:space="preserve">Add user. </w:t>
-            </w:r>
-          </w:p>
-          <w:p>
-            <w:r>
-              <w:t>You can specify multiple users delimited by space.</w:t>
+              <w:t xml:space="preserve">Permission to add/remove. </w:t>
+            </w:r>
+          </w:p>
+          <w:p>
+            <w:r>
+              <w:t>You can specify multiple permissions delimited by space.</w:t>
+            </w:r>
+          </w:p>
+          <w:p>
+            <w:r>
+              <w:t xml:space="preserve">The following permissions are supported: </w:t>
+            </w:r>
+          </w:p>
+          <w:p>
+            <w:r>
+              <w:t>read</w:t>
+            </w:r>
+          </w:p>
+          <w:p>
+            <w:r>
+              <w:t>update</w:t>
             </w:r>
           </w:p>
         </w:tc>
@@ -2069,12 +2291,12 @@
           </w:tcPr>
           <w:p>
             <w:r>
-              <w:t>-ru</w:t>
-            </w:r>
-          </w:p>
-          <w:p>
-            <w:r>
-              <w:t>--removeuser</w:t>
+              <w:t>-au</w:t>
+            </w:r>
+          </w:p>
+          <w:p>
+            <w:r>
+              <w:t>--adduser</w:t>
             </w:r>
           </w:p>
         </w:tc>
@@ -2094,12 +2316,12 @@
           </w:tcPr>
           <w:p>
             <w:r>
-              <w:t>Add group.</w:t>
-            </w:r>
-          </w:p>
-          <w:p>
-            <w:r>
-              <w:t>You can specify multiple groups delimited by space.</w:t>
+              <w:t xml:space="preserve">Add user. </w:t>
+            </w:r>
+          </w:p>
+          <w:p>
+            <w:r>
+              <w:t>You can specify multiple users delimited by space.</w:t>
             </w:r>
           </w:p>
         </w:tc>
@@ -2111,12 +2333,12 @@
           </w:tcPr>
           <w:p>
             <w:r>
-              <w:t>-ag</w:t>
-            </w:r>
-          </w:p>
-          <w:p>
-            <w:r>
-              <w:t>--addgroup</w:t>
+              <w:t>-ru</w:t>
+            </w:r>
+          </w:p>
+          <w:p>
+            <w:r>
+              <w:t>--removeuser</w:t>
             </w:r>
           </w:p>
         </w:tc>
@@ -2136,12 +2358,12 @@
           </w:tcPr>
           <w:p>
             <w:r>
-              <w:t xml:space="preserve">Remove user. </w:t>
-            </w:r>
-          </w:p>
-          <w:p>
-            <w:r>
-              <w:t>You can specify multiple users delimited by space.</w:t>
+              <w:t>Add group.</w:t>
+            </w:r>
+          </w:p>
+          <w:p>
+            <w:r>
+              <w:t>You can specify multiple groups delimited by space.</w:t>
             </w:r>
           </w:p>
         </w:tc>
@@ -2153,6 +2375,48 @@
           </w:tcPr>
           <w:p>
             <w:r>
+              <w:t>-ag</w:t>
+            </w:r>
+          </w:p>
+          <w:p>
+            <w:r>
+              <w:t>--addgroup</w:t>
+            </w:r>
+          </w:p>
+        </w:tc>
+        <w:tc>
+          <w:tcPr>
+            <w:tcW w:w="1043" w:type="dxa"/>
+          </w:tcPr>
+          <w:p>
+            <w:r>
+              <w:t>No</w:t>
+            </w:r>
+          </w:p>
+        </w:tc>
+        <w:tc>
+          <w:tcPr>
+            <w:tcW w:w="6237" w:type="dxa"/>
+          </w:tcPr>
+          <w:p>
+            <w:r>
+              <w:t xml:space="preserve">Remove user. </w:t>
+            </w:r>
+          </w:p>
+          <w:p>
+            <w:r>
+              <w:t>You can specify multiple users delimited by space.</w:t>
+            </w:r>
+          </w:p>
+        </w:tc>
+      </w:tr>
+      <w:tr>
+        <w:tc>
+          <w:tcPr>
+            <w:tcW w:w="1980" w:type="dxa"/>
+          </w:tcPr>
+          <w:p>
+            <w:r>
               <w:t>-rg</w:t>
             </w:r>
           </w:p>
@@ -2194,13 +2458,16 @@
         <w:pStyle w:val="Heading2"/>
       </w:pPr>
       <w:r>
-        <w:t xml:space="preserve">Cloud </w:t>
-      </w:r>
-      <w:r>
-        <w:t xml:space="preserve">Jira </w:t>
-      </w:r>
-      <w:r>
-        <w:t>Project Permission</w:t>
+        <w:t>Cloud</w:t>
+      </w:r>
+      <w:r>
+        <w:t xml:space="preserve"> </w:t>
+      </w:r>
+      <w:r>
+        <w:t xml:space="preserve">Confluence </w:t>
+      </w:r>
+      <w:r>
+        <w:t>Space Permission</w:t>
       </w:r>
     </w:p>
     <w:p>
@@ -2210,19 +2477,16 @@
     </w:p>
     <w:p>
       <w:r>
-        <w:t>java -jar ConfluenceCloudPermission.jar -c</w:t>
-      </w:r>
-      <w:r>
-        <w:t>j</w:t>
-      </w:r>
-      <w:r>
-        <w:t xml:space="preserve"> [-s Scheme] -h &lt;Confluence hostname&gt; -u &lt;Admin user name&gt; [-w Password] -k &lt;</w:t>
-      </w:r>
-      <w:r>
-        <w:t>Project</w:t>
-      </w:r>
-      <w:r>
-        <w:t xml:space="preserve"> key&gt; -p &lt;Permission&gt; [-au AddUser] [-ru RemoveUser] [-ag AddGroup] [-rg RemoveGroup]</w:t>
+        <w:t>java -jar ConfluenceCloudPermission.jar -</w:t>
+      </w:r>
+      <w:r>
+        <w:t>c</w:t>
+      </w:r>
+      <w:r>
+        <w:t>c</w:t>
+      </w:r>
+      <w:r>
+        <w:t xml:space="preserve"> [-s Scheme] -h &lt;Confluence hostname&gt; -u &lt;Admin user name&gt; [-w Password] -k &lt;Space key&gt; -p &lt;Permission&gt; [-au AddUser] [-ru RemoveUser] [-ag AddGroup] [-rg RemoveGroup]</w:t>
       </w:r>
     </w:p>
     <w:tbl>
@@ -2311,7 +2575,7 @@
               <w:t>c</w:t>
             </w:r>
             <w:r>
-              <w:t>j</w:t>
+              <w:t>c</w:t>
             </w:r>
           </w:p>
         </w:tc>
@@ -2334,7 +2598,7 @@
               <w:t xml:space="preserve">Cloud </w:t>
             </w:r>
             <w:r>
-              <w:t xml:space="preserve">Jira </w:t>
+              <w:t xml:space="preserve">Confluence </w:t>
             </w:r>
             <w:r>
               <w:t>mode.</w:t>
@@ -2460,12 +2724,21 @@
           </w:tcPr>
           <w:p>
             <w:r>
-              <w:t>Administrator user email.</w:t>
-            </w:r>
-          </w:p>
-          <w:p>
-            <w:r>
-              <w:t>e.g. admin@company.com</w:t>
+              <w:t>Administrator user</w:t>
+            </w:r>
+            <w:r>
+              <w:t xml:space="preserve"> email</w:t>
+            </w:r>
+            <w:r>
+              <w:t>.</w:t>
+            </w:r>
+          </w:p>
+          <w:p>
+            <w:r>
+              <w:t xml:space="preserve">e.g. </w:t>
+            </w:r>
+            <w:r>
+              <w:t>admin@company.com</w:t>
             </w:r>
           </w:p>
         </w:tc>
@@ -2482,7 +2755,6 @@
           </w:p>
           <w:p>
             <w:r>
-              <w:lastRenderedPageBreak/>
               <w:t>--password</w:t>
             </w:r>
           </w:p>
@@ -2493,7 +2765,6 @@
           </w:tcPr>
           <w:p>
             <w:r>
-              <w:lastRenderedPageBreak/>
               <w:t>No</w:t>
             </w:r>
           </w:p>
@@ -2504,13 +2775,27 @@
           </w:tcPr>
           <w:p>
             <w:r>
-              <w:t>API token for administrator user.</w:t>
-            </w:r>
-          </w:p>
-          <w:p>
-            <w:r>
-              <w:lastRenderedPageBreak/>
-              <w:t>You will be prompted to input API token if omitted.</w:t>
+              <w:t>API token</w:t>
+            </w:r>
+            <w:r>
+              <w:t xml:space="preserve"> for administrator user.</w:t>
+            </w:r>
+          </w:p>
+          <w:p>
+            <w:r>
+              <w:t xml:space="preserve">You will be prompted </w:t>
+            </w:r>
+            <w:r>
+              <w:t>to input</w:t>
+            </w:r>
+            <w:r>
+              <w:t xml:space="preserve"> </w:t>
+            </w:r>
+            <w:r>
+              <w:t xml:space="preserve">API token </w:t>
+            </w:r>
+            <w:r>
+              <w:t>if omitted.</w:t>
             </w:r>
           </w:p>
         </w:tc>
@@ -2522,19 +2807,12 @@
           </w:tcPr>
           <w:p>
             <w:r>
-              <w:lastRenderedPageBreak/>
               <w:t>-k</w:t>
             </w:r>
           </w:p>
           <w:p>
             <w:r>
-              <w:t>--</w:t>
-            </w:r>
-            <w:r>
-              <w:t>project</w:t>
-            </w:r>
-            <w:r>
-              <w:t>key</w:t>
+              <w:t>--spacekey</w:t>
             </w:r>
           </w:p>
         </w:tc>
@@ -2554,32 +2832,17 @@
           </w:tcPr>
           <w:p>
             <w:r>
-              <w:t>Project</w:t>
-            </w:r>
-            <w:r>
-              <w:t xml:space="preserve"> key.</w:t>
-            </w:r>
-          </w:p>
-          <w:p>
-            <w:r>
-              <w:t xml:space="preserve">You can specify multiple </w:t>
-            </w:r>
-            <w:r>
-              <w:t>project</w:t>
-            </w:r>
-            <w:r>
-              <w:t xml:space="preserve"> keys delimited by space.</w:t>
-            </w:r>
-          </w:p>
-          <w:p>
-            <w:r>
-              <w:t xml:space="preserve">Specify % to modify all </w:t>
-            </w:r>
-            <w:r>
-              <w:t xml:space="preserve">projects </w:t>
-            </w:r>
-            <w:r>
-              <w:t>accessible by administrator user.</w:t>
+              <w:t>Space key.</w:t>
+            </w:r>
+          </w:p>
+          <w:p>
+            <w:r>
+              <w:t>You can specify multiple space keys delimited by space.</w:t>
+            </w:r>
+          </w:p>
+          <w:p>
+            <w:r>
+              <w:t>Specify % to modify all spaces accessible by administrator user.</w:t>
             </w:r>
           </w:p>
         </w:tc>
@@ -2616,64 +2879,32 @@
           </w:tcPr>
           <w:p>
             <w:r>
-              <w:t>Project role</w:t>
-            </w:r>
-            <w:r>
-              <w:t xml:space="preserve"> to add/remove</w:t>
-            </w:r>
-            <w:r>
-              <w:t xml:space="preserve"> user/group </w:t>
-            </w:r>
-            <w:r>
-              <w:t>to/</w:t>
-            </w:r>
-            <w:r>
-              <w:t>from</w:t>
-            </w:r>
-            <w:r>
-              <w:t xml:space="preserve">. </w:t>
-            </w:r>
-          </w:p>
-          <w:p>
-            <w:r>
-              <w:t xml:space="preserve">You can specify multiple </w:t>
-            </w:r>
-            <w:r>
-              <w:t>roles</w:t>
-            </w:r>
-            <w:r>
-              <w:t xml:space="preserve"> delimited by space.</w:t>
-            </w:r>
-          </w:p>
-          <w:p>
-            <w:r>
-              <w:t xml:space="preserve">The following </w:t>
-            </w:r>
-            <w:r>
-              <w:t>roles</w:t>
-            </w:r>
-            <w:r>
-              <w:t xml:space="preserve"> are supported: </w:t>
-            </w:r>
-          </w:p>
-          <w:p>
-            <w:r>
-              <w:t>ADMINISTRATORS</w:t>
-            </w:r>
-          </w:p>
-          <w:p>
-            <w:r>
-              <w:t>ADMINISTRATOR</w:t>
-            </w:r>
-          </w:p>
-          <w:p>
-            <w:r>
-              <w:t>MEMBER</w:t>
-            </w:r>
-          </w:p>
-          <w:p>
-            <w:r>
-              <w:t>VIEWER</w:t>
+              <w:t xml:space="preserve">Permission to add/remove. </w:t>
+            </w:r>
+          </w:p>
+          <w:p>
+            <w:r>
+              <w:t>You can specify multiple permissions delimited by space.</w:t>
+            </w:r>
+          </w:p>
+          <w:p>
+            <w:r>
+              <w:t xml:space="preserve">The following permissions are supported: </w:t>
+            </w:r>
+          </w:p>
+          <w:p>
+            <w:r>
+              <w:t>readspace - Read space</w:t>
+            </w:r>
+          </w:p>
+          <w:p>
+            <w:r>
+              <w:t>createpage - Create or update page</w:t>
+            </w:r>
+          </w:p>
+          <w:p>
+            <w:r>
+              <w:t>administer - Administer space</w:t>
             </w:r>
           </w:p>
         </w:tc>
@@ -2855,132 +3086,10 @@
         <w:t xml:space="preserve">Cloud </w:t>
       </w:r>
       <w:r>
-        <w:t xml:space="preserve">Confluence </w:t>
-      </w:r>
-      <w:r>
-        <w:t xml:space="preserve">Content </w:t>
-      </w:r>
-      <w:r>
-        <w:t>Restriction</w:t>
-      </w:r>
-    </w:p>
-    <w:p>
-      <w:pPr>
-        <w:pStyle w:val="Heading3"/>
-      </w:pPr>
-      <w:r>
-        <w:t>Incomplete Implementation</w:t>
-      </w:r>
-    </w:p>
-    <w:p>
-      <w:pPr>
-        <w:pStyle w:val="ListParagraph"/>
-        <w:numPr>
-          <w:ilvl w:val="0"/>
-          <w:numId w:val="11"/>
-        </w:numPr>
-      </w:pPr>
-      <w:r>
-        <w:t>Anonymous and known (space owner) users are not supported.</w:t>
-      </w:r>
-    </w:p>
-    <w:p>
-      <w:pPr>
-        <w:pStyle w:val="ListParagraph"/>
-        <w:numPr>
-          <w:ilvl w:val="0"/>
-          <w:numId w:val="11"/>
-        </w:numPr>
-      </w:pPr>
-      <w:r>
-        <w:t>Content restriction in Confluence web UI</w:t>
-      </w:r>
-      <w:r>
-        <w:t xml:space="preserve"> only uses </w:t>
-      </w:r>
-      <w:r>
-        <w:t xml:space="preserve">read and update permissions. </w:t>
-      </w:r>
-      <w:r>
-        <w:t>The others seem to be not used.</w:t>
-      </w:r>
-    </w:p>
-    <w:p>
-      <w:pPr>
-        <w:pStyle w:val="ListParagraph"/>
-        <w:numPr>
-          <w:ilvl w:val="0"/>
-          <w:numId w:val="11"/>
-        </w:numPr>
-      </w:pPr>
-      <w:r>
-        <w:t>Content restriction in Confluence web UI has three states:</w:t>
-      </w:r>
-    </w:p>
-    <w:p>
-      <w:pPr>
-        <w:pStyle w:val="ListParagraph"/>
-        <w:numPr>
-          <w:ilvl w:val="1"/>
-          <w:numId w:val="11"/>
-        </w:numPr>
-      </w:pPr>
-      <w:r>
-        <w:t xml:space="preserve">Everyone can view and edit. </w:t>
-      </w:r>
-      <w:r>
-        <w:t xml:space="preserve">Read and update permissions are associated with 0 users and groups. </w:t>
-      </w:r>
-    </w:p>
-    <w:p>
-      <w:pPr>
-        <w:pStyle w:val="ListParagraph"/>
-        <w:numPr>
-          <w:ilvl w:val="1"/>
-          <w:numId w:val="11"/>
-        </w:numPr>
-      </w:pPr>
-      <w:r>
-        <w:t xml:space="preserve">Everyone can view and only some can edit. </w:t>
-      </w:r>
-      <w:r>
-        <w:t>Read permission is associated with 0 users. Update permission is associated with users</w:t>
-      </w:r>
-      <w:r>
-        <w:t>, with space owner as known</w:t>
-      </w:r>
-      <w:r>
-        <w:t>.</w:t>
-      </w:r>
-    </w:p>
-    <w:p>
-      <w:pPr>
-        <w:pStyle w:val="ListParagraph"/>
-        <w:numPr>
-          <w:ilvl w:val="1"/>
-          <w:numId w:val="11"/>
-        </w:numPr>
-      </w:pPr>
-      <w:r>
-        <w:t xml:space="preserve">Only specific users can view and edit. </w:t>
-      </w:r>
-      <w:r>
-        <w:t xml:space="preserve">Read and update permissions are associated with users. Space owner is listed as known in both. </w:t>
-      </w:r>
-    </w:p>
-    <w:p>
-      <w:pPr>
-        <w:pStyle w:val="ListParagraph"/>
-        <w:numPr>
-          <w:ilvl w:val="0"/>
-          <w:numId w:val="11"/>
-        </w:numPr>
-      </w:pPr>
-      <w:r>
-        <w:t>For case</w:t>
-      </w:r>
-      <w:r>
-        <w:t xml:space="preserve"> A, the program will not perform any update and treat the actions as successful. </w:t>
+        <w:t xml:space="preserve">Jira </w:t>
+      </w:r>
+      <w:r>
+        <w:t>Project Permission</w:t>
       </w:r>
     </w:p>
     <w:p>
@@ -2993,16 +3102,16 @@
         <w:t>java -jar ConfluenceCloudPermission.jar -c</w:t>
       </w:r>
       <w:r>
-        <w:t>o</w:t>
-      </w:r>
-      <w:r>
-        <w:t xml:space="preserve"> [-s Scheme] -h &lt;Confluence hostname&gt; -u &lt;Admin user name&gt; [-w Password] -k &lt;Space key&gt; </w:t>
-      </w:r>
-      <w:r>
-        <w:t xml:space="preserve">-t &lt;Content ID&gt; </w:t>
-      </w:r>
-      <w:r>
-        <w:t>-p &lt;Permission&gt; [-au AddUser] [-ru RemoveUser] [-ag AddGroup] [-rg RemoveGroup]</w:t>
+        <w:t>j</w:t>
+      </w:r>
+      <w:r>
+        <w:t xml:space="preserve"> [-s Scheme] -h &lt;Confluence hostname&gt; -u &lt;Admin user name&gt; [-w Password] -k &lt;</w:t>
+      </w:r>
+      <w:r>
+        <w:t>Project</w:t>
+      </w:r>
+      <w:r>
+        <w:t xml:space="preserve"> key&gt; -p &lt;Permission&gt; [-au AddUser] [-ru RemoveUser] [-ag AddGroup] [-rg RemoveGroup]</w:t>
       </w:r>
     </w:p>
     <w:tbl>
@@ -3091,7 +3200,7 @@
               <w:t>c</w:t>
             </w:r>
             <w:r>
-              <w:t>o</w:t>
+              <w:t>j</w:t>
             </w:r>
           </w:p>
         </w:tc>
@@ -3111,10 +3220,10 @@
           </w:tcPr>
           <w:p>
             <w:r>
-              <w:t xml:space="preserve">Cloud Confluence </w:t>
-            </w:r>
-            <w:r>
-              <w:t xml:space="preserve">Content Restriction </w:t>
+              <w:t xml:space="preserve">Cloud </w:t>
+            </w:r>
+            <w:r>
+              <w:t xml:space="preserve">Jira </w:t>
             </w:r>
             <w:r>
               <w:t>mode.</w:t>
@@ -3257,7 +3366,779 @@
           </w:tcPr>
           <w:p>
             <w:r>
-              <w:lastRenderedPageBreak/>
+              <w:t>-w</w:t>
+            </w:r>
+          </w:p>
+          <w:p>
+            <w:r>
+              <w:t>--password</w:t>
+            </w:r>
+          </w:p>
+        </w:tc>
+        <w:tc>
+          <w:tcPr>
+            <w:tcW w:w="1043" w:type="dxa"/>
+          </w:tcPr>
+          <w:p>
+            <w:r>
+              <w:t>No</w:t>
+            </w:r>
+          </w:p>
+        </w:tc>
+        <w:tc>
+          <w:tcPr>
+            <w:tcW w:w="6237" w:type="dxa"/>
+          </w:tcPr>
+          <w:p>
+            <w:r>
+              <w:t>API token for administrator user.</w:t>
+            </w:r>
+          </w:p>
+          <w:p>
+            <w:r>
+              <w:t>You will be prompted to input API token if omitted.</w:t>
+            </w:r>
+          </w:p>
+        </w:tc>
+      </w:tr>
+      <w:tr>
+        <w:tc>
+          <w:tcPr>
+            <w:tcW w:w="1980" w:type="dxa"/>
+          </w:tcPr>
+          <w:p>
+            <w:r>
+              <w:t>-k</w:t>
+            </w:r>
+          </w:p>
+          <w:p>
+            <w:r>
+              <w:t>--</w:t>
+            </w:r>
+            <w:r>
+              <w:t>project</w:t>
+            </w:r>
+            <w:r>
+              <w:t>key</w:t>
+            </w:r>
+          </w:p>
+        </w:tc>
+        <w:tc>
+          <w:tcPr>
+            <w:tcW w:w="1043" w:type="dxa"/>
+          </w:tcPr>
+          <w:p>
+            <w:r>
+              <w:t>Yes</w:t>
+            </w:r>
+          </w:p>
+        </w:tc>
+        <w:tc>
+          <w:tcPr>
+            <w:tcW w:w="6237" w:type="dxa"/>
+          </w:tcPr>
+          <w:p>
+            <w:r>
+              <w:t>Project</w:t>
+            </w:r>
+            <w:r>
+              <w:t xml:space="preserve"> key.</w:t>
+            </w:r>
+          </w:p>
+          <w:p>
+            <w:r>
+              <w:t xml:space="preserve">You can specify multiple </w:t>
+            </w:r>
+            <w:r>
+              <w:t>project</w:t>
+            </w:r>
+            <w:r>
+              <w:t xml:space="preserve"> keys delimited by space.</w:t>
+            </w:r>
+          </w:p>
+          <w:p>
+            <w:r>
+              <w:t xml:space="preserve">Specify % to modify all </w:t>
+            </w:r>
+            <w:r>
+              <w:t xml:space="preserve">projects </w:t>
+            </w:r>
+            <w:r>
+              <w:t>accessible by administrator user.</w:t>
+            </w:r>
+          </w:p>
+        </w:tc>
+      </w:tr>
+      <w:tr>
+        <w:tc>
+          <w:tcPr>
+            <w:tcW w:w="1980" w:type="dxa"/>
+          </w:tcPr>
+          <w:p>
+            <w:r>
+              <w:t>-p</w:t>
+            </w:r>
+          </w:p>
+          <w:p>
+            <w:r>
+              <w:t>--permission</w:t>
+            </w:r>
+          </w:p>
+        </w:tc>
+        <w:tc>
+          <w:tcPr>
+            <w:tcW w:w="1043" w:type="dxa"/>
+          </w:tcPr>
+          <w:p>
+            <w:r>
+              <w:t>Yes</w:t>
+            </w:r>
+          </w:p>
+        </w:tc>
+        <w:tc>
+          <w:tcPr>
+            <w:tcW w:w="6237" w:type="dxa"/>
+          </w:tcPr>
+          <w:p>
+            <w:r>
+              <w:t>Project role</w:t>
+            </w:r>
+            <w:r>
+              <w:t xml:space="preserve"> to add/remove</w:t>
+            </w:r>
+            <w:r>
+              <w:t xml:space="preserve"> user/group </w:t>
+            </w:r>
+            <w:r>
+              <w:t>to/</w:t>
+            </w:r>
+            <w:r>
+              <w:t>from</w:t>
+            </w:r>
+            <w:r>
+              <w:t xml:space="preserve">. </w:t>
+            </w:r>
+          </w:p>
+          <w:p>
+            <w:r>
+              <w:t xml:space="preserve">You can specify multiple </w:t>
+            </w:r>
+            <w:r>
+              <w:t>roles</w:t>
+            </w:r>
+            <w:r>
+              <w:t xml:space="preserve"> delimited by space.</w:t>
+            </w:r>
+          </w:p>
+          <w:p>
+            <w:r>
+              <w:t xml:space="preserve">The following </w:t>
+            </w:r>
+            <w:r>
+              <w:t>roles</w:t>
+            </w:r>
+            <w:r>
+              <w:t xml:space="preserve"> are supported: </w:t>
+            </w:r>
+          </w:p>
+          <w:p>
+            <w:r>
+              <w:t>ADMINISTRATORS</w:t>
+            </w:r>
+          </w:p>
+          <w:p>
+            <w:r>
+              <w:t>ADMINISTRATOR</w:t>
+            </w:r>
+          </w:p>
+          <w:p>
+            <w:r>
+              <w:t>MEMBER</w:t>
+            </w:r>
+          </w:p>
+          <w:p>
+            <w:r>
+              <w:t>VIEWER</w:t>
+            </w:r>
+          </w:p>
+        </w:tc>
+      </w:tr>
+      <w:tr>
+        <w:tc>
+          <w:tcPr>
+            <w:tcW w:w="1980" w:type="dxa"/>
+          </w:tcPr>
+          <w:p>
+            <w:r>
+              <w:t>-au</w:t>
+            </w:r>
+          </w:p>
+          <w:p>
+            <w:r>
+              <w:t>--adduser</w:t>
+            </w:r>
+          </w:p>
+        </w:tc>
+        <w:tc>
+          <w:tcPr>
+            <w:tcW w:w="1043" w:type="dxa"/>
+          </w:tcPr>
+          <w:p>
+            <w:r>
+              <w:t>No</w:t>
+            </w:r>
+          </w:p>
+        </w:tc>
+        <w:tc>
+          <w:tcPr>
+            <w:tcW w:w="6237" w:type="dxa"/>
+          </w:tcPr>
+          <w:p>
+            <w:r>
+              <w:t xml:space="preserve">Add user. </w:t>
+            </w:r>
+          </w:p>
+          <w:p>
+            <w:r>
+              <w:t>You can specify multiple users delimited by space.</w:t>
+            </w:r>
+          </w:p>
+        </w:tc>
+      </w:tr>
+      <w:tr>
+        <w:tc>
+          <w:tcPr>
+            <w:tcW w:w="1980" w:type="dxa"/>
+          </w:tcPr>
+          <w:p>
+            <w:r>
+              <w:t>-ru</w:t>
+            </w:r>
+          </w:p>
+          <w:p>
+            <w:r>
+              <w:t>--removeuser</w:t>
+            </w:r>
+          </w:p>
+        </w:tc>
+        <w:tc>
+          <w:tcPr>
+            <w:tcW w:w="1043" w:type="dxa"/>
+          </w:tcPr>
+          <w:p>
+            <w:r>
+              <w:t>No</w:t>
+            </w:r>
+          </w:p>
+        </w:tc>
+        <w:tc>
+          <w:tcPr>
+            <w:tcW w:w="6237" w:type="dxa"/>
+          </w:tcPr>
+          <w:p>
+            <w:r>
+              <w:t>Add group.</w:t>
+            </w:r>
+          </w:p>
+          <w:p>
+            <w:r>
+              <w:t>You can specify multiple groups delimited by space.</w:t>
+            </w:r>
+          </w:p>
+        </w:tc>
+      </w:tr>
+      <w:tr>
+        <w:tc>
+          <w:tcPr>
+            <w:tcW w:w="1980" w:type="dxa"/>
+          </w:tcPr>
+          <w:p>
+            <w:r>
+              <w:t>-ag</w:t>
+            </w:r>
+          </w:p>
+          <w:p>
+            <w:r>
+              <w:t>--addgroup</w:t>
+            </w:r>
+          </w:p>
+        </w:tc>
+        <w:tc>
+          <w:tcPr>
+            <w:tcW w:w="1043" w:type="dxa"/>
+          </w:tcPr>
+          <w:p>
+            <w:r>
+              <w:t>No</w:t>
+            </w:r>
+          </w:p>
+        </w:tc>
+        <w:tc>
+          <w:tcPr>
+            <w:tcW w:w="6237" w:type="dxa"/>
+          </w:tcPr>
+          <w:p>
+            <w:r>
+              <w:t xml:space="preserve">Remove user. </w:t>
+            </w:r>
+          </w:p>
+          <w:p>
+            <w:r>
+              <w:t>You can specify multiple users delimited by space.</w:t>
+            </w:r>
+          </w:p>
+        </w:tc>
+      </w:tr>
+      <w:tr>
+        <w:tc>
+          <w:tcPr>
+            <w:tcW w:w="1980" w:type="dxa"/>
+          </w:tcPr>
+          <w:p>
+            <w:r>
+              <w:t>-rg</w:t>
+            </w:r>
+          </w:p>
+          <w:p>
+            <w:r>
+              <w:t>--removegroup</w:t>
+            </w:r>
+          </w:p>
+        </w:tc>
+        <w:tc>
+          <w:tcPr>
+            <w:tcW w:w="1043" w:type="dxa"/>
+          </w:tcPr>
+          <w:p>
+            <w:r>
+              <w:t>No</w:t>
+            </w:r>
+          </w:p>
+        </w:tc>
+        <w:tc>
+          <w:tcPr>
+            <w:tcW w:w="6237" w:type="dxa"/>
+          </w:tcPr>
+          <w:p>
+            <w:r>
+              <w:t>Remove group.</w:t>
+            </w:r>
+          </w:p>
+          <w:p>
+            <w:r>
+              <w:t>You can specify multiple groups delimited by space.</w:t>
+            </w:r>
+          </w:p>
+        </w:tc>
+      </w:tr>
+    </w:tbl>
+    <w:p>
+      <w:pPr>
+        <w:pStyle w:val="Heading2"/>
+      </w:pPr>
+      <w:r>
+        <w:t xml:space="preserve">Cloud </w:t>
+      </w:r>
+      <w:r>
+        <w:t xml:space="preserve">Confluence </w:t>
+      </w:r>
+      <w:r>
+        <w:t xml:space="preserve">Content </w:t>
+      </w:r>
+      <w:r>
+        <w:t>Restriction</w:t>
+      </w:r>
+    </w:p>
+    <w:p>
+      <w:pPr>
+        <w:pStyle w:val="Heading3"/>
+      </w:pPr>
+      <w:r>
+        <w:t>Incomplete Implementation</w:t>
+      </w:r>
+    </w:p>
+    <w:p>
+      <w:pPr>
+        <w:pStyle w:val="ListParagraph"/>
+        <w:numPr>
+          <w:ilvl w:val="0"/>
+          <w:numId w:val="11"/>
+        </w:numPr>
+      </w:pPr>
+      <w:r>
+        <w:t>Anonymous and known (space owner) users are not supported.</w:t>
+      </w:r>
+    </w:p>
+    <w:p>
+      <w:pPr>
+        <w:pStyle w:val="ListParagraph"/>
+        <w:numPr>
+          <w:ilvl w:val="0"/>
+          <w:numId w:val="11"/>
+        </w:numPr>
+      </w:pPr>
+      <w:r>
+        <w:t xml:space="preserve">Content restriction in Confluence web UI only uses </w:t>
+      </w:r>
+      <w:r>
+        <w:t xml:space="preserve">read and update permissions. </w:t>
+      </w:r>
+      <w:r>
+        <w:t>The others seem to be not used.</w:t>
+      </w:r>
+    </w:p>
+    <w:p>
+      <w:pPr>
+        <w:pStyle w:val="ListParagraph"/>
+        <w:numPr>
+          <w:ilvl w:val="0"/>
+          <w:numId w:val="11"/>
+        </w:numPr>
+      </w:pPr>
+      <w:r>
+        <w:t>Content restriction in Confluence web UI has three states:</w:t>
+      </w:r>
+    </w:p>
+    <w:p>
+      <w:pPr>
+        <w:pStyle w:val="ListParagraph"/>
+        <w:numPr>
+          <w:ilvl w:val="1"/>
+          <w:numId w:val="11"/>
+        </w:numPr>
+      </w:pPr>
+      <w:r>
+        <w:t xml:space="preserve">Everyone can view and edit. </w:t>
+      </w:r>
+      <w:r>
+        <w:t xml:space="preserve">Read and update permissions are associated with 0 users and groups. </w:t>
+      </w:r>
+    </w:p>
+    <w:p>
+      <w:pPr>
+        <w:pStyle w:val="ListParagraph"/>
+        <w:numPr>
+          <w:ilvl w:val="1"/>
+          <w:numId w:val="11"/>
+        </w:numPr>
+      </w:pPr>
+      <w:r>
+        <w:t xml:space="preserve">Everyone can view and only some can edit. </w:t>
+      </w:r>
+      <w:r>
+        <w:t>Read permission is associated with 0 users. Update permission is associated with users</w:t>
+      </w:r>
+      <w:r>
+        <w:t>, with space owner as known</w:t>
+      </w:r>
+      <w:r>
+        <w:t>.</w:t>
+      </w:r>
+    </w:p>
+    <w:p>
+      <w:pPr>
+        <w:pStyle w:val="ListParagraph"/>
+        <w:numPr>
+          <w:ilvl w:val="1"/>
+          <w:numId w:val="11"/>
+        </w:numPr>
+      </w:pPr>
+      <w:r>
+        <w:t xml:space="preserve">Only specific users can view and edit. </w:t>
+      </w:r>
+      <w:r>
+        <w:t xml:space="preserve">Read and update permissions are associated with users. Space owner is listed as known in both. </w:t>
+      </w:r>
+    </w:p>
+    <w:p>
+      <w:pPr>
+        <w:pStyle w:val="ListParagraph"/>
+        <w:numPr>
+          <w:ilvl w:val="0"/>
+          <w:numId w:val="11"/>
+        </w:numPr>
+      </w:pPr>
+      <w:r>
+        <w:t>For case</w:t>
+      </w:r>
+      <w:r>
+        <w:t xml:space="preserve"> A, the program will not perform any update and treat the actions as successful. </w:t>
+      </w:r>
+    </w:p>
+    <w:p>
+      <w:r>
+        <w:t xml:space="preserve">Execute the following command: </w:t>
+      </w:r>
+    </w:p>
+    <w:p>
+      <w:r>
+        <w:t>java -jar ConfluenceCloudPermission.jar -c</w:t>
+      </w:r>
+      <w:r>
+        <w:t>o</w:t>
+      </w:r>
+      <w:r>
+        <w:t xml:space="preserve"> [-s Scheme] -h &lt;Confluence hostname&gt; -u &lt;Admin user name&gt; [-w Password] -k &lt;Space key&gt; </w:t>
+      </w:r>
+      <w:r>
+        <w:t xml:space="preserve">-t &lt;Content ID&gt; </w:t>
+      </w:r>
+      <w:r>
+        <w:t>-p &lt;Permission&gt; [-au AddUser] [-ru RemoveUser] [-ag AddGroup] [-rg RemoveGroup]</w:t>
+      </w:r>
+    </w:p>
+    <w:tbl>
+      <w:tblPr>
+        <w:tblStyle w:val="TableGrid"/>
+        <w:tblW w:w="0" w:type="auto"/>
+        <w:tblLook w:val="04A0" w:firstRow="1" w:lastRow="0" w:firstColumn="1" w:lastColumn="0" w:noHBand="0" w:noVBand="1"/>
+      </w:tblPr>
+      <w:tblGrid>
+        <w:gridCol w:w="1980"/>
+        <w:gridCol w:w="1043"/>
+        <w:gridCol w:w="6237"/>
+      </w:tblGrid>
+      <w:tr>
+        <w:tc>
+          <w:tcPr>
+            <w:tcW w:w="1980" w:type="dxa"/>
+          </w:tcPr>
+          <w:p>
+            <w:pPr>
+              <w:rPr>
+                <w:b/>
+                <w:bCs/>
+              </w:rPr>
+            </w:pPr>
+            <w:r>
+              <w:rPr>
+                <w:b/>
+                <w:bCs/>
+              </w:rPr>
+              <w:t>Argument</w:t>
+            </w:r>
+          </w:p>
+        </w:tc>
+        <w:tc>
+          <w:tcPr>
+            <w:tcW w:w="1043" w:type="dxa"/>
+          </w:tcPr>
+          <w:p>
+            <w:pPr>
+              <w:rPr>
+                <w:b/>
+                <w:bCs/>
+              </w:rPr>
+            </w:pPr>
+            <w:r>
+              <w:rPr>
+                <w:b/>
+                <w:bCs/>
+              </w:rPr>
+              <w:t>Required</w:t>
+            </w:r>
+          </w:p>
+        </w:tc>
+        <w:tc>
+          <w:tcPr>
+            <w:tcW w:w="6237" w:type="dxa"/>
+          </w:tcPr>
+          <w:p>
+            <w:pPr>
+              <w:rPr>
+                <w:b/>
+                <w:bCs/>
+              </w:rPr>
+            </w:pPr>
+            <w:r>
+              <w:rPr>
+                <w:b/>
+                <w:bCs/>
+              </w:rPr>
+              <w:t>Description</w:t>
+            </w:r>
+          </w:p>
+        </w:tc>
+      </w:tr>
+      <w:tr>
+        <w:tc>
+          <w:tcPr>
+            <w:tcW w:w="1980" w:type="dxa"/>
+          </w:tcPr>
+          <w:p>
+            <w:r>
+              <w:t>-</w:t>
+            </w:r>
+            <w:r>
+              <w:t>c</w:t>
+            </w:r>
+            <w:r>
+              <w:t>o</w:t>
+            </w:r>
+          </w:p>
+        </w:tc>
+        <w:tc>
+          <w:tcPr>
+            <w:tcW w:w="1043" w:type="dxa"/>
+          </w:tcPr>
+          <w:p>
+            <w:r>
+              <w:t>Yes</w:t>
+            </w:r>
+          </w:p>
+        </w:tc>
+        <w:tc>
+          <w:tcPr>
+            <w:tcW w:w="6237" w:type="dxa"/>
+          </w:tcPr>
+          <w:p>
+            <w:r>
+              <w:t xml:space="preserve">Cloud Confluence </w:t>
+            </w:r>
+            <w:r>
+              <w:t xml:space="preserve">Content Restriction </w:t>
+            </w:r>
+            <w:r>
+              <w:t>mode.</w:t>
+            </w:r>
+          </w:p>
+        </w:tc>
+      </w:tr>
+      <w:tr>
+        <w:tc>
+          <w:tcPr>
+            <w:tcW w:w="1980" w:type="dxa"/>
+          </w:tcPr>
+          <w:p>
+            <w:r>
+              <w:t>-s</w:t>
+            </w:r>
+            <w:r>
+              <w:br/>
+              <w:t>--scheme</w:t>
+            </w:r>
+          </w:p>
+        </w:tc>
+        <w:tc>
+          <w:tcPr>
+            <w:tcW w:w="1043" w:type="dxa"/>
+          </w:tcPr>
+          <w:p>
+            <w:r>
+              <w:t>No</w:t>
+            </w:r>
+          </w:p>
+        </w:tc>
+        <w:tc>
+          <w:tcPr>
+            <w:tcW w:w="6237" w:type="dxa"/>
+          </w:tcPr>
+          <w:p>
+            <w:r>
+              <w:t xml:space="preserve">Scheme to use. </w:t>
+            </w:r>
+          </w:p>
+          <w:p>
+            <w:r>
+              <w:t>Defaults to “https”.</w:t>
+            </w:r>
+          </w:p>
+        </w:tc>
+      </w:tr>
+      <w:tr>
+        <w:tc>
+          <w:tcPr>
+            <w:tcW w:w="1980" w:type="dxa"/>
+          </w:tcPr>
+          <w:p>
+            <w:r>
+              <w:t>-h</w:t>
+            </w:r>
+          </w:p>
+          <w:p>
+            <w:r>
+              <w:t>--host</w:t>
+            </w:r>
+          </w:p>
+        </w:tc>
+        <w:tc>
+          <w:tcPr>
+            <w:tcW w:w="1043" w:type="dxa"/>
+          </w:tcPr>
+          <w:p>
+            <w:r>
+              <w:t>Yes</w:t>
+            </w:r>
+          </w:p>
+        </w:tc>
+        <w:tc>
+          <w:tcPr>
+            <w:tcW w:w="6237" w:type="dxa"/>
+          </w:tcPr>
+          <w:p>
+            <w:r>
+              <w:t>Cloud host.</w:t>
+            </w:r>
+          </w:p>
+          <w:p>
+            <w:r>
+              <w:t xml:space="preserve">e.g. </w:t>
+            </w:r>
+            <w:r>
+              <w:t>consoleconnect-sandbox-824.atlassian.net</w:t>
+            </w:r>
+          </w:p>
+        </w:tc>
+      </w:tr>
+      <w:tr>
+        <w:tc>
+          <w:tcPr>
+            <w:tcW w:w="1980" w:type="dxa"/>
+          </w:tcPr>
+          <w:p>
+            <w:r>
+              <w:t>-u</w:t>
+            </w:r>
+          </w:p>
+          <w:p>
+            <w:r>
+              <w:t>--user</w:t>
+            </w:r>
+          </w:p>
+        </w:tc>
+        <w:tc>
+          <w:tcPr>
+            <w:tcW w:w="1043" w:type="dxa"/>
+          </w:tcPr>
+          <w:p>
+            <w:r>
+              <w:t>Yes</w:t>
+            </w:r>
+          </w:p>
+        </w:tc>
+        <w:tc>
+          <w:tcPr>
+            <w:tcW w:w="6237" w:type="dxa"/>
+          </w:tcPr>
+          <w:p>
+            <w:r>
+              <w:t>Administrator user email.</w:t>
+            </w:r>
+          </w:p>
+          <w:p>
+            <w:r>
+              <w:t>e.g. admin@company.com</w:t>
+            </w:r>
+          </w:p>
+        </w:tc>
+      </w:tr>
+      <w:tr>
+        <w:tc>
+          <w:tcPr>
+            <w:tcW w:w="1980" w:type="dxa"/>
+          </w:tcPr>
+          <w:p>
+            <w:r>
               <w:t>-w</w:t>
             </w:r>
           </w:p>
@@ -3909,7 +4790,6 @@
           <w:sz w:val="20"/>
           <w:szCs w:val="20"/>
         </w:rPr>
-        <w:lastRenderedPageBreak/>
         <w:t>Added Target: confluence-users Permission: EDITSPACE Space: HOME</w:t>
       </w:r>
     </w:p>
@@ -5453,6 +6333,95 @@
     </w:lvl>
   </w:abstractNum>
   <w:abstractNum w:abstractNumId="10" w15:restartNumberingAfterBreak="0">
+    <w:nsid w:val="71FE7C05"/>
+    <w:multiLevelType w:val="hybridMultilevel"/>
+    <w:tmpl w:val="FDF2D596"/>
+    <w:lvl w:ilvl="0" w:tplc="FFFFFFFF">
+      <w:start w:val="1"/>
+      <w:numFmt w:val="decimal"/>
+      <w:lvlText w:val="%1."/>
+      <w:lvlJc w:val="left"/>
+      <w:pPr>
+        <w:ind w:left="720" w:hanging="360"/>
+      </w:pPr>
+      <w:rPr>
+        <w:rFonts w:hint="default"/>
+      </w:rPr>
+    </w:lvl>
+    <w:lvl w:ilvl="1" w:tplc="FFFFFFFF" w:tentative="1">
+      <w:start w:val="1"/>
+      <w:numFmt w:val="lowerLetter"/>
+      <w:lvlText w:val="%2."/>
+      <w:lvlJc w:val="left"/>
+      <w:pPr>
+        <w:ind w:left="1440" w:hanging="360"/>
+      </w:pPr>
+    </w:lvl>
+    <w:lvl w:ilvl="2" w:tplc="FFFFFFFF" w:tentative="1">
+      <w:start w:val="1"/>
+      <w:numFmt w:val="lowerRoman"/>
+      <w:lvlText w:val="%3."/>
+      <w:lvlJc w:val="right"/>
+      <w:pPr>
+        <w:ind w:left="2160" w:hanging="180"/>
+      </w:pPr>
+    </w:lvl>
+    <w:lvl w:ilvl="3" w:tplc="FFFFFFFF" w:tentative="1">
+      <w:start w:val="1"/>
+      <w:numFmt w:val="decimal"/>
+      <w:lvlText w:val="%4."/>
+      <w:lvlJc w:val="left"/>
+      <w:pPr>
+        <w:ind w:left="2880" w:hanging="360"/>
+      </w:pPr>
+    </w:lvl>
+    <w:lvl w:ilvl="4" w:tplc="FFFFFFFF" w:tentative="1">
+      <w:start w:val="1"/>
+      <w:numFmt w:val="lowerLetter"/>
+      <w:lvlText w:val="%5."/>
+      <w:lvlJc w:val="left"/>
+      <w:pPr>
+        <w:ind w:left="3600" w:hanging="360"/>
+      </w:pPr>
+    </w:lvl>
+    <w:lvl w:ilvl="5" w:tplc="FFFFFFFF" w:tentative="1">
+      <w:start w:val="1"/>
+      <w:numFmt w:val="lowerRoman"/>
+      <w:lvlText w:val="%6."/>
+      <w:lvlJc w:val="right"/>
+      <w:pPr>
+        <w:ind w:left="4320" w:hanging="180"/>
+      </w:pPr>
+    </w:lvl>
+    <w:lvl w:ilvl="6" w:tplc="FFFFFFFF" w:tentative="1">
+      <w:start w:val="1"/>
+      <w:numFmt w:val="decimal"/>
+      <w:lvlText w:val="%7."/>
+      <w:lvlJc w:val="left"/>
+      <w:pPr>
+        <w:ind w:left="5040" w:hanging="360"/>
+      </w:pPr>
+    </w:lvl>
+    <w:lvl w:ilvl="7" w:tplc="FFFFFFFF" w:tentative="1">
+      <w:start w:val="1"/>
+      <w:numFmt w:val="lowerLetter"/>
+      <w:lvlText w:val="%8."/>
+      <w:lvlJc w:val="left"/>
+      <w:pPr>
+        <w:ind w:left="5760" w:hanging="360"/>
+      </w:pPr>
+    </w:lvl>
+    <w:lvl w:ilvl="8" w:tplc="FFFFFFFF" w:tentative="1">
+      <w:start w:val="1"/>
+      <w:numFmt w:val="lowerRoman"/>
+      <w:lvlText w:val="%9."/>
+      <w:lvlJc w:val="right"/>
+      <w:pPr>
+        <w:ind w:left="6480" w:hanging="180"/>
+      </w:pPr>
+    </w:lvl>
+  </w:abstractNum>
+  <w:abstractNum w:abstractNumId="11" w15:restartNumberingAfterBreak="0">
     <w:nsid w:val="72D22A4E"/>
     <w:multiLevelType w:val="hybridMultilevel"/>
     <w:tmpl w:val="CF9E7E32"/>
@@ -5545,7 +6514,7 @@
     <w:abstractNumId w:val="5"/>
   </w:num>
   <w:num w:numId="2" w16cid:durableId="2063751596">
-    <w:abstractNumId w:val="10"/>
+    <w:abstractNumId w:val="11"/>
   </w:num>
   <w:num w:numId="3" w16cid:durableId="472022214">
     <w:abstractNumId w:val="0"/>
@@ -5573,6 +6542,9 @@
   </w:num>
   <w:num w:numId="11" w16cid:durableId="1477185311">
     <w:abstractNumId w:val="9"/>
+  </w:num>
+  <w:num w:numId="12" w16cid:durableId="460809614">
+    <w:abstractNumId w:val="10"/>
   </w:num>
 </w:numbering>
 </file>

</xml_diff>

<commit_message>
- Version 1.5.0. - Added function to dump Cloud page restrictions. - Documentation updated. - Added CSV class to support CSV read/write operations. - Fixed bug in DCRestrictionsWrapper. The count should be based on max of users and groups, not their sum. - Captured Cloud page's space ID in REST response. - Captured page restriction user display name. - Captured page restriction group name.
</commit_message>
<xml_diff>
--- a/doc/Confluence Space Permission.docx
+++ b/doc/Confluence Space Permission.docx
@@ -4564,6 +4564,418 @@
         <w:pStyle w:val="Heading2"/>
       </w:pPr>
       <w:r>
+        <w:t>Cloud Confluence Content Restriction</w:t>
+      </w:r>
+      <w:r>
+        <w:t xml:space="preserve"> List</w:t>
+      </w:r>
+      <w:r>
+        <w:t xml:space="preserve"> </w:t>
+      </w:r>
+    </w:p>
+    <w:p>
+      <w:r>
+        <w:t xml:space="preserve">Execute the following command: </w:t>
+      </w:r>
+    </w:p>
+    <w:p>
+      <w:r>
+        <w:t>java -jar ConfluenceCloudPermission.jar -c</w:t>
+      </w:r>
+      <w:r>
+        <w:t>l</w:t>
+      </w:r>
+      <w:r>
+        <w:t xml:space="preserve"> [-s Scheme] -h &lt;Confluence hostname&gt; -u &lt;Admin user name&gt; [-w Password] -k &lt;Space key&gt; -t &lt;Content ID&gt;</w:t>
+      </w:r>
+    </w:p>
+    <w:tbl>
+      <w:tblPr>
+        <w:tblStyle w:val="TableGrid"/>
+        <w:tblW w:w="0" w:type="auto"/>
+        <w:tblLook w:val="04A0" w:firstRow="1" w:lastRow="0" w:firstColumn="1" w:lastColumn="0" w:noHBand="0" w:noVBand="1"/>
+      </w:tblPr>
+      <w:tblGrid>
+        <w:gridCol w:w="1980"/>
+        <w:gridCol w:w="1043"/>
+        <w:gridCol w:w="6237"/>
+      </w:tblGrid>
+      <w:tr>
+        <w:tc>
+          <w:tcPr>
+            <w:tcW w:w="1980" w:type="dxa"/>
+          </w:tcPr>
+          <w:p>
+            <w:pPr>
+              <w:rPr>
+                <w:b/>
+                <w:bCs/>
+              </w:rPr>
+            </w:pPr>
+            <w:r>
+              <w:rPr>
+                <w:b/>
+                <w:bCs/>
+              </w:rPr>
+              <w:t>Argument</w:t>
+            </w:r>
+          </w:p>
+        </w:tc>
+        <w:tc>
+          <w:tcPr>
+            <w:tcW w:w="1043" w:type="dxa"/>
+          </w:tcPr>
+          <w:p>
+            <w:pPr>
+              <w:rPr>
+                <w:b/>
+                <w:bCs/>
+              </w:rPr>
+            </w:pPr>
+            <w:r>
+              <w:rPr>
+                <w:b/>
+                <w:bCs/>
+              </w:rPr>
+              <w:t>Required</w:t>
+            </w:r>
+          </w:p>
+        </w:tc>
+        <w:tc>
+          <w:tcPr>
+            <w:tcW w:w="6237" w:type="dxa"/>
+          </w:tcPr>
+          <w:p>
+            <w:pPr>
+              <w:rPr>
+                <w:b/>
+                <w:bCs/>
+              </w:rPr>
+            </w:pPr>
+            <w:r>
+              <w:rPr>
+                <w:b/>
+                <w:bCs/>
+              </w:rPr>
+              <w:t>Description</w:t>
+            </w:r>
+          </w:p>
+        </w:tc>
+      </w:tr>
+      <w:tr>
+        <w:tc>
+          <w:tcPr>
+            <w:tcW w:w="1980" w:type="dxa"/>
+          </w:tcPr>
+          <w:p>
+            <w:r>
+              <w:t>-</w:t>
+            </w:r>
+            <w:r>
+              <w:t>c</w:t>
+            </w:r>
+            <w:r>
+              <w:t>l</w:t>
+            </w:r>
+          </w:p>
+        </w:tc>
+        <w:tc>
+          <w:tcPr>
+            <w:tcW w:w="1043" w:type="dxa"/>
+          </w:tcPr>
+          <w:p>
+            <w:r>
+              <w:t>Yes</w:t>
+            </w:r>
+          </w:p>
+        </w:tc>
+        <w:tc>
+          <w:tcPr>
+            <w:tcW w:w="6237" w:type="dxa"/>
+          </w:tcPr>
+          <w:p>
+            <w:r>
+              <w:t>Cloud Confluence Content Restriction</w:t>
+            </w:r>
+            <w:r>
+              <w:t xml:space="preserve"> List</w:t>
+            </w:r>
+            <w:r>
+              <w:t xml:space="preserve"> mode.</w:t>
+            </w:r>
+          </w:p>
+        </w:tc>
+      </w:tr>
+      <w:tr>
+        <w:tc>
+          <w:tcPr>
+            <w:tcW w:w="1980" w:type="dxa"/>
+          </w:tcPr>
+          <w:p>
+            <w:r>
+              <w:t>-s</w:t>
+            </w:r>
+            <w:r>
+              <w:br/>
+              <w:t>--scheme</w:t>
+            </w:r>
+          </w:p>
+        </w:tc>
+        <w:tc>
+          <w:tcPr>
+            <w:tcW w:w="1043" w:type="dxa"/>
+          </w:tcPr>
+          <w:p>
+            <w:r>
+              <w:t>No</w:t>
+            </w:r>
+          </w:p>
+        </w:tc>
+        <w:tc>
+          <w:tcPr>
+            <w:tcW w:w="6237" w:type="dxa"/>
+          </w:tcPr>
+          <w:p>
+            <w:r>
+              <w:t xml:space="preserve">Scheme to use. </w:t>
+            </w:r>
+          </w:p>
+          <w:p>
+            <w:r>
+              <w:t>Defaults to “https”.</w:t>
+            </w:r>
+          </w:p>
+        </w:tc>
+      </w:tr>
+      <w:tr>
+        <w:tc>
+          <w:tcPr>
+            <w:tcW w:w="1980" w:type="dxa"/>
+          </w:tcPr>
+          <w:p>
+            <w:r>
+              <w:t>-h</w:t>
+            </w:r>
+          </w:p>
+          <w:p>
+            <w:r>
+              <w:t>--host</w:t>
+            </w:r>
+          </w:p>
+        </w:tc>
+        <w:tc>
+          <w:tcPr>
+            <w:tcW w:w="1043" w:type="dxa"/>
+          </w:tcPr>
+          <w:p>
+            <w:r>
+              <w:t>Yes</w:t>
+            </w:r>
+          </w:p>
+        </w:tc>
+        <w:tc>
+          <w:tcPr>
+            <w:tcW w:w="6237" w:type="dxa"/>
+          </w:tcPr>
+          <w:p>
+            <w:r>
+              <w:t>Cloud host.</w:t>
+            </w:r>
+          </w:p>
+          <w:p>
+            <w:r>
+              <w:t xml:space="preserve">e.g. </w:t>
+            </w:r>
+            <w:r>
+              <w:t>consoleconnect-sandbox-824.atlassian.net</w:t>
+            </w:r>
+          </w:p>
+        </w:tc>
+      </w:tr>
+      <w:tr>
+        <w:tc>
+          <w:tcPr>
+            <w:tcW w:w="1980" w:type="dxa"/>
+          </w:tcPr>
+          <w:p>
+            <w:r>
+              <w:t>-u</w:t>
+            </w:r>
+          </w:p>
+          <w:p>
+            <w:r>
+              <w:t>--user</w:t>
+            </w:r>
+          </w:p>
+        </w:tc>
+        <w:tc>
+          <w:tcPr>
+            <w:tcW w:w="1043" w:type="dxa"/>
+          </w:tcPr>
+          <w:p>
+            <w:r>
+              <w:t>Yes</w:t>
+            </w:r>
+          </w:p>
+        </w:tc>
+        <w:tc>
+          <w:tcPr>
+            <w:tcW w:w="6237" w:type="dxa"/>
+          </w:tcPr>
+          <w:p>
+            <w:r>
+              <w:t>Administrator user email.</w:t>
+            </w:r>
+          </w:p>
+          <w:p>
+            <w:r>
+              <w:t>e.g. admin@company.com</w:t>
+            </w:r>
+          </w:p>
+        </w:tc>
+      </w:tr>
+      <w:tr>
+        <w:tc>
+          <w:tcPr>
+            <w:tcW w:w="1980" w:type="dxa"/>
+          </w:tcPr>
+          <w:p>
+            <w:r>
+              <w:t>-w</w:t>
+            </w:r>
+          </w:p>
+          <w:p>
+            <w:r>
+              <w:t>--password</w:t>
+            </w:r>
+          </w:p>
+        </w:tc>
+        <w:tc>
+          <w:tcPr>
+            <w:tcW w:w="1043" w:type="dxa"/>
+          </w:tcPr>
+          <w:p>
+            <w:r>
+              <w:t>No</w:t>
+            </w:r>
+          </w:p>
+        </w:tc>
+        <w:tc>
+          <w:tcPr>
+            <w:tcW w:w="6237" w:type="dxa"/>
+          </w:tcPr>
+          <w:p>
+            <w:r>
+              <w:t>API token for administrator user.</w:t>
+            </w:r>
+          </w:p>
+          <w:p>
+            <w:r>
+              <w:t>You will be prompted to input API token if omitted.</w:t>
+            </w:r>
+          </w:p>
+        </w:tc>
+      </w:tr>
+      <w:tr>
+        <w:tc>
+          <w:tcPr>
+            <w:tcW w:w="1980" w:type="dxa"/>
+          </w:tcPr>
+          <w:p>
+            <w:r>
+              <w:t>-k</w:t>
+            </w:r>
+          </w:p>
+          <w:p>
+            <w:r>
+              <w:t>--spacekey</w:t>
+            </w:r>
+          </w:p>
+        </w:tc>
+        <w:tc>
+          <w:tcPr>
+            <w:tcW w:w="1043" w:type="dxa"/>
+          </w:tcPr>
+          <w:p>
+            <w:r>
+              <w:t>Yes</w:t>
+            </w:r>
+          </w:p>
+        </w:tc>
+        <w:tc>
+          <w:tcPr>
+            <w:tcW w:w="6237" w:type="dxa"/>
+          </w:tcPr>
+          <w:p>
+            <w:r>
+              <w:t>Space key.</w:t>
+            </w:r>
+          </w:p>
+          <w:p>
+            <w:r>
+              <w:t>You can specify multiple space keys delimited by space.</w:t>
+            </w:r>
+          </w:p>
+          <w:p>
+            <w:r>
+              <w:t>Specify % to modify all spaces accessible by administrator user.</w:t>
+            </w:r>
+          </w:p>
+        </w:tc>
+      </w:tr>
+      <w:tr>
+        <w:tc>
+          <w:tcPr>
+            <w:tcW w:w="1980" w:type="dxa"/>
+          </w:tcPr>
+          <w:p>
+            <w:r>
+              <w:t>-t</w:t>
+            </w:r>
+          </w:p>
+          <w:p>
+            <w:r>
+              <w:t>--contentid</w:t>
+            </w:r>
+          </w:p>
+        </w:tc>
+        <w:tc>
+          <w:tcPr>
+            <w:tcW w:w="1043" w:type="dxa"/>
+          </w:tcPr>
+          <w:p>
+            <w:r>
+              <w:t>Yes</w:t>
+            </w:r>
+          </w:p>
+        </w:tc>
+        <w:tc>
+          <w:tcPr>
+            <w:tcW w:w="6237" w:type="dxa"/>
+          </w:tcPr>
+          <w:p>
+            <w:r>
+              <w:t>Page ID.</w:t>
+            </w:r>
+          </w:p>
+          <w:p>
+            <w:r>
+              <w:t>You can specify multiple pages delimited by space.</w:t>
+            </w:r>
+          </w:p>
+          <w:p>
+            <w:r>
+              <w:t>Specify % to modify all pages accessible by administrator user within the specified spaces.</w:t>
+            </w:r>
+          </w:p>
+        </w:tc>
+      </w:tr>
+    </w:tbl>
+    <w:p>
+      <w:pPr>
+        <w:pStyle w:val="Heading1"/>
+      </w:pPr>
+      <w:r>
         <w:t>Output</w:t>
       </w:r>
     </w:p>
@@ -5710,6 +6122,95 @@
     </w:lvl>
   </w:abstractNum>
   <w:abstractNum w:abstractNumId="3" w15:restartNumberingAfterBreak="0">
+    <w:nsid w:val="254574AB"/>
+    <w:multiLevelType w:val="hybridMultilevel"/>
+    <w:tmpl w:val="7634284C"/>
+    <w:lvl w:ilvl="0" w:tplc="FFFFFFFF">
+      <w:start w:val="1"/>
+      <w:numFmt w:val="decimal"/>
+      <w:lvlText w:val="%1."/>
+      <w:lvlJc w:val="left"/>
+      <w:pPr>
+        <w:ind w:left="720" w:hanging="360"/>
+      </w:pPr>
+      <w:rPr>
+        <w:rFonts w:hint="default"/>
+      </w:rPr>
+    </w:lvl>
+    <w:lvl w:ilvl="1" w:tplc="FFFFFFFF">
+      <w:start w:val="1"/>
+      <w:numFmt w:val="lowerLetter"/>
+      <w:lvlText w:val="%2."/>
+      <w:lvlJc w:val="left"/>
+      <w:pPr>
+        <w:ind w:left="1440" w:hanging="360"/>
+      </w:pPr>
+    </w:lvl>
+    <w:lvl w:ilvl="2" w:tplc="FFFFFFFF" w:tentative="1">
+      <w:start w:val="1"/>
+      <w:numFmt w:val="lowerRoman"/>
+      <w:lvlText w:val="%3."/>
+      <w:lvlJc w:val="right"/>
+      <w:pPr>
+        <w:ind w:left="2160" w:hanging="180"/>
+      </w:pPr>
+    </w:lvl>
+    <w:lvl w:ilvl="3" w:tplc="FFFFFFFF" w:tentative="1">
+      <w:start w:val="1"/>
+      <w:numFmt w:val="decimal"/>
+      <w:lvlText w:val="%4."/>
+      <w:lvlJc w:val="left"/>
+      <w:pPr>
+        <w:ind w:left="2880" w:hanging="360"/>
+      </w:pPr>
+    </w:lvl>
+    <w:lvl w:ilvl="4" w:tplc="FFFFFFFF" w:tentative="1">
+      <w:start w:val="1"/>
+      <w:numFmt w:val="lowerLetter"/>
+      <w:lvlText w:val="%5."/>
+      <w:lvlJc w:val="left"/>
+      <w:pPr>
+        <w:ind w:left="3600" w:hanging="360"/>
+      </w:pPr>
+    </w:lvl>
+    <w:lvl w:ilvl="5" w:tplc="FFFFFFFF" w:tentative="1">
+      <w:start w:val="1"/>
+      <w:numFmt w:val="lowerRoman"/>
+      <w:lvlText w:val="%6."/>
+      <w:lvlJc w:val="right"/>
+      <w:pPr>
+        <w:ind w:left="4320" w:hanging="180"/>
+      </w:pPr>
+    </w:lvl>
+    <w:lvl w:ilvl="6" w:tplc="FFFFFFFF" w:tentative="1">
+      <w:start w:val="1"/>
+      <w:numFmt w:val="decimal"/>
+      <w:lvlText w:val="%7."/>
+      <w:lvlJc w:val="left"/>
+      <w:pPr>
+        <w:ind w:left="5040" w:hanging="360"/>
+      </w:pPr>
+    </w:lvl>
+    <w:lvl w:ilvl="7" w:tplc="FFFFFFFF" w:tentative="1">
+      <w:start w:val="1"/>
+      <w:numFmt w:val="lowerLetter"/>
+      <w:lvlText w:val="%8."/>
+      <w:lvlJc w:val="left"/>
+      <w:pPr>
+        <w:ind w:left="5760" w:hanging="360"/>
+      </w:pPr>
+    </w:lvl>
+    <w:lvl w:ilvl="8" w:tplc="FFFFFFFF" w:tentative="1">
+      <w:start w:val="1"/>
+      <w:numFmt w:val="lowerRoman"/>
+      <w:lvlText w:val="%9."/>
+      <w:lvlJc w:val="right"/>
+      <w:pPr>
+        <w:ind w:left="6480" w:hanging="180"/>
+      </w:pPr>
+    </w:lvl>
+  </w:abstractNum>
+  <w:abstractNum w:abstractNumId="4" w15:restartNumberingAfterBreak="0">
     <w:nsid w:val="33F90ECD"/>
     <w:multiLevelType w:val="hybridMultilevel"/>
     <w:tmpl w:val="3FC4A6DE"/>
@@ -5798,7 +6299,7 @@
       </w:pPr>
     </w:lvl>
   </w:abstractNum>
-  <w:abstractNum w:abstractNumId="4" w15:restartNumberingAfterBreak="0">
+  <w:abstractNum w:abstractNumId="5" w15:restartNumberingAfterBreak="0">
     <w:nsid w:val="3CB76784"/>
     <w:multiLevelType w:val="hybridMultilevel"/>
     <w:tmpl w:val="B636B4D4"/>
@@ -5887,7 +6388,7 @@
       </w:pPr>
     </w:lvl>
   </w:abstractNum>
-  <w:abstractNum w:abstractNumId="5" w15:restartNumberingAfterBreak="0">
+  <w:abstractNum w:abstractNumId="6" w15:restartNumberingAfterBreak="0">
     <w:nsid w:val="41F34D96"/>
     <w:multiLevelType w:val="hybridMultilevel"/>
     <w:tmpl w:val="9A5887B4"/>
@@ -5976,7 +6477,7 @@
       </w:pPr>
     </w:lvl>
   </w:abstractNum>
-  <w:abstractNum w:abstractNumId="6" w15:restartNumberingAfterBreak="0">
+  <w:abstractNum w:abstractNumId="7" w15:restartNumberingAfterBreak="0">
     <w:nsid w:val="471D7084"/>
     <w:multiLevelType w:val="hybridMultilevel"/>
     <w:tmpl w:val="3E1404E0"/>
@@ -6065,7 +6566,7 @@
       </w:pPr>
     </w:lvl>
   </w:abstractNum>
-  <w:abstractNum w:abstractNumId="7" w15:restartNumberingAfterBreak="0">
+  <w:abstractNum w:abstractNumId="8" w15:restartNumberingAfterBreak="0">
     <w:nsid w:val="49A57042"/>
     <w:multiLevelType w:val="hybridMultilevel"/>
     <w:tmpl w:val="3E1404E0"/>
@@ -6154,7 +6655,7 @@
       </w:pPr>
     </w:lvl>
   </w:abstractNum>
-  <w:abstractNum w:abstractNumId="8" w15:restartNumberingAfterBreak="0">
+  <w:abstractNum w:abstractNumId="9" w15:restartNumberingAfterBreak="0">
     <w:nsid w:val="503E1A08"/>
     <w:multiLevelType w:val="hybridMultilevel"/>
     <w:tmpl w:val="FDF2D596"/>
@@ -6243,7 +6744,7 @@
       </w:pPr>
     </w:lvl>
   </w:abstractNum>
-  <w:abstractNum w:abstractNumId="9" w15:restartNumberingAfterBreak="0">
+  <w:abstractNum w:abstractNumId="10" w15:restartNumberingAfterBreak="0">
     <w:nsid w:val="6A1D2019"/>
     <w:multiLevelType w:val="hybridMultilevel"/>
     <w:tmpl w:val="7634284C"/>
@@ -6332,7 +6833,7 @@
       </w:pPr>
     </w:lvl>
   </w:abstractNum>
-  <w:abstractNum w:abstractNumId="10" w15:restartNumberingAfterBreak="0">
+  <w:abstractNum w:abstractNumId="11" w15:restartNumberingAfterBreak="0">
     <w:nsid w:val="71FE7C05"/>
     <w:multiLevelType w:val="hybridMultilevel"/>
     <w:tmpl w:val="FDF2D596"/>
@@ -6421,7 +6922,7 @@
       </w:pPr>
     </w:lvl>
   </w:abstractNum>
-  <w:abstractNum w:abstractNumId="11" w15:restartNumberingAfterBreak="0">
+  <w:abstractNum w:abstractNumId="12" w15:restartNumberingAfterBreak="0">
     <w:nsid w:val="72D22A4E"/>
     <w:multiLevelType w:val="hybridMultilevel"/>
     <w:tmpl w:val="CF9E7E32"/>
@@ -6511,10 +7012,10 @@
     </w:lvl>
   </w:abstractNum>
   <w:num w:numId="1" w16cid:durableId="1975939241">
-    <w:abstractNumId w:val="5"/>
+    <w:abstractNumId w:val="6"/>
   </w:num>
   <w:num w:numId="2" w16cid:durableId="2063751596">
-    <w:abstractNumId w:val="11"/>
+    <w:abstractNumId w:val="12"/>
   </w:num>
   <w:num w:numId="3" w16cid:durableId="472022214">
     <w:abstractNumId w:val="0"/>
@@ -6526,25 +7027,28 @@
     <w:abstractNumId w:val="1"/>
   </w:num>
   <w:num w:numId="6" w16cid:durableId="1035037871">
-    <w:abstractNumId w:val="6"/>
+    <w:abstractNumId w:val="7"/>
   </w:num>
   <w:num w:numId="7" w16cid:durableId="182090401">
-    <w:abstractNumId w:val="3"/>
+    <w:abstractNumId w:val="4"/>
   </w:num>
   <w:num w:numId="8" w16cid:durableId="1921406037">
-    <w:abstractNumId w:val="7"/>
+    <w:abstractNumId w:val="8"/>
   </w:num>
   <w:num w:numId="9" w16cid:durableId="423114907">
-    <w:abstractNumId w:val="4"/>
+    <w:abstractNumId w:val="5"/>
   </w:num>
   <w:num w:numId="10" w16cid:durableId="435640165">
-    <w:abstractNumId w:val="8"/>
+    <w:abstractNumId w:val="9"/>
   </w:num>
   <w:num w:numId="11" w16cid:durableId="1477185311">
-    <w:abstractNumId w:val="9"/>
+    <w:abstractNumId w:val="10"/>
   </w:num>
   <w:num w:numId="12" w16cid:durableId="460809614">
-    <w:abstractNumId w:val="10"/>
+    <w:abstractNumId w:val="11"/>
+  </w:num>
+  <w:num w:numId="13" w16cid:durableId="310912098">
+    <w:abstractNumId w:val="3"/>
   </w:num>
 </w:numbering>
 </file>

</xml_diff>